<commit_message>
doc(project) : mise à jour du journal de travail
</commit_message>
<xml_diff>
--- a/P_OO/DOC/R-P_OO-AbiramMuthulingam-Rapport.docx
+++ b/P_OO/DOC/R-P_OO-AbiramMuthulingam-Rapport.docx
@@ -2803,7 +2803,13 @@
         <w:t xml:space="preserve"> qui se trouve en bas de l’écran et</w:t>
       </w:r>
       <w:r>
-        <w:t xml:space="preserve"> peut se déplacer à gauche et à droite, mais ne peut pas sortir du cadre du jeu. Le vaisseau </w:t>
+        <w:t xml:space="preserve"> peut se déplacer à gauche et à droite</w:t>
+      </w:r>
+      <w:r>
+        <w:t xml:space="preserve"> (flèche gauche, droite ou lettre A, D)</w:t>
+      </w:r>
+      <w:r>
+        <w:t xml:space="preserve">, mais ne peut pas sortir du cadre du jeu. Le vaisseau </w:t>
       </w:r>
       <w:r>
         <w:t>n’a</w:t>
@@ -8682,6 +8688,7 @@
     <w:rsid w:val="0005523B"/>
     <w:rsid w:val="002B0006"/>
     <w:rsid w:val="00892381"/>
+    <w:rsid w:val="00FB694E"/>
     <w:rsid w:val="00FC5408"/>
   </w:rsids>
   <m:mathPr>
@@ -9133,10 +9140,6 @@
     <w:semiHidden/>
     <w:unhideWhenUsed/>
   </w:style>
-  <w:style w:type="paragraph" w:customStyle="1" w:styleId="4E09C40430A74EC995D9E7116E33C272">
-    <w:name w:val="4E09C40430A74EC995D9E7116E33C272"/>
-    <w:rsid w:val="00892381"/>
-  </w:style>
   <w:style w:type="paragraph" w:customStyle="1" w:styleId="6C0BFCD6774947DBA2C9120BBDF94D4D">
     <w:name w:val="6C0BFCD6774947DBA2C9120BBDF94D4D"/>
     <w:rsid w:val="00892381"/>
@@ -9475,14 +9478,7 @@
 </file>
 
 <file path=customXml/item3.xml><?xml version="1.0" encoding="utf-8"?>
-<p:properties xmlns:p="http://schemas.microsoft.com/office/2006/metadata/properties" xmlns:xsi="http://www.w3.org/2001/XMLSchema-instance" xmlns:pc="http://schemas.microsoft.com/office/infopath/2007/PartnerControls">
-  <documentManagement>
-    <TaxCatchAll xmlns="eefa3612-053e-497a-ae76-8a76877f5e22" xsi:nil="true"/>
-    <lcf76f155ced4ddcb4097134ff3c332f xmlns="b5cf4370-ac38-4b9e-9836-ef6f5df64f24">
-      <Terms xmlns="http://schemas.microsoft.com/office/infopath/2007/PartnerControls"/>
-    </lcf76f155ced4ddcb4097134ff3c332f>
-  </documentManagement>
-</p:properties>
+<b:Sources xmlns:b="http://schemas.openxmlformats.org/officeDocument/2006/bibliography" xmlns="http://schemas.openxmlformats.org/officeDocument/2006/bibliography" SelectedStyle="\APASixthEditionOfficeOnline.xsl" StyleName="APA" Version="6"/>
 </file>
 
 <file path=customXml/item4.xml><?xml version="1.0" encoding="utf-8"?>
@@ -9681,7 +9677,14 @@
 </file>
 
 <file path=customXml/item5.xml><?xml version="1.0" encoding="utf-8"?>
-<b:Sources xmlns:b="http://schemas.openxmlformats.org/officeDocument/2006/bibliography" xmlns="http://schemas.openxmlformats.org/officeDocument/2006/bibliography" SelectedStyle="\APASixthEditionOfficeOnline.xsl" StyleName="APA" Version="6"/>
+<p:properties xmlns:p="http://schemas.microsoft.com/office/2006/metadata/properties" xmlns:xsi="http://www.w3.org/2001/XMLSchema-instance" xmlns:pc="http://schemas.microsoft.com/office/infopath/2007/PartnerControls">
+  <documentManagement>
+    <TaxCatchAll xmlns="eefa3612-053e-497a-ae76-8a76877f5e22" xsi:nil="true"/>
+    <lcf76f155ced4ddcb4097134ff3c332f xmlns="b5cf4370-ac38-4b9e-9836-ef6f5df64f24">
+      <Terms xmlns="http://schemas.microsoft.com/office/infopath/2007/PartnerControls"/>
+    </lcf76f155ced4ddcb4097134ff3c332f>
+  </documentManagement>
+</p:properties>
 </file>
 
 <file path=customXml/itemProps1.xml><?xml version="1.0" encoding="utf-8"?>
@@ -9701,12 +9704,9 @@
 </file>
 
 <file path=customXml/itemProps3.xml><?xml version="1.0" encoding="utf-8"?>
-<ds:datastoreItem xmlns:ds="http://schemas.openxmlformats.org/officeDocument/2006/customXml" ds:itemID="{67CD1812-8B57-456C-9CBC-7D2297210787}">
+<ds:datastoreItem xmlns:ds="http://schemas.openxmlformats.org/officeDocument/2006/customXml" ds:itemID="{ACF8D31E-AD32-4CEA-95D2-26DC27822285}">
   <ds:schemaRefs>
-    <ds:schemaRef ds:uri="http://schemas.microsoft.com/office/2006/metadata/properties"/>
-    <ds:schemaRef ds:uri="http://schemas.microsoft.com/office/infopath/2007/PartnerControls"/>
-    <ds:schemaRef ds:uri="eefa3612-053e-497a-ae76-8a76877f5e22"/>
-    <ds:schemaRef ds:uri="b5cf4370-ac38-4b9e-9836-ef6f5df64f24"/>
+    <ds:schemaRef ds:uri="http://schemas.openxmlformats.org/officeDocument/2006/bibliography"/>
   </ds:schemaRefs>
 </ds:datastoreItem>
 </file>
@@ -9731,9 +9731,12 @@
 </file>
 
 <file path=customXml/itemProps5.xml><?xml version="1.0" encoding="utf-8"?>
-<ds:datastoreItem xmlns:ds="http://schemas.openxmlformats.org/officeDocument/2006/customXml" ds:itemID="{ACF8D31E-AD32-4CEA-95D2-26DC27822285}">
+<ds:datastoreItem xmlns:ds="http://schemas.openxmlformats.org/officeDocument/2006/customXml" ds:itemID="{67CD1812-8B57-456C-9CBC-7D2297210787}">
   <ds:schemaRefs>
-    <ds:schemaRef ds:uri="http://schemas.openxmlformats.org/officeDocument/2006/bibliography"/>
+    <ds:schemaRef ds:uri="http://schemas.microsoft.com/office/2006/metadata/properties"/>
+    <ds:schemaRef ds:uri="http://schemas.microsoft.com/office/infopath/2007/PartnerControls"/>
+    <ds:schemaRef ds:uri="eefa3612-053e-497a-ae76-8a76877f5e22"/>
+    <ds:schemaRef ds:uri="b5cf4370-ac38-4b9e-9836-ef6f5df64f24"/>
   </ds:schemaRefs>
 </ds:datastoreItem>
 </file>
</xml_diff>

<commit_message>
Doc(Rapport et journal): mise à jour du journal et avancement rapport
</commit_message>
<xml_diff>
--- a/P_OO/DOC/R-P_OO-AbiramMuthulingam-Rapport.docx
+++ b/P_OO/DOC/R-P_OO-AbiramMuthulingam-Rapport.docx
@@ -2619,6 +2619,51 @@
     <w:p>
       <w:pPr>
         <w:rPr>
+          <w:szCs w:val="14"/>
+        </w:rPr>
+      </w:pPr>
+      <w:r>
+        <w:rPr>
+          <w:szCs w:val="14"/>
+        </w:rPr>
+        <w:t>L’objectif de ce projet, est de créer un jeu de tirs</w:t>
+      </w:r>
+      <w:r>
+        <w:rPr>
+          <w:szCs w:val="14"/>
+        </w:rPr>
+        <w:t xml:space="preserve"> en programmation orienté objet en C#</w:t>
+      </w:r>
+      <w:r>
+        <w:rPr>
+          <w:szCs w:val="14"/>
+        </w:rPr>
+        <w:t>,</w:t>
+      </w:r>
+      <w:r>
+        <w:rPr>
+          <w:szCs w:val="14"/>
+        </w:rPr>
+        <w:t xml:space="preserve"> avec comme conception des ennemis, le joueur (de l’utilisateur), ainsi que des obstacles qui serviront de protection. A la fin de ce projet, il doit y a avoir un jeu accessible sans bug.</w:t>
+      </w:r>
+    </w:p>
+    <w:p>
+      <w:pPr>
+        <w:rPr>
+          <w:szCs w:val="14"/>
+        </w:rPr>
+      </w:pPr>
+    </w:p>
+    <w:p>
+      <w:pPr>
+        <w:rPr>
+          <w:szCs w:val="14"/>
+        </w:rPr>
+      </w:pPr>
+    </w:p>
+    <w:p>
+      <w:pPr>
+        <w:rPr>
           <w:i/>
           <w:iCs/>
           <w:szCs w:val="14"/>
@@ -2709,23 +2754,49 @@
         <w:pStyle w:val="Titre2"/>
         <w:spacing w:line="259" w:lineRule="auto"/>
         <w:rPr>
-          <w:i w:val="0"/>
-        </w:rPr>
-      </w:pPr>
-      <w:r>
-        <w:br w:type="page"/>
-      </w:r>
-      <w:r>
-        <w:rPr>
           <w:bCs/>
           <w:i w:val="0"/>
-          <w:color w:val="FF0000"/>
+          <w:szCs w:val="24"/>
+        </w:rPr>
+      </w:pPr>
+      <w:r>
+        <w:br w:type="page"/>
+      </w:r>
+      <w:r>
+        <w:rPr>
+          <w:bCs/>
+          <w:i w:val="0"/>
           <w:szCs w:val="24"/>
         </w:rPr>
         <w:lastRenderedPageBreak/>
         <w:t>Gestion de projet</w:t>
       </w:r>
     </w:p>
+    <w:p/>
+    <w:p>
+      <w:r>
+        <w:t xml:space="preserve">L’outil </w:t>
+      </w:r>
+      <w:proofErr w:type="spellStart"/>
+      <w:r>
+        <w:t>IceScrum</w:t>
+      </w:r>
+      <w:proofErr w:type="spellEnd"/>
+      <w:r>
+        <w:t>, est utilisé durant le projet, afin de pouvoir gérer la gestion de projet.</w:t>
+      </w:r>
+    </w:p>
+    <w:p>
+      <w:proofErr w:type="spellStart"/>
+      <w:r>
+        <w:t>IceScrum</w:t>
+      </w:r>
+      <w:proofErr w:type="spellEnd"/>
+      <w:r>
+        <w:t xml:space="preserve"> permet de planifier les tâches à effectuer, et aussi d’avoir des tests pour vérifier que le jeu est fonctionnel. Un journal de travail est mis à jour à chaque semaine, expliquant le travail effectuer.</w:t>
+      </w:r>
+    </w:p>
+    <w:p/>
     <w:p>
       <w:pPr>
         <w:spacing w:line="259" w:lineRule="auto"/>
@@ -2824,7 +2895,13 @@
         <w:t xml:space="preserve"> et peut donc tirer à volonté</w:t>
       </w:r>
       <w:r>
-        <w:t xml:space="preserve"> horizontalement. Si le vaisseau se fait toucher par une ennemie, la partie est terminée.</w:t>
+        <w:t xml:space="preserve"> </w:t>
+      </w:r>
+      <w:r>
+        <w:t>verticalement</w:t>
+      </w:r>
+      <w:r>
+        <w:t>. Si le vaisseau se fait toucher par un ennemi, la partie est terminée.</w:t>
       </w:r>
     </w:p>
     <w:p>
@@ -2855,7 +2932,13 @@
         <w:jc w:val="both"/>
       </w:pPr>
       <w:r>
-        <w:t>Les ennemis apparaissent aléatoirement depuis le haut de l’écran et s’approche du vaisseau pour le toucher afin de le détruire. Il y a 2 types d’ennemis (petit et grand), les petits ont seulement 1 point de vie et les grands ont 2 points de vie.</w:t>
+        <w:t xml:space="preserve">Les ennemis apparaissent aléatoirement depuis le haut de l’écran et s’approche du vaisseau pour le toucher afin de le détruire. Il y a 2 types d’ennemis (petit et grand), les petits ont seulement 1 point de vie et les grands ont </w:t>
+      </w:r>
+      <w:r>
+        <w:t>3</w:t>
+      </w:r>
+      <w:r>
+        <w:t xml:space="preserve"> points de vie.</w:t>
       </w:r>
     </w:p>
     <w:p>
@@ -2892,7 +2975,31 @@
         <w:jc w:val="both"/>
       </w:pPr>
       <w:r>
-        <w:t>Les obstacles servent à empêcher les tirs du vaisseau afin de protéger les ennemis. Les obstacles sont indestructibles dans le niveau 1.</w:t>
+        <w:t>Les obstacles serve</w:t>
+      </w:r>
+      <w:r>
+        <w:t xml:space="preserve">nt de protection est </w:t>
+      </w:r>
+      <w:r>
+        <w:t>empêche</w:t>
+      </w:r>
+      <w:r>
+        <w:t>nt</w:t>
+      </w:r>
+      <w:r>
+        <w:t xml:space="preserve"> les tirs du vaisseau </w:t>
+      </w:r>
+      <w:r>
+        <w:t xml:space="preserve">et de l’ennemi. </w:t>
+      </w:r>
+      <w:r>
+        <w:t>Les obstacles sont destructibles</w:t>
+      </w:r>
+      <w:r>
+        <w:t xml:space="preserve"> au bout de 5 tirs (phase de test) reçus.</w:t>
+      </w:r>
+      <w:r>
+        <w:t xml:space="preserve"> Les obstacles se déplacent horizontalement à gauche et à droite.</w:t>
       </w:r>
     </w:p>
     <w:p>
@@ -2929,7 +3036,13 @@
         <w:t>rapides</w:t>
       </w:r>
       <w:r>
-        <w:t xml:space="preserve"> et peuvent tirer. Le vaisseau du joueur aura un nombre</w:t>
+        <w:t xml:space="preserve"> et peuvent </w:t>
+      </w:r>
+      <w:r>
+        <w:t xml:space="preserve">aussi </w:t>
+      </w:r>
+      <w:r>
+        <w:t>tirer. Le vaisseau du joueur aura un nombre</w:t>
       </w:r>
       <w:r>
         <w:t xml:space="preserve"> limité</w:t>
@@ -2938,7 +3051,10 @@
         <w:t xml:space="preserve"> de munition</w:t>
       </w:r>
       <w:r>
-        <w:t xml:space="preserve"> et pour pouvoir le recharger il doit casser les obstacles.</w:t>
+        <w:t xml:space="preserve"> et son projectile est un missile qui fait de dégâts aux alentours, mais qui a un délai plus long que la normal</w:t>
+      </w:r>
+      <w:r>
+        <w:t xml:space="preserve">. </w:t>
       </w:r>
     </w:p>
     <w:p/>
@@ -3061,6 +3177,7 @@
           <w:szCs w:val="14"/>
           <w:lang w:eastAsia="fr-FR"/>
         </w:rPr>
+        <w:lastRenderedPageBreak/>
         <w:t>Les niveaux</w:t>
       </w:r>
     </w:p>
@@ -3185,7 +3302,6 @@
           <w:i w:val="0"/>
           <w:iCs/>
         </w:rPr>
-        <w:lastRenderedPageBreak/>
         <w:t>Concept</w:t>
       </w:r>
       <w:bookmarkEnd w:id="4"/>
@@ -3440,6 +3556,44 @@
     <w:p/>
     <w:p>
       <w:pPr>
+        <w:jc w:val="both"/>
+      </w:pPr>
+      <w:r>
+        <w:t>Cré</w:t>
+      </w:r>
+      <w:r>
+        <w:t>ation</w:t>
+      </w:r>
+      <w:r>
+        <w:t xml:space="preserve"> des tests</w:t>
+      </w:r>
+      <w:r>
+        <w:t xml:space="preserve"> expliqué clairement, </w:t>
+      </w:r>
+      <w:r>
+        <w:t xml:space="preserve">en trouvant des problèmes de </w:t>
+      </w:r>
+      <w:r>
+        <w:t xml:space="preserve">fonctionnalités en se mettant à la place d’un utilisateur. </w:t>
+      </w:r>
+      <w:r>
+        <w:t xml:space="preserve">Effectuer ces tests une fois qu’une fonctionnalité </w:t>
+      </w:r>
+      <w:r>
+        <w:t>est terminée</w:t>
+      </w:r>
+      <w:r>
+        <w:t xml:space="preserve">, </w:t>
+      </w:r>
+      <w:r>
+        <w:t xml:space="preserve">et </w:t>
+      </w:r>
+      <w:r>
+        <w:t xml:space="preserve">vérifier qu’aucun problème persiste. </w:t>
+      </w:r>
+    </w:p>
+    <w:p>
+      <w:pPr>
         <w:pStyle w:val="En-tte"/>
         <w:ind w:firstLine="360"/>
         <w:rPr>
@@ -4062,6 +4216,7 @@
           <w:iCs/>
           <w:color w:val="FF0000"/>
         </w:rPr>
+        <w:lastRenderedPageBreak/>
         <w:t>Il s’agit d’explications techniques sur le fonctionnement du système. Les explications sont appuyées par des diagrammes, ou de très brefs éléments de code.</w:t>
       </w:r>
     </w:p>
@@ -4144,7 +4299,6 @@
           <w:iCs/>
           <w:color w:val="FF0000"/>
         </w:rPr>
-        <w:lastRenderedPageBreak/>
         <w:t xml:space="preserve">Au moment de générer le formulaire, le script </w:t>
       </w:r>
       <w:proofErr w:type="spellStart"/>
@@ -4786,6 +4940,7 @@
           <w:i w:val="0"/>
           <w:iCs/>
         </w:rPr>
+        <w:lastRenderedPageBreak/>
         <w:t xml:space="preserve">Erreurs </w:t>
       </w:r>
       <w:bookmarkEnd w:id="15"/>
@@ -4975,7 +5130,6 @@
       <w:bookmarkStart w:id="20" w:name="_Toc71703263"/>
       <w:bookmarkStart w:id="21" w:name="_Toc499021847"/>
       <w:r>
-        <w:lastRenderedPageBreak/>
         <w:t>C</w:t>
       </w:r>
       <w:bookmarkEnd w:id="19"/>
@@ -7239,7 +7393,7 @@
   <w:abstractNum w:abstractNumId="14" w15:restartNumberingAfterBreak="0">
     <w:nsid w:val="7B193736"/>
     <w:multiLevelType w:val="multilevel"/>
-    <w:tmpl w:val="3E0A631E"/>
+    <w:tmpl w:val="D6D67404"/>
     <w:lvl w:ilvl="0">
       <w:start w:val="1"/>
       <w:numFmt w:val="decimal"/>
@@ -7265,6 +7419,9 @@
         </w:tabs>
         <w:ind w:left="576" w:hanging="576"/>
       </w:pPr>
+      <w:rPr>
+        <w:color w:val="auto"/>
+      </w:rPr>
     </w:lvl>
     <w:lvl w:ilvl="2">
       <w:start w:val="1"/>
@@ -8688,6 +8845,7 @@
     <w:rsid w:val="0005523B"/>
     <w:rsid w:val="002B0006"/>
     <w:rsid w:val="00892381"/>
+    <w:rsid w:val="00B72F49"/>
     <w:rsid w:val="00FB694E"/>
     <w:rsid w:val="00FC5408"/>
   </w:rsids>
@@ -9478,7 +9636,14 @@
 </file>
 
 <file path=customXml/item3.xml><?xml version="1.0" encoding="utf-8"?>
-<b:Sources xmlns:b="http://schemas.openxmlformats.org/officeDocument/2006/bibliography" xmlns="http://schemas.openxmlformats.org/officeDocument/2006/bibliography" SelectedStyle="\APASixthEditionOfficeOnline.xsl" StyleName="APA" Version="6"/>
+<p:properties xmlns:p="http://schemas.microsoft.com/office/2006/metadata/properties" xmlns:xsi="http://www.w3.org/2001/XMLSchema-instance" xmlns:pc="http://schemas.microsoft.com/office/infopath/2007/PartnerControls">
+  <documentManagement>
+    <TaxCatchAll xmlns="eefa3612-053e-497a-ae76-8a76877f5e22" xsi:nil="true"/>
+    <lcf76f155ced4ddcb4097134ff3c332f xmlns="b5cf4370-ac38-4b9e-9836-ef6f5df64f24">
+      <Terms xmlns="http://schemas.microsoft.com/office/infopath/2007/PartnerControls"/>
+    </lcf76f155ced4ddcb4097134ff3c332f>
+  </documentManagement>
+</p:properties>
 </file>
 
 <file path=customXml/item4.xml><?xml version="1.0" encoding="utf-8"?>
@@ -9677,14 +9842,7 @@
 </file>
 
 <file path=customXml/item5.xml><?xml version="1.0" encoding="utf-8"?>
-<p:properties xmlns:p="http://schemas.microsoft.com/office/2006/metadata/properties" xmlns:xsi="http://www.w3.org/2001/XMLSchema-instance" xmlns:pc="http://schemas.microsoft.com/office/infopath/2007/PartnerControls">
-  <documentManagement>
-    <TaxCatchAll xmlns="eefa3612-053e-497a-ae76-8a76877f5e22" xsi:nil="true"/>
-    <lcf76f155ced4ddcb4097134ff3c332f xmlns="b5cf4370-ac38-4b9e-9836-ef6f5df64f24">
-      <Terms xmlns="http://schemas.microsoft.com/office/infopath/2007/PartnerControls"/>
-    </lcf76f155ced4ddcb4097134ff3c332f>
-  </documentManagement>
-</p:properties>
+<b:Sources xmlns:b="http://schemas.openxmlformats.org/officeDocument/2006/bibliography" xmlns="http://schemas.openxmlformats.org/officeDocument/2006/bibliography" SelectedStyle="\APASixthEditionOfficeOnline.xsl" StyleName="APA" Version="6"/>
 </file>
 
 <file path=customXml/itemProps1.xml><?xml version="1.0" encoding="utf-8"?>
@@ -9704,9 +9862,12 @@
 </file>
 
 <file path=customXml/itemProps3.xml><?xml version="1.0" encoding="utf-8"?>
-<ds:datastoreItem xmlns:ds="http://schemas.openxmlformats.org/officeDocument/2006/customXml" ds:itemID="{ACF8D31E-AD32-4CEA-95D2-26DC27822285}">
+<ds:datastoreItem xmlns:ds="http://schemas.openxmlformats.org/officeDocument/2006/customXml" ds:itemID="{67CD1812-8B57-456C-9CBC-7D2297210787}">
   <ds:schemaRefs>
-    <ds:schemaRef ds:uri="http://schemas.openxmlformats.org/officeDocument/2006/bibliography"/>
+    <ds:schemaRef ds:uri="http://schemas.microsoft.com/office/2006/metadata/properties"/>
+    <ds:schemaRef ds:uri="http://schemas.microsoft.com/office/infopath/2007/PartnerControls"/>
+    <ds:schemaRef ds:uri="eefa3612-053e-497a-ae76-8a76877f5e22"/>
+    <ds:schemaRef ds:uri="b5cf4370-ac38-4b9e-9836-ef6f5df64f24"/>
   </ds:schemaRefs>
 </ds:datastoreItem>
 </file>
@@ -9731,12 +9892,9 @@
 </file>
 
 <file path=customXml/itemProps5.xml><?xml version="1.0" encoding="utf-8"?>
-<ds:datastoreItem xmlns:ds="http://schemas.openxmlformats.org/officeDocument/2006/customXml" ds:itemID="{67CD1812-8B57-456C-9CBC-7D2297210787}">
+<ds:datastoreItem xmlns:ds="http://schemas.openxmlformats.org/officeDocument/2006/customXml" ds:itemID="{ACF8D31E-AD32-4CEA-95D2-26DC27822285}">
   <ds:schemaRefs>
-    <ds:schemaRef ds:uri="http://schemas.microsoft.com/office/2006/metadata/properties"/>
-    <ds:schemaRef ds:uri="http://schemas.microsoft.com/office/infopath/2007/PartnerControls"/>
-    <ds:schemaRef ds:uri="eefa3612-053e-497a-ae76-8a76877f5e22"/>
-    <ds:schemaRef ds:uri="b5cf4370-ac38-4b9e-9836-ef6f5df64f24"/>
+    <ds:schemaRef ds:uri="http://schemas.openxmlformats.org/officeDocument/2006/bibliography"/>
   </ds:schemaRefs>
 </ds:datastoreItem>
 </file>
</xml_diff>

<commit_message>
Doc(rapport et journal) : Mise à jour des documents, insertion des test d'acceptance
</commit_message>
<xml_diff>
--- a/P_OO/DOC/R-P_OO-AbiramMuthulingam-Rapport.docx
+++ b/P_OO/DOC/R-P_OO-AbiramMuthulingam-Rapport.docx
@@ -2987,16 +2987,43 @@
         <w:t>nt</w:t>
       </w:r>
       <w:r>
-        <w:t xml:space="preserve"> les tirs du vaisseau </w:t>
-      </w:r>
-      <w:r>
-        <w:t xml:space="preserve">et de l’ennemi. </w:t>
+        <w:t xml:space="preserve"> les tirs du vaisseau</w:t>
+      </w:r>
+      <w:r>
+        <w:t xml:space="preserve"> (quand le vaisseau tirs)</w:t>
+      </w:r>
+      <w:r>
+        <w:t xml:space="preserve"> </w:t>
+      </w:r>
+      <w:r>
+        <w:t>et de l’ennemi</w:t>
+      </w:r>
+      <w:r>
+        <w:t xml:space="preserve">, mais quand le vaisseau ne tire pas l’obstacle se transforme pour pouvoir tirer en continu </w:t>
+      </w:r>
+      <w:r>
+        <w:t>(pour aider le joueur)</w:t>
+      </w:r>
+      <w:r>
+        <w:t xml:space="preserve"> afin de toucher des ennemis</w:t>
+      </w:r>
+      <w:r>
+        <w:t xml:space="preserve">. </w:t>
       </w:r>
       <w:r>
         <w:t>Les obstacles sont destructibles</w:t>
       </w:r>
       <w:r>
-        <w:t xml:space="preserve"> au bout de 5 tirs (phase de test) reçus.</w:t>
+        <w:t xml:space="preserve"> seulement sous transformation de tirs, en recevant</w:t>
+      </w:r>
+      <w:r>
+        <w:t xml:space="preserve"> 5 tirs (phase de test</w:t>
+      </w:r>
+      <w:r>
+        <w:t>)</w:t>
+      </w:r>
+      <w:r>
+        <w:t>.</w:t>
       </w:r>
       <w:r>
         <w:t xml:space="preserve"> Les obstacles se déplacent horizontalement à gauche et à droite.</w:t>
@@ -3087,6 +3114,7 @@
           <w:szCs w:val="14"/>
           <w:lang w:eastAsia="fr-FR"/>
         </w:rPr>
+        <w:lastRenderedPageBreak/>
         <w:t>Le joueur</w:t>
       </w:r>
     </w:p>
@@ -3177,7 +3205,6 @@
           <w:szCs w:val="14"/>
           <w:lang w:eastAsia="fr-FR"/>
         </w:rPr>
-        <w:lastRenderedPageBreak/>
         <w:t>Les niveaux</w:t>
       </w:r>
     </w:p>
@@ -3422,6 +3449,1312 @@
     <w:p/>
     <w:p>
       <w:pPr>
+        <w:pStyle w:val="Titre3"/>
+      </w:pPr>
+      <w:r>
+        <w:t>Création du Menu principal</w:t>
+      </w:r>
+    </w:p>
+    <w:p/>
+    <w:tbl>
+      <w:tblPr>
+        <w:tblW w:w="100" w:type="auto"/>
+        <w:tblBorders>
+          <w:top w:val="single" w:sz="4" w:space="0" w:color="auto"/>
+          <w:left w:val="single" w:sz="4" w:space="0" w:color="auto"/>
+          <w:bottom w:val="single" w:sz="4" w:space="0" w:color="auto"/>
+          <w:right w:val="single" w:sz="4" w:space="0" w:color="auto"/>
+          <w:insideH w:val="single" w:sz="4" w:space="0" w:color="auto"/>
+          <w:insideV w:val="single" w:sz="4" w:space="0" w:color="auto"/>
+        </w:tblBorders>
+        <w:tblCellMar>
+          <w:left w:w="10" w:type="dxa"/>
+          <w:right w:w="10" w:type="dxa"/>
+        </w:tblCellMar>
+        <w:tblLook w:val="0000" w:firstRow="0" w:lastRow="0" w:firstColumn="0" w:lastColumn="0" w:noHBand="0" w:noVBand="0"/>
+      </w:tblPr>
+      <w:tblGrid>
+        <w:gridCol w:w="9060"/>
+      </w:tblGrid>
+      <w:tr>
+        <w:tc>
+          <w:tcPr>
+            <w:tcW w:w="0" w:type="auto"/>
+          </w:tcPr>
+          <w:p>
+            <w:r>
+              <w:t>En tant qu'utilisateur, je souhaiterais avoir un menu, afin de pouvoir accéder au jeu</w:t>
+            </w:r>
+          </w:p>
+        </w:tc>
+      </w:tr>
+      <w:tr>
+        <w:tc>
+          <w:tcPr>
+            <w:tcW w:w="0" w:type="auto"/>
+          </w:tcPr>
+          <w:p>
+            <w:pPr>
+              <w:jc w:val="center"/>
+            </w:pPr>
+            <w:r>
+              <w:t xml:space="preserve">Tests d'acceptance: </w:t>
+            </w:r>
+          </w:p>
+          <w:tbl>
+            <w:tblPr>
+              <w:tblW w:w="100" w:type="auto"/>
+              <w:tblCellMar>
+                <w:left w:w="10" w:type="dxa"/>
+                <w:right w:w="10" w:type="dxa"/>
+              </w:tblCellMar>
+              <w:tblLook w:val="0000" w:firstRow="0" w:lastRow="0" w:firstColumn="0" w:lastColumn="0" w:noHBand="0" w:noVBand="0"/>
+            </w:tblPr>
+            <w:tblGrid>
+              <w:gridCol w:w="2479"/>
+              <w:gridCol w:w="6561"/>
+            </w:tblGrid>
+            <w:tr>
+              <w:tc>
+                <w:tcPr>
+                  <w:tcW w:w="0" w:type="auto"/>
+                </w:tcPr>
+                <w:p>
+                  <w:r>
+                    <w:t>Naviguer entre les boutons verticalement</w:t>
+                  </w:r>
+                </w:p>
+              </w:tc>
+              <w:tc>
+                <w:tcPr>
+                  <w:tcW w:w="0" w:type="auto"/>
+                </w:tcPr>
+                <w:p>
+                  <w:r>
+                    <w:t>Dans le menu Quand je presse flèche du haut ou flèche du bas je peux choisir de jouer, changer de niveau ou de quitter le programme</w:t>
+                  </w:r>
+                </w:p>
+              </w:tc>
+            </w:tr>
+            <w:tr>
+              <w:tc>
+                <w:tcPr>
+                  <w:tcW w:w="0" w:type="auto"/>
+                </w:tcPr>
+                <w:p>
+                  <w:r>
+                    <w:t>En appuyant enter</w:t>
+                  </w:r>
+                </w:p>
+              </w:tc>
+              <w:tc>
+                <w:tcPr>
+                  <w:tcW w:w="0" w:type="auto"/>
+                </w:tcPr>
+                <w:p>
+                  <w:r>
+                    <w:t>Dans le menu Quand j'appuie sur la touche ENTER je valide la proposition dont j'ai choisi et cela me lance le jeu, choix du niveau ou l'arrêt du programme</w:t>
+                  </w:r>
+                </w:p>
+              </w:tc>
+            </w:tr>
+          </w:tbl>
+          <w:p/>
+        </w:tc>
+      </w:tr>
+    </w:tbl>
+    <w:p/>
+    <w:p>
+      <w:pPr>
+        <w:pStyle w:val="Titre3"/>
+      </w:pPr>
+      <w:r>
+        <w:t>Déplacement gauche ou droite</w:t>
+      </w:r>
+    </w:p>
+    <w:p/>
+    <w:tbl>
+      <w:tblPr>
+        <w:tblW w:w="100" w:type="auto"/>
+        <w:tblBorders>
+          <w:top w:val="single" w:sz="4" w:space="0" w:color="auto"/>
+          <w:left w:val="single" w:sz="4" w:space="0" w:color="auto"/>
+          <w:bottom w:val="single" w:sz="4" w:space="0" w:color="auto"/>
+          <w:right w:val="single" w:sz="4" w:space="0" w:color="auto"/>
+          <w:insideH w:val="single" w:sz="4" w:space="0" w:color="auto"/>
+          <w:insideV w:val="single" w:sz="4" w:space="0" w:color="auto"/>
+        </w:tblBorders>
+        <w:tblCellMar>
+          <w:left w:w="10" w:type="dxa"/>
+          <w:right w:w="10" w:type="dxa"/>
+        </w:tblCellMar>
+        <w:tblLook w:val="0000" w:firstRow="0" w:lastRow="0" w:firstColumn="0" w:lastColumn="0" w:noHBand="0" w:noVBand="0"/>
+      </w:tblPr>
+      <w:tblGrid>
+        <w:gridCol w:w="9060"/>
+      </w:tblGrid>
+      <w:tr>
+        <w:tc>
+          <w:tcPr>
+            <w:tcW w:w="0" w:type="auto"/>
+          </w:tcPr>
+          <w:p>
+            <w:r>
+              <w:t>En tant qu'utilisateur,  je souhaiterais pouvoir bouger mon vaisseau de gauche à droite.</w:t>
+            </w:r>
+          </w:p>
+        </w:tc>
+      </w:tr>
+      <w:tr>
+        <w:tc>
+          <w:tcPr>
+            <w:tcW w:w="0" w:type="auto"/>
+          </w:tcPr>
+          <w:p>
+            <w:pPr>
+              <w:jc w:val="center"/>
+            </w:pPr>
+            <w:r>
+              <w:t xml:space="preserve">Tests d'acceptance: </w:t>
+            </w:r>
+          </w:p>
+          <w:tbl>
+            <w:tblPr>
+              <w:tblW w:w="100" w:type="auto"/>
+              <w:tblCellMar>
+                <w:left w:w="10" w:type="dxa"/>
+                <w:right w:w="10" w:type="dxa"/>
+              </w:tblCellMar>
+              <w:tblLook w:val="0000" w:firstRow="0" w:lastRow="0" w:firstColumn="0" w:lastColumn="0" w:noHBand="0" w:noVBand="0"/>
+            </w:tblPr>
+            <w:tblGrid>
+              <w:gridCol w:w="2575"/>
+              <w:gridCol w:w="6465"/>
+            </w:tblGrid>
+            <w:tr>
+              <w:tc>
+                <w:tcPr>
+                  <w:tcW w:w="0" w:type="auto"/>
+                </w:tcPr>
+                <w:p>
+                  <w:r>
+                    <w:t>déplacement à l'horizontal</w:t>
+                  </w:r>
+                </w:p>
+              </w:tc>
+              <w:tc>
+                <w:tcPr>
+                  <w:tcW w:w="0" w:type="auto"/>
+                </w:tcPr>
+                <w:p>
+                  <w:r>
+                    <w:t>En cours de partie Quand je presse flèche gauche ou flèche droite,  le vaisseau se déplace dans la direction de la flèche</w:t>
+                  </w:r>
+                </w:p>
+              </w:tc>
+            </w:tr>
+            <w:tr>
+              <w:tc>
+                <w:tcPr>
+                  <w:tcW w:w="0" w:type="auto"/>
+                </w:tcPr>
+                <w:p>
+                  <w:r>
+                    <w:t>ne sort pas du cadre du jeu</w:t>
+                  </w:r>
+                </w:p>
+              </w:tc>
+              <w:tc>
+                <w:tcPr>
+                  <w:tcW w:w="0" w:type="auto"/>
+                </w:tcPr>
+                <w:p>
+                  <w:r>
+                    <w:t>En cours de partie quand je déplace le vaisseau jusqu'au bord, il est bloqué</w:t>
+                  </w:r>
+                </w:p>
+              </w:tc>
+            </w:tr>
+            <w:tr>
+              <w:tc>
+                <w:tcPr>
+                  <w:tcW w:w="0" w:type="auto"/>
+                </w:tcPr>
+                <w:p>
+                  <w:r>
+                    <w:t>déplacement à l'horizontal</w:t>
+                  </w:r>
+                </w:p>
+              </w:tc>
+              <w:tc>
+                <w:tcPr>
+                  <w:tcW w:w="0" w:type="auto"/>
+                </w:tcPr>
+                <w:p>
+                  <w:r>
+                    <w:t>En cours de partie Quand je presse A ou D,  le vaisseau se déplace à gauche ou à droite</w:t>
+                  </w:r>
+                </w:p>
+              </w:tc>
+            </w:tr>
+            <w:tr>
+              <w:tc>
+                <w:tcPr>
+                  <w:tcW w:w="0" w:type="auto"/>
+                </w:tcPr>
+                <w:p>
+                  <w:r>
+                    <w:t>Maintenir la touche pour bouger à gauche ou droite</w:t>
+                  </w:r>
+                </w:p>
+              </w:tc>
+              <w:tc>
+                <w:tcPr>
+                  <w:tcW w:w="0" w:type="auto"/>
+                </w:tcPr>
+                <w:p>
+                  <w:r>
+                    <w:t>En cours de partie Quand je maintiens la touche pour bouger à gauche ou à droite le vaisseau avance en continu dans la direction choisi, une fois la touche relâchée le vaisseau s'arrête.</w:t>
+                  </w:r>
+                </w:p>
+              </w:tc>
+            </w:tr>
+          </w:tbl>
+          <w:p/>
+        </w:tc>
+      </w:tr>
+    </w:tbl>
+    <w:p/>
+    <w:p>
+      <w:pPr>
+        <w:pStyle w:val="Titre3"/>
+      </w:pPr>
+      <w:r>
+        <w:t>Capacité de tir</w:t>
+      </w:r>
+    </w:p>
+    <w:p/>
+    <w:tbl>
+      <w:tblPr>
+        <w:tblW w:w="100" w:type="auto"/>
+        <w:tblBorders>
+          <w:top w:val="single" w:sz="4" w:space="0" w:color="auto"/>
+          <w:left w:val="single" w:sz="4" w:space="0" w:color="auto"/>
+          <w:bottom w:val="single" w:sz="4" w:space="0" w:color="auto"/>
+          <w:right w:val="single" w:sz="4" w:space="0" w:color="auto"/>
+          <w:insideH w:val="single" w:sz="4" w:space="0" w:color="auto"/>
+          <w:insideV w:val="single" w:sz="4" w:space="0" w:color="auto"/>
+        </w:tblBorders>
+        <w:tblCellMar>
+          <w:left w:w="10" w:type="dxa"/>
+          <w:right w:w="10" w:type="dxa"/>
+        </w:tblCellMar>
+        <w:tblLook w:val="0000" w:firstRow="0" w:lastRow="0" w:firstColumn="0" w:lastColumn="0" w:noHBand="0" w:noVBand="0"/>
+      </w:tblPr>
+      <w:tblGrid>
+        <w:gridCol w:w="9060"/>
+      </w:tblGrid>
+      <w:tr>
+        <w:tc>
+          <w:tcPr>
+            <w:tcW w:w="0" w:type="auto"/>
+          </w:tcPr>
+          <w:p>
+            <w:r>
+              <w:t>En tant qu'utilisateur, je souhaiterais savoir les capacité de tirs(direction des tirs, munitions) du vaisseau afin de pouvoir l'utiliser contre les ennemies.</w:t>
+            </w:r>
+          </w:p>
+        </w:tc>
+      </w:tr>
+      <w:tr>
+        <w:tc>
+          <w:tcPr>
+            <w:tcW w:w="0" w:type="auto"/>
+          </w:tcPr>
+          <w:p>
+            <w:pPr>
+              <w:jc w:val="center"/>
+            </w:pPr>
+            <w:r>
+              <w:lastRenderedPageBreak/>
+              <w:t xml:space="preserve">Tests d'acceptance: </w:t>
+            </w:r>
+          </w:p>
+          <w:tbl>
+            <w:tblPr>
+              <w:tblW w:w="100" w:type="auto"/>
+              <w:tblCellMar>
+                <w:left w:w="10" w:type="dxa"/>
+                <w:right w:w="10" w:type="dxa"/>
+              </w:tblCellMar>
+              <w:tblLook w:val="0000" w:firstRow="0" w:lastRow="0" w:firstColumn="0" w:lastColumn="0" w:noHBand="0" w:noVBand="0"/>
+            </w:tblPr>
+            <w:tblGrid>
+              <w:gridCol w:w="2187"/>
+              <w:gridCol w:w="6853"/>
+            </w:tblGrid>
+            <w:tr>
+              <w:tc>
+                <w:tcPr>
+                  <w:tcW w:w="0" w:type="auto"/>
+                </w:tcPr>
+                <w:p>
+                  <w:r>
+                    <w:t xml:space="preserve">Tirer est vérifier le </w:t>
+                  </w:r>
+                  <w:proofErr w:type="spellStart"/>
+                  <w:r>
+                    <w:t>cooldown</w:t>
+                  </w:r>
+                  <w:proofErr w:type="spellEnd"/>
+                </w:p>
+              </w:tc>
+              <w:tc>
+                <w:tcPr>
+                  <w:tcW w:w="0" w:type="auto"/>
+                </w:tcPr>
+                <w:p>
+                  <w:r>
+                    <w:t xml:space="preserve">En cours de partie quand un missile </w:t>
+                  </w:r>
+                  <w:proofErr w:type="spellStart"/>
+                  <w:r>
+                    <w:t>à</w:t>
+                  </w:r>
+                  <w:proofErr w:type="spellEnd"/>
+                  <w:r>
+                    <w:t xml:space="preserve"> été tiré Je peux pas en tirer un </w:t>
+                  </w:r>
+                  <w:proofErr w:type="spellStart"/>
+                  <w:r>
+                    <w:t>deuxieme</w:t>
+                  </w:r>
+                  <w:proofErr w:type="spellEnd"/>
+                  <w:r>
+                    <w:t xml:space="preserve"> avant qu'il </w:t>
+                  </w:r>
+                  <w:proofErr w:type="spellStart"/>
+                  <w:r>
+                    <w:t>à</w:t>
+                  </w:r>
+                  <w:proofErr w:type="spellEnd"/>
+                  <w:r>
+                    <w:t xml:space="preserve"> été disparu</w:t>
+                  </w:r>
+                </w:p>
+              </w:tc>
+            </w:tr>
+          </w:tbl>
+          <w:p/>
+        </w:tc>
+      </w:tr>
+    </w:tbl>
+    <w:p/>
+    <w:p>
+      <w:pPr>
+        <w:pStyle w:val="Titre3"/>
+      </w:pPr>
+      <w:r>
+        <w:t>Nombre de vies</w:t>
+      </w:r>
+    </w:p>
+    <w:p/>
+    <w:tbl>
+      <w:tblPr>
+        <w:tblW w:w="100" w:type="auto"/>
+        <w:tblBorders>
+          <w:top w:val="single" w:sz="4" w:space="0" w:color="auto"/>
+          <w:left w:val="single" w:sz="4" w:space="0" w:color="auto"/>
+          <w:bottom w:val="single" w:sz="4" w:space="0" w:color="auto"/>
+          <w:right w:val="single" w:sz="4" w:space="0" w:color="auto"/>
+          <w:insideH w:val="single" w:sz="4" w:space="0" w:color="auto"/>
+          <w:insideV w:val="single" w:sz="4" w:space="0" w:color="auto"/>
+        </w:tblBorders>
+        <w:tblCellMar>
+          <w:left w:w="10" w:type="dxa"/>
+          <w:right w:w="10" w:type="dxa"/>
+        </w:tblCellMar>
+        <w:tblLook w:val="0000" w:firstRow="0" w:lastRow="0" w:firstColumn="0" w:lastColumn="0" w:noHBand="0" w:noVBand="0"/>
+      </w:tblPr>
+      <w:tblGrid>
+        <w:gridCol w:w="9060"/>
+      </w:tblGrid>
+      <w:tr>
+        <w:tc>
+          <w:tcPr>
+            <w:tcW w:w="0" w:type="auto"/>
+          </w:tcPr>
+          <w:p>
+            <w:r>
+              <w:t>En tant qu'utilisateur je voudrais savoir le nombre de vie du vaisseau, afin de savoir quand sera la fin de la partie</w:t>
+            </w:r>
+          </w:p>
+        </w:tc>
+      </w:tr>
+      <w:tr>
+        <w:tc>
+          <w:tcPr>
+            <w:tcW w:w="0" w:type="auto"/>
+          </w:tcPr>
+          <w:p>
+            <w:pPr>
+              <w:jc w:val="center"/>
+            </w:pPr>
+            <w:r>
+              <w:t xml:space="preserve">Tests d'acceptance: </w:t>
+            </w:r>
+          </w:p>
+          <w:tbl>
+            <w:tblPr>
+              <w:tblW w:w="100" w:type="auto"/>
+              <w:tblCellMar>
+                <w:left w:w="10" w:type="dxa"/>
+                <w:right w:w="10" w:type="dxa"/>
+              </w:tblCellMar>
+              <w:tblLook w:val="0000" w:firstRow="0" w:lastRow="0" w:firstColumn="0" w:lastColumn="0" w:noHBand="0" w:noVBand="0"/>
+            </w:tblPr>
+            <w:tblGrid>
+              <w:gridCol w:w="1128"/>
+              <w:gridCol w:w="7912"/>
+            </w:tblGrid>
+            <w:tr>
+              <w:tc>
+                <w:tcPr>
+                  <w:tcW w:w="0" w:type="auto"/>
+                </w:tcPr>
+                <w:p>
+                  <w:r>
+                    <w:t>Mourir 1 fois</w:t>
+                  </w:r>
+                </w:p>
+              </w:tc>
+              <w:tc>
+                <w:tcPr>
+                  <w:tcW w:w="0" w:type="auto"/>
+                </w:tcPr>
+                <w:p>
+                  <w:r>
+                    <w:t>En cours de partie Quand je me fais toucher par un ennemi le vaisseau est détruit et la partie est terminée.</w:t>
+                  </w:r>
+                </w:p>
+              </w:tc>
+            </w:tr>
+          </w:tbl>
+          <w:p/>
+        </w:tc>
+      </w:tr>
+    </w:tbl>
+    <w:p/>
+    <w:p>
+      <w:pPr>
+        <w:pStyle w:val="Titre3"/>
+      </w:pPr>
+      <w:r>
+        <w:t>Tir</w:t>
+      </w:r>
+    </w:p>
+    <w:p/>
+    <w:tbl>
+      <w:tblPr>
+        <w:tblW w:w="100" w:type="auto"/>
+        <w:tblBorders>
+          <w:top w:val="single" w:sz="4" w:space="0" w:color="auto"/>
+          <w:left w:val="single" w:sz="4" w:space="0" w:color="auto"/>
+          <w:bottom w:val="single" w:sz="4" w:space="0" w:color="auto"/>
+          <w:right w:val="single" w:sz="4" w:space="0" w:color="auto"/>
+          <w:insideH w:val="single" w:sz="4" w:space="0" w:color="auto"/>
+          <w:insideV w:val="single" w:sz="4" w:space="0" w:color="auto"/>
+        </w:tblBorders>
+        <w:tblCellMar>
+          <w:left w:w="10" w:type="dxa"/>
+          <w:right w:w="10" w:type="dxa"/>
+        </w:tblCellMar>
+        <w:tblLook w:val="0000" w:firstRow="0" w:lastRow="0" w:firstColumn="0" w:lastColumn="0" w:noHBand="0" w:noVBand="0"/>
+      </w:tblPr>
+      <w:tblGrid>
+        <w:gridCol w:w="9060"/>
+      </w:tblGrid>
+      <w:tr>
+        <w:tc>
+          <w:tcPr>
+            <w:tcW w:w="0" w:type="auto"/>
+          </w:tcPr>
+          <w:p>
+            <w:r>
+              <w:t>En tant qu'utilisateur,  je souhaiterais savoir la direction des tirs,  afin de  pouvoir tirer sur les ennemis.</w:t>
+            </w:r>
+          </w:p>
+        </w:tc>
+      </w:tr>
+      <w:tr>
+        <w:tc>
+          <w:tcPr>
+            <w:tcW w:w="0" w:type="auto"/>
+          </w:tcPr>
+          <w:p>
+            <w:pPr>
+              <w:jc w:val="center"/>
+            </w:pPr>
+            <w:r>
+              <w:t xml:space="preserve">Tests d'acceptance: </w:t>
+            </w:r>
+          </w:p>
+          <w:tbl>
+            <w:tblPr>
+              <w:tblW w:w="100" w:type="auto"/>
+              <w:tblCellMar>
+                <w:left w:w="10" w:type="dxa"/>
+                <w:right w:w="10" w:type="dxa"/>
+              </w:tblCellMar>
+              <w:tblLook w:val="0000" w:firstRow="0" w:lastRow="0" w:firstColumn="0" w:lastColumn="0" w:noHBand="0" w:noVBand="0"/>
+            </w:tblPr>
+            <w:tblGrid>
+              <w:gridCol w:w="2254"/>
+              <w:gridCol w:w="6786"/>
+            </w:tblGrid>
+            <w:tr>
+              <w:tc>
+                <w:tcPr>
+                  <w:tcW w:w="0" w:type="auto"/>
+                </w:tcPr>
+                <w:p>
+                  <w:r>
+                    <w:t>Le vaisseau tirs</w:t>
+                  </w:r>
+                </w:p>
+              </w:tc>
+              <w:tc>
+                <w:tcPr>
+                  <w:tcW w:w="0" w:type="auto"/>
+                </w:tcPr>
+                <w:p>
+                  <w:r>
+                    <w:t>En cours de partie Quand je presse sur espace, le vaisseau tire verticalement</w:t>
+                  </w:r>
+                </w:p>
+              </w:tc>
+            </w:tr>
+            <w:tr>
+              <w:tc>
+                <w:tcPr>
+                  <w:tcW w:w="0" w:type="auto"/>
+                </w:tcPr>
+                <w:p>
+                  <w:r>
+                    <w:t>déplacement du missile</w:t>
+                  </w:r>
+                </w:p>
+              </w:tc>
+              <w:tc>
+                <w:tcPr>
+                  <w:tcW w:w="0" w:type="auto"/>
+                </w:tcPr>
+                <w:p>
+                  <w:r>
+                    <w:t>En cours de partie une fois que j'ai tiré, le missile monte tous seul</w:t>
+                  </w:r>
+                </w:p>
+              </w:tc>
+            </w:tr>
+            <w:tr>
+              <w:tc>
+                <w:tcPr>
+                  <w:tcW w:w="0" w:type="auto"/>
+                </w:tcPr>
+                <w:p>
+                  <w:r>
+                    <w:t>disparition du missile</w:t>
+                  </w:r>
+                </w:p>
+              </w:tc>
+              <w:tc>
+                <w:tcPr>
+                  <w:tcW w:w="0" w:type="auto"/>
+                </w:tcPr>
+                <w:p>
+                  <w:r>
+                    <w:t>En cours de partie quand le missile arrive en haut de l'écran le missile disparait.</w:t>
+                  </w:r>
+                </w:p>
+              </w:tc>
+            </w:tr>
+          </w:tbl>
+          <w:p/>
+        </w:tc>
+      </w:tr>
+    </w:tbl>
+    <w:p/>
+    <w:p>
+      <w:pPr>
+        <w:pStyle w:val="Titre3"/>
+      </w:pPr>
+      <w:r>
+        <w:t>déplacement des ennemis</w:t>
+      </w:r>
+    </w:p>
+    <w:p/>
+    <w:tbl>
+      <w:tblPr>
+        <w:tblW w:w="100" w:type="auto"/>
+        <w:tblBorders>
+          <w:top w:val="single" w:sz="4" w:space="0" w:color="auto"/>
+          <w:left w:val="single" w:sz="4" w:space="0" w:color="auto"/>
+          <w:bottom w:val="single" w:sz="4" w:space="0" w:color="auto"/>
+          <w:right w:val="single" w:sz="4" w:space="0" w:color="auto"/>
+          <w:insideH w:val="single" w:sz="4" w:space="0" w:color="auto"/>
+          <w:insideV w:val="single" w:sz="4" w:space="0" w:color="auto"/>
+        </w:tblBorders>
+        <w:tblCellMar>
+          <w:left w:w="10" w:type="dxa"/>
+          <w:right w:w="10" w:type="dxa"/>
+        </w:tblCellMar>
+        <w:tblLook w:val="0000" w:firstRow="0" w:lastRow="0" w:firstColumn="0" w:lastColumn="0" w:noHBand="0" w:noVBand="0"/>
+      </w:tblPr>
+      <w:tblGrid>
+        <w:gridCol w:w="9060"/>
+      </w:tblGrid>
+      <w:tr>
+        <w:tc>
+          <w:tcPr>
+            <w:tcW w:w="0" w:type="auto"/>
+          </w:tcPr>
+          <w:p>
+            <w:r>
+              <w:t>En tant qu'utilisateur,  je souhaiterais savoir par où viennent les ennemis, afin de pouvoir se protéger.</w:t>
+            </w:r>
+          </w:p>
+        </w:tc>
+      </w:tr>
+      <w:tr>
+        <w:tc>
+          <w:tcPr>
+            <w:tcW w:w="0" w:type="auto"/>
+          </w:tcPr>
+          <w:p>
+            <w:pPr>
+              <w:jc w:val="center"/>
+            </w:pPr>
+            <w:r>
+              <w:t xml:space="preserve">Tests d'acceptance: </w:t>
+            </w:r>
+          </w:p>
+          <w:tbl>
+            <w:tblPr>
+              <w:tblW w:w="100" w:type="auto"/>
+              <w:tblCellMar>
+                <w:left w:w="10" w:type="dxa"/>
+                <w:right w:w="10" w:type="dxa"/>
+              </w:tblCellMar>
+              <w:tblLook w:val="0000" w:firstRow="0" w:lastRow="0" w:firstColumn="0" w:lastColumn="0" w:noHBand="0" w:noVBand="0"/>
+            </w:tblPr>
+            <w:tblGrid>
+              <w:gridCol w:w="2393"/>
+              <w:gridCol w:w="6647"/>
+            </w:tblGrid>
+            <w:tr>
+              <w:tc>
+                <w:tcPr>
+                  <w:tcW w:w="0" w:type="auto"/>
+                </w:tcPr>
+                <w:p>
+                  <w:r>
+                    <w:t>Déplacement vertical</w:t>
+                  </w:r>
+                </w:p>
+              </w:tc>
+              <w:tc>
+                <w:tcPr>
+                  <w:tcW w:w="0" w:type="auto"/>
+                </w:tcPr>
+                <w:p>
+                  <w:r>
+                    <w:t>En cours de partie Quand je joue les ennemis apparaissent depuis le haut de l'écran et va jusqu'en bas</w:t>
+                  </w:r>
+                </w:p>
+              </w:tc>
+            </w:tr>
+            <w:tr>
+              <w:tc>
+                <w:tcPr>
+                  <w:tcW w:w="0" w:type="auto"/>
+                </w:tcPr>
+                <w:p>
+                  <w:r>
+                    <w:t>Les ennemis ne s'entremêle pas</w:t>
+                  </w:r>
+                </w:p>
+              </w:tc>
+              <w:tc>
+                <w:tcPr>
+                  <w:tcW w:w="0" w:type="auto"/>
+                </w:tcPr>
+                <w:p>
+                  <w:r>
+                    <w:t>En cours de partie Quand les ennemis apparaissent Les ennemis ne se touche pas entre eux (il n'y a pas de collision)</w:t>
+                  </w:r>
+                </w:p>
+              </w:tc>
+            </w:tr>
+          </w:tbl>
+          <w:p/>
+        </w:tc>
+      </w:tr>
+    </w:tbl>
+    <w:p/>
+    <w:p>
+      <w:pPr>
+        <w:pStyle w:val="Titre3"/>
+      </w:pPr>
+      <w:r>
+        <w:t>Nombre de vies des ennemies</w:t>
+      </w:r>
+    </w:p>
+    <w:p/>
+    <w:tbl>
+      <w:tblPr>
+        <w:tblW w:w="100" w:type="auto"/>
+        <w:tblBorders>
+          <w:top w:val="single" w:sz="4" w:space="0" w:color="auto"/>
+          <w:left w:val="single" w:sz="4" w:space="0" w:color="auto"/>
+          <w:bottom w:val="single" w:sz="4" w:space="0" w:color="auto"/>
+          <w:right w:val="single" w:sz="4" w:space="0" w:color="auto"/>
+          <w:insideH w:val="single" w:sz="4" w:space="0" w:color="auto"/>
+          <w:insideV w:val="single" w:sz="4" w:space="0" w:color="auto"/>
+        </w:tblBorders>
+        <w:tblCellMar>
+          <w:left w:w="10" w:type="dxa"/>
+          <w:right w:w="10" w:type="dxa"/>
+        </w:tblCellMar>
+        <w:tblLook w:val="0000" w:firstRow="0" w:lastRow="0" w:firstColumn="0" w:lastColumn="0" w:noHBand="0" w:noVBand="0"/>
+      </w:tblPr>
+      <w:tblGrid>
+        <w:gridCol w:w="9060"/>
+      </w:tblGrid>
+      <w:tr>
+        <w:tc>
+          <w:tcPr>
+            <w:tcW w:w="0" w:type="auto"/>
+          </w:tcPr>
+          <w:p>
+            <w:r>
+              <w:t xml:space="preserve">En tant qu'utilisateur, je souhaiterais savoir le nombre de point de vie de </w:t>
+            </w:r>
+            <w:proofErr w:type="spellStart"/>
+            <w:r>
+              <w:t>chaques</w:t>
+            </w:r>
+            <w:proofErr w:type="spellEnd"/>
+            <w:r>
+              <w:t xml:space="preserve"> ennemies, afin de pouvoir les contré.</w:t>
+            </w:r>
+          </w:p>
+        </w:tc>
+      </w:tr>
+      <w:tr>
+        <w:tc>
+          <w:tcPr>
+            <w:tcW w:w="0" w:type="auto"/>
+          </w:tcPr>
+          <w:p>
+            <w:pPr>
+              <w:jc w:val="center"/>
+            </w:pPr>
+            <w:r>
+              <w:t xml:space="preserve">Tests d'acceptance: </w:t>
+            </w:r>
+          </w:p>
+          <w:tbl>
+            <w:tblPr>
+              <w:tblW w:w="100" w:type="auto"/>
+              <w:tblCellMar>
+                <w:left w:w="10" w:type="dxa"/>
+                <w:right w:w="10" w:type="dxa"/>
+              </w:tblCellMar>
+              <w:tblLook w:val="0000" w:firstRow="0" w:lastRow="0" w:firstColumn="0" w:lastColumn="0" w:noHBand="0" w:noVBand="0"/>
+            </w:tblPr>
+            <w:tblGrid>
+              <w:gridCol w:w="2403"/>
+              <w:gridCol w:w="6637"/>
+            </w:tblGrid>
+            <w:tr>
+              <w:tc>
+                <w:tcPr>
+                  <w:tcW w:w="0" w:type="auto"/>
+                </w:tcPr>
+                <w:p>
+                  <w:r>
+                    <w:t>Tirs sur les ennemis commun</w:t>
+                  </w:r>
+                </w:p>
+              </w:tc>
+              <w:tc>
+                <w:tcPr>
+                  <w:tcW w:w="0" w:type="auto"/>
+                </w:tcPr>
+                <w:p>
+                  <w:r>
+                    <w:t>En cours de partie Quand je touche un ennemi avec mon projectile, Il disparait de l'écran.</w:t>
+                  </w:r>
+                </w:p>
+              </w:tc>
+            </w:tr>
+            <w:tr>
+              <w:tc>
+                <w:tcPr>
+                  <w:tcW w:w="0" w:type="auto"/>
+                </w:tcPr>
+                <w:p>
+                  <w:r>
+                    <w:t>tirer sur les ennemis rare</w:t>
+                  </w:r>
+                </w:p>
+              </w:tc>
+              <w:tc>
+                <w:tcPr>
+                  <w:tcW w:w="0" w:type="auto"/>
+                </w:tcPr>
+                <w:p>
+                  <w:r>
+                    <w:t>En cours de partie Quand je touche 3 fois un ennemi de type rare, il disparait de l'écran</w:t>
+                  </w:r>
+                </w:p>
+              </w:tc>
+            </w:tr>
+          </w:tbl>
+          <w:p/>
+        </w:tc>
+      </w:tr>
+    </w:tbl>
+    <w:p/>
+    <w:p>
+      <w:pPr>
+        <w:pStyle w:val="Titre3"/>
+      </w:pPr>
+      <w:r>
+        <w:t>Lancement du fichier exécutable</w:t>
+      </w:r>
+    </w:p>
+    <w:p/>
+    <w:tbl>
+      <w:tblPr>
+        <w:tblW w:w="100" w:type="auto"/>
+        <w:tblBorders>
+          <w:top w:val="single" w:sz="4" w:space="0" w:color="auto"/>
+          <w:left w:val="single" w:sz="4" w:space="0" w:color="auto"/>
+          <w:bottom w:val="single" w:sz="4" w:space="0" w:color="auto"/>
+          <w:right w:val="single" w:sz="4" w:space="0" w:color="auto"/>
+          <w:insideH w:val="single" w:sz="4" w:space="0" w:color="auto"/>
+          <w:insideV w:val="single" w:sz="4" w:space="0" w:color="auto"/>
+        </w:tblBorders>
+        <w:tblCellMar>
+          <w:left w:w="10" w:type="dxa"/>
+          <w:right w:w="10" w:type="dxa"/>
+        </w:tblCellMar>
+        <w:tblLook w:val="0000" w:firstRow="0" w:lastRow="0" w:firstColumn="0" w:lastColumn="0" w:noHBand="0" w:noVBand="0"/>
+      </w:tblPr>
+      <w:tblGrid>
+        <w:gridCol w:w="9060"/>
+      </w:tblGrid>
+      <w:tr>
+        <w:tc>
+          <w:tcPr>
+            <w:tcW w:w="0" w:type="auto"/>
+          </w:tcPr>
+          <w:p>
+            <w:r>
+              <w:t>En tant qu'utilisateur, je souhaiterais lancer un fichier exécutable, afin de pouvoir accéder au menu du jeu.</w:t>
+            </w:r>
+          </w:p>
+        </w:tc>
+      </w:tr>
+      <w:tr>
+        <w:tc>
+          <w:tcPr>
+            <w:tcW w:w="0" w:type="auto"/>
+          </w:tcPr>
+          <w:p>
+            <w:pPr>
+              <w:jc w:val="center"/>
+            </w:pPr>
+            <w:r>
+              <w:lastRenderedPageBreak/>
+              <w:t xml:space="preserve">Tests d'acceptance: </w:t>
+            </w:r>
+          </w:p>
+          <w:tbl>
+            <w:tblPr>
+              <w:tblW w:w="100" w:type="auto"/>
+              <w:tblCellMar>
+                <w:left w:w="10" w:type="dxa"/>
+                <w:right w:w="10" w:type="dxa"/>
+              </w:tblCellMar>
+              <w:tblLook w:val="0000" w:firstRow="0" w:lastRow="0" w:firstColumn="0" w:lastColumn="0" w:noHBand="0" w:noVBand="0"/>
+            </w:tblPr>
+            <w:tblGrid>
+              <w:gridCol w:w="2942"/>
+              <w:gridCol w:w="4762"/>
+            </w:tblGrid>
+            <w:tr>
+              <w:tc>
+                <w:tcPr>
+                  <w:tcW w:w="0" w:type="auto"/>
+                </w:tcPr>
+                <w:p>
+                  <w:r>
+                    <w:t>Lancer le fichier exécutable</w:t>
+                  </w:r>
+                </w:p>
+              </w:tc>
+              <w:tc>
+                <w:tcPr>
+                  <w:tcW w:w="0" w:type="auto"/>
+                </w:tcPr>
+                <w:p>
+                  <w:r>
+                    <w:t>Lancer le fichier et voir un menu qui s'affiche</w:t>
+                  </w:r>
+                </w:p>
+              </w:tc>
+            </w:tr>
+          </w:tbl>
+          <w:p/>
+        </w:tc>
+      </w:tr>
+    </w:tbl>
+    <w:p/>
+    <w:p>
+      <w:pPr>
+        <w:pStyle w:val="Titre3"/>
+      </w:pPr>
+      <w:r>
+        <w:t>Déplacement de l'obstacle</w:t>
+      </w:r>
+    </w:p>
+    <w:p/>
+    <w:tbl>
+      <w:tblPr>
+        <w:tblW w:w="100" w:type="auto"/>
+        <w:tblBorders>
+          <w:top w:val="single" w:sz="4" w:space="0" w:color="auto"/>
+          <w:left w:val="single" w:sz="4" w:space="0" w:color="auto"/>
+          <w:bottom w:val="single" w:sz="4" w:space="0" w:color="auto"/>
+          <w:right w:val="single" w:sz="4" w:space="0" w:color="auto"/>
+          <w:insideH w:val="single" w:sz="4" w:space="0" w:color="auto"/>
+          <w:insideV w:val="single" w:sz="4" w:space="0" w:color="auto"/>
+        </w:tblBorders>
+        <w:tblCellMar>
+          <w:left w:w="10" w:type="dxa"/>
+          <w:right w:w="10" w:type="dxa"/>
+        </w:tblCellMar>
+        <w:tblLook w:val="0000" w:firstRow="0" w:lastRow="0" w:firstColumn="0" w:lastColumn="0" w:noHBand="0" w:noVBand="0"/>
+      </w:tblPr>
+      <w:tblGrid>
+        <w:gridCol w:w="9060"/>
+      </w:tblGrid>
+      <w:tr>
+        <w:tc>
+          <w:tcPr>
+            <w:tcW w:w="0" w:type="auto"/>
+          </w:tcPr>
+          <w:p>
+            <w:r>
+              <w:t>En tant qu'utilisateur  je souhaiterais savoir le déplacement de l'obstacle,  afin de pouvoir me protéger.</w:t>
+            </w:r>
+          </w:p>
+        </w:tc>
+      </w:tr>
+      <w:tr>
+        <w:tc>
+          <w:tcPr>
+            <w:tcW w:w="0" w:type="auto"/>
+          </w:tcPr>
+          <w:p>
+            <w:pPr>
+              <w:jc w:val="center"/>
+            </w:pPr>
+            <w:r>
+              <w:t xml:space="preserve">Tests d'acceptance: </w:t>
+            </w:r>
+          </w:p>
+          <w:tbl>
+            <w:tblPr>
+              <w:tblW w:w="100" w:type="auto"/>
+              <w:tblCellMar>
+                <w:left w:w="10" w:type="dxa"/>
+                <w:right w:w="10" w:type="dxa"/>
+              </w:tblCellMar>
+              <w:tblLook w:val="0000" w:firstRow="0" w:lastRow="0" w:firstColumn="0" w:lastColumn="0" w:noHBand="0" w:noVBand="0"/>
+            </w:tblPr>
+            <w:tblGrid>
+              <w:gridCol w:w="2295"/>
+              <w:gridCol w:w="6745"/>
+            </w:tblGrid>
+            <w:tr>
+              <w:tc>
+                <w:tcPr>
+                  <w:tcW w:w="0" w:type="auto"/>
+                </w:tcPr>
+                <w:p>
+                  <w:r>
+                    <w:t>Déplacement à l'horizontal</w:t>
+                  </w:r>
+                </w:p>
+              </w:tc>
+              <w:tc>
+                <w:tcPr>
+                  <w:tcW w:w="0" w:type="auto"/>
+                </w:tcPr>
+                <w:p>
+                  <w:r>
+                    <w:t>En cours de partie automatiquement, l'obstacle se déplace horizontalement (droite, gauche)</w:t>
+                  </w:r>
+                </w:p>
+              </w:tc>
+            </w:tr>
+            <w:tr>
+              <w:tc>
+                <w:tcPr>
+                  <w:tcW w:w="0" w:type="auto"/>
+                </w:tcPr>
+                <w:p>
+                  <w:r>
+                    <w:t>ne sort pas du cadre du jeu</w:t>
+                  </w:r>
+                </w:p>
+              </w:tc>
+              <w:tc>
+                <w:tcPr>
+                  <w:tcW w:w="0" w:type="auto"/>
+                </w:tcPr>
+                <w:p>
+                  <w:r>
+                    <w:t>En cours de partie Quand l'obstacle s'approche du bord de l'écran, il repars dans le sens opposé</w:t>
+                  </w:r>
+                </w:p>
+              </w:tc>
+            </w:tr>
+          </w:tbl>
+          <w:p/>
+        </w:tc>
+      </w:tr>
+    </w:tbl>
+    <w:p/>
+    <w:p>
+      <w:pPr>
+        <w:pStyle w:val="Titre3"/>
+      </w:pPr>
+      <w:r>
+        <w:t>Durée de vie de l'obstacle</w:t>
+      </w:r>
+    </w:p>
+    <w:p/>
+    <w:tbl>
+      <w:tblPr>
+        <w:tblW w:w="100" w:type="auto"/>
+        <w:tblBorders>
+          <w:top w:val="single" w:sz="4" w:space="0" w:color="auto"/>
+          <w:left w:val="single" w:sz="4" w:space="0" w:color="auto"/>
+          <w:bottom w:val="single" w:sz="4" w:space="0" w:color="auto"/>
+          <w:right w:val="single" w:sz="4" w:space="0" w:color="auto"/>
+          <w:insideH w:val="single" w:sz="4" w:space="0" w:color="auto"/>
+          <w:insideV w:val="single" w:sz="4" w:space="0" w:color="auto"/>
+        </w:tblBorders>
+        <w:tblCellMar>
+          <w:left w:w="10" w:type="dxa"/>
+          <w:right w:w="10" w:type="dxa"/>
+        </w:tblCellMar>
+        <w:tblLook w:val="0000" w:firstRow="0" w:lastRow="0" w:firstColumn="0" w:lastColumn="0" w:noHBand="0" w:noVBand="0"/>
+      </w:tblPr>
+      <w:tblGrid>
+        <w:gridCol w:w="9060"/>
+      </w:tblGrid>
+      <w:tr>
+        <w:tc>
+          <w:tcPr>
+            <w:tcW w:w="0" w:type="auto"/>
+          </w:tcPr>
+          <w:p>
+            <w:r>
+              <w:t>En tant qu'utilisateur  je souhaiterais savoir à quel moment l'obstacle disparait,  afin de pouvoir l'utilisais correctement.</w:t>
+            </w:r>
+          </w:p>
+        </w:tc>
+      </w:tr>
+      <w:tr>
+        <w:tc>
+          <w:tcPr>
+            <w:tcW w:w="0" w:type="auto"/>
+          </w:tcPr>
+          <w:p>
+            <w:pPr>
+              <w:jc w:val="center"/>
+            </w:pPr>
+            <w:r>
+              <w:t xml:space="preserve">Tests d'acceptance: </w:t>
+            </w:r>
+          </w:p>
+          <w:tbl>
+            <w:tblPr>
+              <w:tblW w:w="100" w:type="auto"/>
+              <w:tblCellMar>
+                <w:left w:w="10" w:type="dxa"/>
+                <w:right w:w="10" w:type="dxa"/>
+              </w:tblCellMar>
+              <w:tblLook w:val="0000" w:firstRow="0" w:lastRow="0" w:firstColumn="0" w:lastColumn="0" w:noHBand="0" w:noVBand="0"/>
+            </w:tblPr>
+            <w:tblGrid>
+              <w:gridCol w:w="2042"/>
+              <w:gridCol w:w="6998"/>
+            </w:tblGrid>
+            <w:tr>
+              <w:tc>
+                <w:tcPr>
+                  <w:tcW w:w="0" w:type="auto"/>
+                </w:tcPr>
+                <w:p>
+                  <w:r>
+                    <w:t>Disparition de l'obstacle</w:t>
+                  </w:r>
+                </w:p>
+              </w:tc>
+              <w:tc>
+                <w:tcPr>
+                  <w:tcW w:w="0" w:type="auto"/>
+                </w:tcPr>
+                <w:p>
+                  <w:r>
+                    <w:t>En cours de partie, Quand l'obstacle reçois 5 projectiles, il disparait de l'écran (il est détruit).</w:t>
+                  </w:r>
+                </w:p>
+              </w:tc>
+            </w:tr>
+            <w:tr>
+              <w:tc>
+                <w:tcPr>
+                  <w:tcW w:w="0" w:type="auto"/>
+                </w:tcPr>
+                <w:p>
+                  <w:r>
+                    <w:t>Résistance de l'obstacle</w:t>
+                  </w:r>
+                </w:p>
+              </w:tc>
+              <w:tc>
+                <w:tcPr>
+                  <w:tcW w:w="0" w:type="auto"/>
+                </w:tcPr>
+                <w:p>
+                  <w:r>
+                    <w:t>En cours de partie, Quand l'obstacle reçois moins de 5 projectiles, Il est toujours en fonctionnement</w:t>
+                  </w:r>
+                </w:p>
+              </w:tc>
+            </w:tr>
+          </w:tbl>
+          <w:p/>
+        </w:tc>
+      </w:tr>
+    </w:tbl>
+    <w:p/>
+    <w:p>
+      <w:pPr>
+        <w:pStyle w:val="Titre3"/>
+      </w:pPr>
+      <w:r>
+        <w:t>Ajouts d'un 2ème obstacle</w:t>
+      </w:r>
+    </w:p>
+    <w:p/>
+    <w:tbl>
+      <w:tblPr>
+        <w:tblW w:w="100" w:type="auto"/>
+        <w:tblBorders>
+          <w:top w:val="single" w:sz="4" w:space="0" w:color="auto"/>
+          <w:left w:val="single" w:sz="4" w:space="0" w:color="auto"/>
+          <w:bottom w:val="single" w:sz="4" w:space="0" w:color="auto"/>
+          <w:right w:val="single" w:sz="4" w:space="0" w:color="auto"/>
+          <w:insideH w:val="single" w:sz="4" w:space="0" w:color="auto"/>
+          <w:insideV w:val="single" w:sz="4" w:space="0" w:color="auto"/>
+        </w:tblBorders>
+        <w:tblCellMar>
+          <w:left w:w="10" w:type="dxa"/>
+          <w:right w:w="10" w:type="dxa"/>
+        </w:tblCellMar>
+        <w:tblLook w:val="0000" w:firstRow="0" w:lastRow="0" w:firstColumn="0" w:lastColumn="0" w:noHBand="0" w:noVBand="0"/>
+      </w:tblPr>
+      <w:tblGrid>
+        <w:gridCol w:w="9060"/>
+      </w:tblGrid>
+      <w:tr>
+        <w:tc>
+          <w:tcPr>
+            <w:tcW w:w="0" w:type="auto"/>
+          </w:tcPr>
+          <w:p>
+            <w:r>
+              <w:t>En tant qu'utilisateur,  je souhaiterais avoir plusieurs obstacles afin de pouvoir me protéger</w:t>
+            </w:r>
+          </w:p>
+        </w:tc>
+      </w:tr>
+      <w:tr>
+        <w:tc>
+          <w:tcPr>
+            <w:tcW w:w="0" w:type="auto"/>
+          </w:tcPr>
+          <w:p>
+            <w:pPr>
+              <w:jc w:val="center"/>
+            </w:pPr>
+            <w:r>
+              <w:t xml:space="preserve">Tests d'acceptance: </w:t>
+            </w:r>
+          </w:p>
+          <w:tbl>
+            <w:tblPr>
+              <w:tblW w:w="100" w:type="auto"/>
+              <w:tblCellMar>
+                <w:left w:w="10" w:type="dxa"/>
+                <w:right w:w="10" w:type="dxa"/>
+              </w:tblCellMar>
+              <w:tblLook w:val="0000" w:firstRow="0" w:lastRow="0" w:firstColumn="0" w:lastColumn="0" w:noHBand="0" w:noVBand="0"/>
+            </w:tblPr>
+            <w:tblGrid>
+              <w:gridCol w:w="2646"/>
+              <w:gridCol w:w="6394"/>
+            </w:tblGrid>
+            <w:tr>
+              <w:tc>
+                <w:tcPr>
+                  <w:tcW w:w="0" w:type="auto"/>
+                </w:tcPr>
+                <w:p>
+                  <w:r>
+                    <w:t>Pas de collision avec l'obstacle 1</w:t>
+                  </w:r>
+                </w:p>
+              </w:tc>
+              <w:tc>
+                <w:tcPr>
+                  <w:tcW w:w="0" w:type="auto"/>
+                </w:tcPr>
+                <w:p>
+                  <w:r>
+                    <w:t>En cours de partie, Quand les 2 obstacles se rapproche, il repars dans le sens opposé</w:t>
+                  </w:r>
+                </w:p>
+              </w:tc>
+            </w:tr>
+          </w:tbl>
+          <w:p/>
+        </w:tc>
+      </w:tr>
+    </w:tbl>
+    <w:p/>
+    <w:p/>
+    <w:p/>
+    <w:p>
+      <w:pPr>
         <w:rPr>
           <w:b/>
           <w:bCs/>
@@ -3754,13 +5087,13 @@
           <w:szCs w:val="14"/>
         </w:rPr>
       </w:pPr>
-      <w:proofErr w:type="gramStart"/>
       <w:r>
         <w:rPr>
           <w:i/>
           <w:iCs/>
           <w:szCs w:val="14"/>
         </w:rPr>
+        <w:lastRenderedPageBreak/>
         <w:t>t</w:t>
       </w:r>
       <w:r>
@@ -3769,16 +5102,7 @@
           <w:iCs/>
           <w:szCs w:val="14"/>
         </w:rPr>
-        <w:t>ypes</w:t>
-      </w:r>
-      <w:proofErr w:type="gramEnd"/>
-      <w:r>
-        <w:rPr>
-          <w:i/>
-          <w:iCs/>
-          <w:szCs w:val="14"/>
-        </w:rPr>
-        <w:t xml:space="preserve"> de des tests et ordre dans lequel ils seront effectués.</w:t>
+        <w:t>ypes de des tests et ordre dans lequel ils seront effectués.</w:t>
       </w:r>
     </w:p>
     <w:p>
@@ -3798,7 +5122,6 @@
           <w:szCs w:val="14"/>
         </w:rPr>
       </w:pPr>
-      <w:proofErr w:type="gramStart"/>
       <w:r>
         <w:rPr>
           <w:i/>
@@ -3813,16 +5136,7 @@
           <w:iCs/>
           <w:szCs w:val="14"/>
         </w:rPr>
-        <w:t>es</w:t>
-      </w:r>
-      <w:proofErr w:type="gramEnd"/>
-      <w:r>
-        <w:rPr>
-          <w:i/>
-          <w:iCs/>
-          <w:szCs w:val="14"/>
-        </w:rPr>
-        <w:t xml:space="preserve"> moyens à mettre en œuvre</w:t>
+        <w:t>es moyens à mettre en œuvre</w:t>
       </w:r>
       <w:r>
         <w:rPr>
@@ -3850,7 +5164,6 @@
           <w:szCs w:val="14"/>
         </w:rPr>
       </w:pPr>
-      <w:proofErr w:type="gramStart"/>
       <w:r>
         <w:rPr>
           <w:i/>
@@ -3865,16 +5178,7 @@
           <w:iCs/>
           <w:szCs w:val="14"/>
         </w:rPr>
-        <w:t>ouverture</w:t>
-      </w:r>
-      <w:proofErr w:type="gramEnd"/>
-      <w:r>
-        <w:rPr>
-          <w:i/>
-          <w:iCs/>
-          <w:szCs w:val="14"/>
-        </w:rPr>
-        <w:t xml:space="preserve"> des tests (tests exhaustifs ou non, si non, pourquoi ?)</w:t>
+        <w:t>ouverture des tests (tests exhaustifs ou non, si non, pourquoi ?)</w:t>
       </w:r>
       <w:r>
         <w:rPr>
@@ -3902,7 +5206,6 @@
           <w:szCs w:val="14"/>
         </w:rPr>
       </w:pPr>
-      <w:proofErr w:type="gramStart"/>
       <w:r>
         <w:rPr>
           <w:i/>
@@ -3917,16 +5220,7 @@
           <w:iCs/>
           <w:szCs w:val="14"/>
         </w:rPr>
-        <w:t>onnées</w:t>
-      </w:r>
-      <w:proofErr w:type="gramEnd"/>
-      <w:r>
-        <w:rPr>
-          <w:i/>
-          <w:iCs/>
-          <w:szCs w:val="14"/>
-        </w:rPr>
-        <w:t xml:space="preserve"> de test à prévoir (données réelles ?)</w:t>
+        <w:t>onnées de test à prévoir (données réelles ?)</w:t>
       </w:r>
       <w:r>
         <w:rPr>
@@ -3973,23 +5267,13 @@
           <w:szCs w:val="14"/>
         </w:rPr>
       </w:pPr>
-      <w:proofErr w:type="gramStart"/>
       <w:r>
         <w:rPr>
           <w:i/>
           <w:iCs/>
           <w:szCs w:val="14"/>
         </w:rPr>
-        <w:t>les</w:t>
-      </w:r>
-      <w:proofErr w:type="gramEnd"/>
-      <w:r>
-        <w:rPr>
-          <w:i/>
-          <w:iCs/>
-          <w:szCs w:val="14"/>
-        </w:rPr>
-        <w:t xml:space="preserve"> testeurs extérieurs éventuels.</w:t>
+        <w:t>les testeurs extérieurs éventuels.</w:t>
       </w:r>
     </w:p>
     <w:p>
@@ -4216,7 +5500,6 @@
           <w:iCs/>
           <w:color w:val="FF0000"/>
         </w:rPr>
-        <w:lastRenderedPageBreak/>
         <w:t>Il s’agit d’explications techniques sur le fonctionnement du système. Les explications sont appuyées par des diagrammes, ou de très brefs éléments de code.</w:t>
       </w:r>
     </w:p>
@@ -4676,6 +5959,7 @@
           <w:i w:val="0"/>
           <w:iCs/>
         </w:rPr>
+        <w:lastRenderedPageBreak/>
         <w:t>Mise en place de l’environnement de travail</w:t>
       </w:r>
     </w:p>
@@ -4726,21 +6010,12 @@
           <w:iCs/>
         </w:rPr>
       </w:pPr>
-      <w:proofErr w:type="gramStart"/>
-      <w:r>
-        <w:rPr>
-          <w:i/>
-          <w:iCs/>
-        </w:rPr>
-        <w:t>la</w:t>
-      </w:r>
-      <w:proofErr w:type="gramEnd"/>
-      <w:r>
-        <w:rPr>
-          <w:i/>
-          <w:iCs/>
-        </w:rPr>
-        <w:t xml:space="preserve"> liste de tous les fichiers et une rapide description de leur contenu (des noms qui parlent !)</w:t>
+      <w:r>
+        <w:rPr>
+          <w:i/>
+          <w:iCs/>
+        </w:rPr>
+        <w:t>la liste de tous les fichiers et une rapide description de leur contenu (des noms qui parlent !)</w:t>
       </w:r>
     </w:p>
     <w:p>
@@ -4759,21 +6034,12 @@
           <w:iCs/>
         </w:rPr>
       </w:pPr>
-      <w:proofErr w:type="gramStart"/>
-      <w:r>
-        <w:rPr>
-          <w:i/>
-          <w:iCs/>
-        </w:rPr>
-        <w:t>les</w:t>
-      </w:r>
-      <w:proofErr w:type="gramEnd"/>
-      <w:r>
-        <w:rPr>
-          <w:i/>
-          <w:iCs/>
-        </w:rPr>
-        <w:t xml:space="preserve"> versions des systèmes d'exploitation et des outils logiciels</w:t>
+      <w:r>
+        <w:rPr>
+          <w:i/>
+          <w:iCs/>
+        </w:rPr>
+        <w:t>les versions des systèmes d'exploitation et des outils logiciels</w:t>
       </w:r>
     </w:p>
     <w:p>
@@ -4792,21 +6058,12 @@
           <w:iCs/>
         </w:rPr>
       </w:pPr>
-      <w:proofErr w:type="gramStart"/>
-      <w:r>
-        <w:rPr>
-          <w:i/>
-          <w:iCs/>
-        </w:rPr>
-        <w:t>la</w:t>
-      </w:r>
-      <w:proofErr w:type="gramEnd"/>
-      <w:r>
-        <w:rPr>
-          <w:i/>
-          <w:iCs/>
-        </w:rPr>
-        <w:t xml:space="preserve"> description exacte du matériel</w:t>
+      <w:r>
+        <w:rPr>
+          <w:i/>
+          <w:iCs/>
+        </w:rPr>
+        <w:t>la description exacte du matériel</w:t>
       </w:r>
     </w:p>
     <w:p/>
@@ -4940,7 +6197,6 @@
           <w:i w:val="0"/>
           <w:iCs/>
         </w:rPr>
-        <w:lastRenderedPageBreak/>
         <w:t xml:space="preserve">Erreurs </w:t>
       </w:r>
       <w:bookmarkEnd w:id="15"/>
@@ -5434,21 +6690,12 @@
         <w:szCs w:val="16"/>
       </w:rPr>
     </w:pPr>
-    <w:proofErr w:type="gramStart"/>
     <w:r>
       <w:rPr>
         <w:sz w:val="16"/>
         <w:szCs w:val="16"/>
       </w:rPr>
-      <w:t>i</w:t>
-    </w:r>
-    <w:proofErr w:type="gramEnd"/>
-    <w:r>
-      <w:rPr>
-        <w:sz w:val="16"/>
-        <w:szCs w:val="16"/>
-      </w:rPr>
-      <w:t>-CQ VD Octobre 2010</w:t>
+      <w:t>i-CQ VD Octobre 2010</w:t>
     </w:r>
     <w:r>
       <w:rPr>
@@ -8844,8 +10091,10 @@
     <w:rsidRoot w:val="00892381"/>
     <w:rsid w:val="0005523B"/>
     <w:rsid w:val="002B0006"/>
+    <w:rsid w:val="006A0AD7"/>
     <w:rsid w:val="00892381"/>
     <w:rsid w:val="00B72F49"/>
+    <w:rsid w:val="00EA5613"/>
     <w:rsid w:val="00FB694E"/>
     <w:rsid w:val="00FC5408"/>
   </w:rsids>

</xml_diff>

<commit_message>
DOC(documents): rapport et journal de travail du jour
</commit_message>
<xml_diff>
--- a/P_OO/DOC/R-P_OO-AbiramMuthulingam-Rapport.docx
+++ b/P_OO/DOC/R-P_OO-AbiramMuthulingam-Rapport.docx
@@ -288,9 +288,11 @@
         <w:pStyle w:val="TM1"/>
         <w:rPr>
           <w:rFonts w:asciiTheme="minorHAnsi" w:eastAsiaTheme="minorEastAsia" w:hAnsiTheme="minorHAnsi" w:cstheme="minorBidi"/>
+          <w:kern w:val="2"/>
           <w:sz w:val="22"/>
           <w:szCs w:val="22"/>
           <w:lang w:val="fr-CH" w:eastAsia="fr-CH"/>
+          <w14:ligatures w14:val="standardContextual"/>
         </w:rPr>
       </w:pPr>
       <w:r>
@@ -302,7 +304,7 @@
       <w:r>
         <w:fldChar w:fldCharType="separate"/>
       </w:r>
-      <w:hyperlink w:anchor="_Toc499021832" w:history="1">
+      <w:hyperlink w:anchor="_Toc181006527" w:history="1">
         <w:r>
           <w:rPr>
             <w:rStyle w:val="Lienhypertexte"/>
@@ -312,9 +314,11 @@
         <w:r>
           <w:rPr>
             <w:rFonts w:asciiTheme="minorHAnsi" w:eastAsiaTheme="minorEastAsia" w:hAnsiTheme="minorHAnsi" w:cstheme="minorBidi"/>
+            <w:kern w:val="2"/>
             <w:sz w:val="22"/>
             <w:szCs w:val="22"/>
             <w:lang w:val="fr-CH" w:eastAsia="fr-CH"/>
+            <w14:ligatures w14:val="standardContextual"/>
           </w:rPr>
           <w:tab/>
         </w:r>
@@ -340,7 +344,7 @@
           <w:rPr>
             <w:webHidden/>
           </w:rPr>
-          <w:instrText xml:space="preserve"> PAGEREF _Toc499021832 \h </w:instrText>
+          <w:instrText xml:space="preserve"> PAGEREF _Toc181006527 \h </w:instrText>
         </w:r>
         <w:r>
           <w:rPr>
@@ -357,7 +361,7 @@
           <w:rPr>
             <w:webHidden/>
           </w:rPr>
-          <w:t>3</w:t>
+          <w:t>2</w:t>
         </w:r>
         <w:r>
           <w:rPr>
@@ -377,15 +381,18 @@
         <w:rPr>
           <w:rFonts w:asciiTheme="minorHAnsi" w:eastAsiaTheme="minorEastAsia" w:hAnsiTheme="minorHAnsi" w:cstheme="minorBidi"/>
           <w:noProof/>
+          <w:kern w:val="2"/>
           <w:sz w:val="22"/>
           <w:szCs w:val="22"/>
           <w:lang w:val="fr-CH" w:eastAsia="fr-CH"/>
-        </w:rPr>
-      </w:pPr>
-      <w:hyperlink w:anchor="_Toc499021833" w:history="1">
+          <w14:ligatures w14:val="standardContextual"/>
+        </w:rPr>
+      </w:pPr>
+      <w:hyperlink w:anchor="_Toc181006528" w:history="1">
         <w:r>
           <w:rPr>
             <w:rStyle w:val="Lienhypertexte"/>
+            <w:iCs/>
             <w:noProof/>
           </w:rPr>
           <w:t>1.1</w:t>
@@ -394,15 +401,18 @@
           <w:rPr>
             <w:rFonts w:asciiTheme="minorHAnsi" w:eastAsiaTheme="minorEastAsia" w:hAnsiTheme="minorHAnsi" w:cstheme="minorBidi"/>
             <w:noProof/>
+            <w:kern w:val="2"/>
             <w:sz w:val="22"/>
             <w:szCs w:val="22"/>
             <w:lang w:val="fr-CH" w:eastAsia="fr-CH"/>
+            <w14:ligatures w14:val="standardContextual"/>
           </w:rPr>
           <w:tab/>
         </w:r>
         <w:r>
           <w:rPr>
             <w:rStyle w:val="Lienhypertexte"/>
+            <w:iCs/>
             <w:noProof/>
           </w:rPr>
           <w:t>Introduction</w:t>
@@ -426,7 +436,7 @@
             <w:noProof/>
             <w:webHidden/>
           </w:rPr>
-          <w:instrText xml:space="preserve"> PAGEREF _Toc499021833 \h </w:instrText>
+          <w:instrText xml:space="preserve"> PAGEREF _Toc181006528 \h </w:instrText>
         </w:r>
         <w:r>
           <w:rPr>
@@ -446,7 +456,7 @@
             <w:noProof/>
             <w:webHidden/>
           </w:rPr>
-          <w:t>3</w:t>
+          <w:t>2</w:t>
         </w:r>
         <w:r>
           <w:rPr>
@@ -467,15 +477,18 @@
         <w:rPr>
           <w:rFonts w:asciiTheme="minorHAnsi" w:eastAsiaTheme="minorEastAsia" w:hAnsiTheme="minorHAnsi" w:cstheme="minorBidi"/>
           <w:noProof/>
+          <w:kern w:val="2"/>
           <w:sz w:val="22"/>
           <w:szCs w:val="22"/>
           <w:lang w:val="fr-CH" w:eastAsia="fr-CH"/>
-        </w:rPr>
-      </w:pPr>
-      <w:hyperlink w:anchor="_Toc499021834" w:history="1">
+          <w14:ligatures w14:val="standardContextual"/>
+        </w:rPr>
+      </w:pPr>
+      <w:hyperlink w:anchor="_Toc181006529" w:history="1">
         <w:r>
           <w:rPr>
             <w:rStyle w:val="Lienhypertexte"/>
+            <w:iCs/>
             <w:noProof/>
           </w:rPr>
           <w:t>1.2</w:t>
@@ -484,15 +497,18 @@
           <w:rPr>
             <w:rFonts w:asciiTheme="minorHAnsi" w:eastAsiaTheme="minorEastAsia" w:hAnsiTheme="minorHAnsi" w:cstheme="minorBidi"/>
             <w:noProof/>
+            <w:kern w:val="2"/>
             <w:sz w:val="22"/>
             <w:szCs w:val="22"/>
             <w:lang w:val="fr-CH" w:eastAsia="fr-CH"/>
+            <w14:ligatures w14:val="standardContextual"/>
           </w:rPr>
           <w:tab/>
         </w:r>
         <w:r>
           <w:rPr>
             <w:rStyle w:val="Lienhypertexte"/>
+            <w:iCs/>
             <w:noProof/>
           </w:rPr>
           <w:t>Objectifs</w:t>
@@ -516,7 +532,7 @@
             <w:noProof/>
             <w:webHidden/>
           </w:rPr>
-          <w:instrText xml:space="preserve"> PAGEREF _Toc499021834 \h </w:instrText>
+          <w:instrText xml:space="preserve"> PAGEREF _Toc181006529 \h </w:instrText>
         </w:r>
         <w:r>
           <w:rPr>
@@ -536,7 +552,7 @@
             <w:noProof/>
             <w:webHidden/>
           </w:rPr>
-          <w:t>3</w:t>
+          <w:t>2</w:t>
         </w:r>
         <w:r>
           <w:rPr>
@@ -557,15 +573,18 @@
         <w:rPr>
           <w:rFonts w:asciiTheme="minorHAnsi" w:eastAsiaTheme="minorEastAsia" w:hAnsiTheme="minorHAnsi" w:cstheme="minorBidi"/>
           <w:noProof/>
+          <w:kern w:val="2"/>
           <w:sz w:val="22"/>
           <w:szCs w:val="22"/>
           <w:lang w:val="fr-CH" w:eastAsia="fr-CH"/>
-        </w:rPr>
-      </w:pPr>
-      <w:hyperlink w:anchor="_Toc499021835" w:history="1">
+          <w14:ligatures w14:val="standardContextual"/>
+        </w:rPr>
+      </w:pPr>
+      <w:hyperlink w:anchor="_Toc181006530" w:history="1">
         <w:r>
           <w:rPr>
             <w:rStyle w:val="Lienhypertexte"/>
+            <w:bCs/>
             <w:noProof/>
           </w:rPr>
           <w:t>1.3</w:t>
@@ -574,18 +593,21 @@
           <w:rPr>
             <w:rFonts w:asciiTheme="minorHAnsi" w:eastAsiaTheme="minorEastAsia" w:hAnsiTheme="minorHAnsi" w:cstheme="minorBidi"/>
             <w:noProof/>
+            <w:kern w:val="2"/>
             <w:sz w:val="22"/>
             <w:szCs w:val="22"/>
             <w:lang w:val="fr-CH" w:eastAsia="fr-CH"/>
+            <w14:ligatures w14:val="standardContextual"/>
           </w:rPr>
           <w:tab/>
         </w:r>
         <w:r>
           <w:rPr>
             <w:rStyle w:val="Lienhypertexte"/>
-            <w:noProof/>
-          </w:rPr>
-          <w:t>Planification initiale</w:t>
+            <w:bCs/>
+            <w:noProof/>
+          </w:rPr>
+          <w:t>Gestion de projet</w:t>
         </w:r>
         <w:r>
           <w:rPr>
@@ -606,7 +628,7 @@
             <w:noProof/>
             <w:webHidden/>
           </w:rPr>
-          <w:instrText xml:space="preserve"> PAGEREF _Toc499021835 \h </w:instrText>
+          <w:instrText xml:space="preserve"> PAGEREF _Toc181006530 \h </w:instrText>
         </w:r>
         <w:r>
           <w:rPr>
@@ -626,7 +648,7 @@
             <w:noProof/>
             <w:webHidden/>
           </w:rPr>
-          <w:t>4</w:t>
+          <w:t>3</w:t>
         </w:r>
         <w:r>
           <w:rPr>
@@ -642,12 +664,14 @@
         <w:pStyle w:val="TM1"/>
         <w:rPr>
           <w:rFonts w:asciiTheme="minorHAnsi" w:eastAsiaTheme="minorEastAsia" w:hAnsiTheme="minorHAnsi" w:cstheme="minorBidi"/>
+          <w:kern w:val="2"/>
           <w:sz w:val="22"/>
           <w:szCs w:val="22"/>
           <w:lang w:val="fr-CH" w:eastAsia="fr-CH"/>
-        </w:rPr>
-      </w:pPr>
-      <w:hyperlink w:anchor="_Toc499021836" w:history="1">
+          <w14:ligatures w14:val="standardContextual"/>
+        </w:rPr>
+      </w:pPr>
+      <w:hyperlink w:anchor="_Toc181006531" w:history="1">
         <w:r>
           <w:rPr>
             <w:rStyle w:val="Lienhypertexte"/>
@@ -657,9 +681,11 @@
         <w:r>
           <w:rPr>
             <w:rFonts w:asciiTheme="minorHAnsi" w:eastAsiaTheme="minorEastAsia" w:hAnsiTheme="minorHAnsi" w:cstheme="minorBidi"/>
+            <w:kern w:val="2"/>
             <w:sz w:val="22"/>
             <w:szCs w:val="22"/>
             <w:lang w:val="fr-CH" w:eastAsia="fr-CH"/>
+            <w14:ligatures w14:val="standardContextual"/>
           </w:rPr>
           <w:tab/>
         </w:r>
@@ -685,7 +711,7 @@
           <w:rPr>
             <w:webHidden/>
           </w:rPr>
-          <w:instrText xml:space="preserve"> PAGEREF _Toc499021836 \h </w:instrText>
+          <w:instrText xml:space="preserve"> PAGEREF _Toc181006531 \h </w:instrText>
         </w:r>
         <w:r>
           <w:rPr>
@@ -702,7 +728,7 @@
           <w:rPr>
             <w:webHidden/>
           </w:rPr>
-          <w:t>4</w:t>
+          <w:t>3</w:t>
         </w:r>
         <w:r>
           <w:rPr>
@@ -722,15 +748,18 @@
         <w:rPr>
           <w:rFonts w:asciiTheme="minorHAnsi" w:eastAsiaTheme="minorEastAsia" w:hAnsiTheme="minorHAnsi" w:cstheme="minorBidi"/>
           <w:noProof/>
+          <w:kern w:val="2"/>
           <w:sz w:val="22"/>
           <w:szCs w:val="22"/>
           <w:lang w:val="fr-CH" w:eastAsia="fr-CH"/>
-        </w:rPr>
-      </w:pPr>
-      <w:hyperlink w:anchor="_Toc499021837" w:history="1">
+          <w14:ligatures w14:val="standardContextual"/>
+        </w:rPr>
+      </w:pPr>
+      <w:hyperlink w:anchor="_Toc181006532" w:history="1">
         <w:r>
           <w:rPr>
             <w:rStyle w:val="Lienhypertexte"/>
+            <w:iCs/>
             <w:noProof/>
           </w:rPr>
           <w:t>2.1</w:t>
@@ -739,18 +768,21 @@
           <w:rPr>
             <w:rFonts w:asciiTheme="minorHAnsi" w:eastAsiaTheme="minorEastAsia" w:hAnsiTheme="minorHAnsi" w:cstheme="minorBidi"/>
             <w:noProof/>
+            <w:kern w:val="2"/>
             <w:sz w:val="22"/>
             <w:szCs w:val="22"/>
             <w:lang w:val="fr-CH" w:eastAsia="fr-CH"/>
+            <w14:ligatures w14:val="standardContextual"/>
           </w:rPr>
           <w:tab/>
         </w:r>
         <w:r>
           <w:rPr>
             <w:rStyle w:val="Lienhypertexte"/>
-            <w:noProof/>
-          </w:rPr>
-          <w:t>Concept</w:t>
+            <w:iCs/>
+            <w:noProof/>
+          </w:rPr>
+          <w:t>Gameplay</w:t>
         </w:r>
         <w:r>
           <w:rPr>
@@ -771,7 +803,7 @@
             <w:noProof/>
             <w:webHidden/>
           </w:rPr>
-          <w:instrText xml:space="preserve"> PAGEREF _Toc499021837 \h </w:instrText>
+          <w:instrText xml:space="preserve"> PAGEREF _Toc181006532 \h </w:instrText>
         </w:r>
         <w:r>
           <w:rPr>
@@ -791,7 +823,7 @@
             <w:noProof/>
             <w:webHidden/>
           </w:rPr>
-          <w:t>4</w:t>
+          <w:t>3</w:t>
         </w:r>
         <w:r>
           <w:rPr>
@@ -812,12 +844,14 @@
         <w:rPr>
           <w:rFonts w:asciiTheme="minorHAnsi" w:eastAsiaTheme="minorEastAsia" w:hAnsiTheme="minorHAnsi" w:cstheme="minorBidi"/>
           <w:noProof/>
+          <w:kern w:val="2"/>
           <w:sz w:val="22"/>
           <w:szCs w:val="22"/>
           <w:lang w:val="fr-CH" w:eastAsia="fr-CH"/>
-        </w:rPr>
-      </w:pPr>
-      <w:hyperlink w:anchor="_Toc499021838" w:history="1">
+          <w14:ligatures w14:val="standardContextual"/>
+        </w:rPr>
+      </w:pPr>
+      <w:hyperlink w:anchor="_Toc181006533" w:history="1">
         <w:r>
           <w:rPr>
             <w:rStyle w:val="Lienhypertexte"/>
@@ -829,9 +863,11 @@
           <w:rPr>
             <w:rFonts w:asciiTheme="minorHAnsi" w:eastAsiaTheme="minorEastAsia" w:hAnsiTheme="minorHAnsi" w:cstheme="minorBidi"/>
             <w:noProof/>
+            <w:kern w:val="2"/>
             <w:sz w:val="22"/>
             <w:szCs w:val="22"/>
             <w:lang w:val="fr-CH" w:eastAsia="fr-CH"/>
+            <w14:ligatures w14:val="standardContextual"/>
           </w:rPr>
           <w:tab/>
         </w:r>
@@ -840,7 +876,7 @@
             <w:rStyle w:val="Lienhypertexte"/>
             <w:noProof/>
           </w:rPr>
-          <w:t>Stratégie de test</w:t>
+          <w:t>UX</w:t>
         </w:r>
         <w:r>
           <w:rPr>
@@ -861,7 +897,7 @@
             <w:noProof/>
             <w:webHidden/>
           </w:rPr>
-          <w:instrText xml:space="preserve"> PAGEREF _Toc499021838 \h </w:instrText>
+          <w:instrText xml:space="preserve"> PAGEREF _Toc181006533 \h </w:instrText>
         </w:r>
         <w:r>
           <w:rPr>
@@ -902,15 +938,18 @@
         <w:rPr>
           <w:rFonts w:asciiTheme="minorHAnsi" w:eastAsiaTheme="minorEastAsia" w:hAnsiTheme="minorHAnsi" w:cstheme="minorBidi"/>
           <w:noProof/>
+          <w:kern w:val="2"/>
           <w:sz w:val="22"/>
           <w:szCs w:val="22"/>
           <w:lang w:val="fr-CH" w:eastAsia="fr-CH"/>
-        </w:rPr>
-      </w:pPr>
-      <w:hyperlink w:anchor="_Toc499021839" w:history="1">
+          <w14:ligatures w14:val="standardContextual"/>
+        </w:rPr>
+      </w:pPr>
+      <w:hyperlink w:anchor="_Toc181006534" w:history="1">
         <w:r>
           <w:rPr>
             <w:rStyle w:val="Lienhypertexte"/>
+            <w:iCs/>
             <w:noProof/>
           </w:rPr>
           <w:t>2.3</w:t>
@@ -919,19 +958,21 @@
           <w:rPr>
             <w:rFonts w:asciiTheme="minorHAnsi" w:eastAsiaTheme="minorEastAsia" w:hAnsiTheme="minorHAnsi" w:cstheme="minorBidi"/>
             <w:noProof/>
+            <w:kern w:val="2"/>
             <w:sz w:val="22"/>
             <w:szCs w:val="22"/>
             <w:lang w:val="fr-CH" w:eastAsia="fr-CH"/>
+            <w14:ligatures w14:val="standardContextual"/>
           </w:rPr>
           <w:tab/>
         </w:r>
         <w:r>
           <w:rPr>
             <w:rStyle w:val="Lienhypertexte"/>
-            <w:rFonts w:cs="Arial"/>
-            <w:noProof/>
-          </w:rPr>
-          <w:t>Risques techniques</w:t>
+            <w:iCs/>
+            <w:noProof/>
+          </w:rPr>
+          <w:t>Concept</w:t>
         </w:r>
         <w:r>
           <w:rPr>
@@ -952,7 +993,7 @@
             <w:noProof/>
             <w:webHidden/>
           </w:rPr>
-          <w:instrText xml:space="preserve"> PAGEREF _Toc499021839 \h </w:instrText>
+          <w:instrText xml:space="preserve"> PAGEREF _Toc181006534 \h </w:instrText>
         </w:r>
         <w:r>
           <w:rPr>
@@ -993,15 +1034,18 @@
         <w:rPr>
           <w:rFonts w:asciiTheme="minorHAnsi" w:eastAsiaTheme="minorEastAsia" w:hAnsiTheme="minorHAnsi" w:cstheme="minorBidi"/>
           <w:noProof/>
+          <w:kern w:val="2"/>
           <w:sz w:val="22"/>
           <w:szCs w:val="22"/>
           <w:lang w:val="fr-CH" w:eastAsia="fr-CH"/>
-        </w:rPr>
-      </w:pPr>
-      <w:hyperlink w:anchor="_Toc499021840" w:history="1">
+          <w14:ligatures w14:val="standardContextual"/>
+        </w:rPr>
+      </w:pPr>
+      <w:hyperlink w:anchor="_Toc181006535" w:history="1">
         <w:r>
           <w:rPr>
             <w:rStyle w:val="Lienhypertexte"/>
+            <w:iCs/>
             <w:noProof/>
           </w:rPr>
           <w:t>2.4</w:t>
@@ -1010,18 +1054,21 @@
           <w:rPr>
             <w:rFonts w:asciiTheme="minorHAnsi" w:eastAsiaTheme="minorEastAsia" w:hAnsiTheme="minorHAnsi" w:cstheme="minorBidi"/>
             <w:noProof/>
+            <w:kern w:val="2"/>
             <w:sz w:val="22"/>
             <w:szCs w:val="22"/>
             <w:lang w:val="fr-CH" w:eastAsia="fr-CH"/>
+            <w14:ligatures w14:val="standardContextual"/>
           </w:rPr>
           <w:tab/>
         </w:r>
         <w:r>
           <w:rPr>
             <w:rStyle w:val="Lienhypertexte"/>
-            <w:noProof/>
-          </w:rPr>
-          <w:t>Planification</w:t>
+            <w:iCs/>
+            <w:noProof/>
+          </w:rPr>
+          <w:t>Analyse fonctionnelle</w:t>
         </w:r>
         <w:r>
           <w:rPr>
@@ -1042,7 +1089,7 @@
             <w:noProof/>
             <w:webHidden/>
           </w:rPr>
-          <w:instrText xml:space="preserve"> PAGEREF _Toc499021840 \h </w:instrText>
+          <w:instrText xml:space="preserve"> PAGEREF _Toc181006535 \h </w:instrText>
         </w:r>
         <w:r>
           <w:rPr>
@@ -1075,34 +1122,38 @@
     </w:p>
     <w:p>
       <w:pPr>
-        <w:pStyle w:val="TM2"/>
-        <w:tabs>
-          <w:tab w:val="left" w:pos="800"/>
+        <w:pStyle w:val="TM3"/>
+        <w:tabs>
+          <w:tab w:val="left" w:pos="1200"/>
           <w:tab w:val="right" w:leader="dot" w:pos="9060"/>
         </w:tabs>
         <w:rPr>
           <w:rFonts w:asciiTheme="minorHAnsi" w:eastAsiaTheme="minorEastAsia" w:hAnsiTheme="minorHAnsi" w:cstheme="minorBidi"/>
           <w:noProof/>
+          <w:kern w:val="2"/>
           <w:sz w:val="22"/>
           <w:szCs w:val="22"/>
           <w:lang w:val="fr-CH" w:eastAsia="fr-CH"/>
-        </w:rPr>
-      </w:pPr>
-      <w:hyperlink w:anchor="_Toc499021841" w:history="1">
+          <w14:ligatures w14:val="standardContextual"/>
+        </w:rPr>
+      </w:pPr>
+      <w:hyperlink w:anchor="_Toc181006536" w:history="1">
         <w:r>
           <w:rPr>
             <w:rStyle w:val="Lienhypertexte"/>
             <w:noProof/>
           </w:rPr>
-          <w:t>2.5</w:t>
+          <w:t>2.4.1</w:t>
         </w:r>
         <w:r>
           <w:rPr>
             <w:rFonts w:asciiTheme="minorHAnsi" w:eastAsiaTheme="minorEastAsia" w:hAnsiTheme="minorHAnsi" w:cstheme="minorBidi"/>
             <w:noProof/>
+            <w:kern w:val="2"/>
             <w:sz w:val="22"/>
             <w:szCs w:val="22"/>
             <w:lang w:val="fr-CH" w:eastAsia="fr-CH"/>
+            <w14:ligatures w14:val="standardContextual"/>
           </w:rPr>
           <w:tab/>
         </w:r>
@@ -1111,7 +1162,7 @@
             <w:rStyle w:val="Lienhypertexte"/>
             <w:noProof/>
           </w:rPr>
-          <w:t>Dossier de conception</w:t>
+          <w:t>Création du Menu principal</w:t>
         </w:r>
         <w:r>
           <w:rPr>
@@ -1132,7 +1183,7 @@
             <w:noProof/>
             <w:webHidden/>
           </w:rPr>
-          <w:instrText xml:space="preserve"> PAGEREF _Toc499021841 \h </w:instrText>
+          <w:instrText xml:space="preserve"> PAGEREF _Toc181006536 \h </w:instrText>
         </w:r>
         <w:r>
           <w:rPr>
@@ -1152,7 +1203,7 @@
             <w:noProof/>
             <w:webHidden/>
           </w:rPr>
-          <w:t>5</w:t>
+          <w:t>4</w:t>
         </w:r>
         <w:r>
           <w:rPr>
@@ -1165,73 +1216,92 @@
     </w:p>
     <w:p>
       <w:pPr>
-        <w:pStyle w:val="TM1"/>
+        <w:pStyle w:val="TM3"/>
+        <w:tabs>
+          <w:tab w:val="left" w:pos="1200"/>
+          <w:tab w:val="right" w:leader="dot" w:pos="9060"/>
+        </w:tabs>
         <w:rPr>
           <w:rFonts w:asciiTheme="minorHAnsi" w:eastAsiaTheme="minorEastAsia" w:hAnsiTheme="minorHAnsi" w:cstheme="minorBidi"/>
+          <w:noProof/>
+          <w:kern w:val="2"/>
           <w:sz w:val="22"/>
           <w:szCs w:val="22"/>
           <w:lang w:val="fr-CH" w:eastAsia="fr-CH"/>
-        </w:rPr>
-      </w:pPr>
-      <w:hyperlink w:anchor="_Toc499021842" w:history="1">
+          <w14:ligatures w14:val="standardContextual"/>
+        </w:rPr>
+      </w:pPr>
+      <w:hyperlink w:anchor="_Toc181006537" w:history="1">
         <w:r>
           <w:rPr>
             <w:rStyle w:val="Lienhypertexte"/>
-          </w:rPr>
-          <w:t>3</w:t>
+            <w:noProof/>
+          </w:rPr>
+          <w:t>2.4.2</w:t>
         </w:r>
         <w:r>
           <w:rPr>
             <w:rFonts w:asciiTheme="minorHAnsi" w:eastAsiaTheme="minorEastAsia" w:hAnsiTheme="minorHAnsi" w:cstheme="minorBidi"/>
+            <w:noProof/>
+            <w:kern w:val="2"/>
             <w:sz w:val="22"/>
             <w:szCs w:val="22"/>
             <w:lang w:val="fr-CH" w:eastAsia="fr-CH"/>
+            <w14:ligatures w14:val="standardContextual"/>
           </w:rPr>
           <w:tab/>
         </w:r>
         <w:r>
           <w:rPr>
             <w:rStyle w:val="Lienhypertexte"/>
-          </w:rPr>
-          <w:t>Réalisation</w:t>
-        </w:r>
-        <w:r>
-          <w:rPr>
+            <w:noProof/>
+          </w:rPr>
+          <w:t>Déplacement gauche ou droite</w:t>
+        </w:r>
+        <w:r>
+          <w:rPr>
+            <w:noProof/>
             <w:webHidden/>
           </w:rPr>
           <w:tab/>
         </w:r>
         <w:r>
           <w:rPr>
+            <w:noProof/>
             <w:webHidden/>
           </w:rPr>
           <w:fldChar w:fldCharType="begin"/>
         </w:r>
         <w:r>
           <w:rPr>
-            <w:webHidden/>
-          </w:rPr>
-          <w:instrText xml:space="preserve"> PAGEREF _Toc499021842 \h </w:instrText>
-        </w:r>
-        <w:r>
-          <w:rPr>
-            <w:webHidden/>
-          </w:rPr>
-        </w:r>
-        <w:r>
-          <w:rPr>
+            <w:noProof/>
+            <w:webHidden/>
+          </w:rPr>
+          <w:instrText xml:space="preserve"> PAGEREF _Toc181006537 \h </w:instrText>
+        </w:r>
+        <w:r>
+          <w:rPr>
+            <w:noProof/>
+            <w:webHidden/>
+          </w:rPr>
+        </w:r>
+        <w:r>
+          <w:rPr>
+            <w:noProof/>
             <w:webHidden/>
           </w:rPr>
           <w:fldChar w:fldCharType="separate"/>
         </w:r>
         <w:r>
           <w:rPr>
-            <w:webHidden/>
-          </w:rPr>
-          <w:t>5</w:t>
-        </w:r>
-        <w:r>
-          <w:rPr>
+            <w:noProof/>
+            <w:webHidden/>
+          </w:rPr>
+          <w:t>4</w:t>
+        </w:r>
+        <w:r>
+          <w:rPr>
+            <w:noProof/>
             <w:webHidden/>
           </w:rPr>
           <w:fldChar w:fldCharType="end"/>
@@ -1240,34 +1310,38 @@
     </w:p>
     <w:p>
       <w:pPr>
-        <w:pStyle w:val="TM2"/>
-        <w:tabs>
-          <w:tab w:val="left" w:pos="800"/>
+        <w:pStyle w:val="TM3"/>
+        <w:tabs>
+          <w:tab w:val="left" w:pos="1200"/>
           <w:tab w:val="right" w:leader="dot" w:pos="9060"/>
         </w:tabs>
         <w:rPr>
           <w:rFonts w:asciiTheme="minorHAnsi" w:eastAsiaTheme="minorEastAsia" w:hAnsiTheme="minorHAnsi" w:cstheme="minorBidi"/>
           <w:noProof/>
+          <w:kern w:val="2"/>
           <w:sz w:val="22"/>
           <w:szCs w:val="22"/>
           <w:lang w:val="fr-CH" w:eastAsia="fr-CH"/>
-        </w:rPr>
-      </w:pPr>
-      <w:hyperlink w:anchor="_Toc499021843" w:history="1">
+          <w14:ligatures w14:val="standardContextual"/>
+        </w:rPr>
+      </w:pPr>
+      <w:hyperlink w:anchor="_Toc181006538" w:history="1">
         <w:r>
           <w:rPr>
             <w:rStyle w:val="Lienhypertexte"/>
             <w:noProof/>
           </w:rPr>
-          <w:t>3.1</w:t>
+          <w:t>2.4.3</w:t>
         </w:r>
         <w:r>
           <w:rPr>
             <w:rFonts w:asciiTheme="minorHAnsi" w:eastAsiaTheme="minorEastAsia" w:hAnsiTheme="minorHAnsi" w:cstheme="minorBidi"/>
             <w:noProof/>
+            <w:kern w:val="2"/>
             <w:sz w:val="22"/>
             <w:szCs w:val="22"/>
             <w:lang w:val="fr-CH" w:eastAsia="fr-CH"/>
+            <w14:ligatures w14:val="standardContextual"/>
           </w:rPr>
           <w:tab/>
         </w:r>
@@ -1276,7 +1350,7 @@
             <w:rStyle w:val="Lienhypertexte"/>
             <w:noProof/>
           </w:rPr>
-          <w:t>Dossier de réalisation</w:t>
+          <w:t>Capacité de tir</w:t>
         </w:r>
         <w:r>
           <w:rPr>
@@ -1297,7 +1371,7 @@
             <w:noProof/>
             <w:webHidden/>
           </w:rPr>
-          <w:instrText xml:space="preserve"> PAGEREF _Toc499021843 \h </w:instrText>
+          <w:instrText xml:space="preserve"> PAGEREF _Toc181006538 \h </w:instrText>
         </w:r>
         <w:r>
           <w:rPr>
@@ -1330,34 +1404,38 @@
     </w:p>
     <w:p>
       <w:pPr>
-        <w:pStyle w:val="TM2"/>
-        <w:tabs>
-          <w:tab w:val="left" w:pos="800"/>
+        <w:pStyle w:val="TM3"/>
+        <w:tabs>
+          <w:tab w:val="left" w:pos="1200"/>
           <w:tab w:val="right" w:leader="dot" w:pos="9060"/>
         </w:tabs>
         <w:rPr>
           <w:rFonts w:asciiTheme="minorHAnsi" w:eastAsiaTheme="minorEastAsia" w:hAnsiTheme="minorHAnsi" w:cstheme="minorBidi"/>
           <w:noProof/>
+          <w:kern w:val="2"/>
           <w:sz w:val="22"/>
           <w:szCs w:val="22"/>
           <w:lang w:val="fr-CH" w:eastAsia="fr-CH"/>
-        </w:rPr>
-      </w:pPr>
-      <w:hyperlink w:anchor="_Toc499021844" w:history="1">
+          <w14:ligatures w14:val="standardContextual"/>
+        </w:rPr>
+      </w:pPr>
+      <w:hyperlink w:anchor="_Toc181006539" w:history="1">
         <w:r>
           <w:rPr>
             <w:rStyle w:val="Lienhypertexte"/>
             <w:noProof/>
           </w:rPr>
-          <w:t>3.2</w:t>
+          <w:t>2.4.4</w:t>
         </w:r>
         <w:r>
           <w:rPr>
             <w:rFonts w:asciiTheme="minorHAnsi" w:eastAsiaTheme="minorEastAsia" w:hAnsiTheme="minorHAnsi" w:cstheme="minorBidi"/>
             <w:noProof/>
+            <w:kern w:val="2"/>
             <w:sz w:val="22"/>
             <w:szCs w:val="22"/>
             <w:lang w:val="fr-CH" w:eastAsia="fr-CH"/>
+            <w14:ligatures w14:val="standardContextual"/>
           </w:rPr>
           <w:tab/>
         </w:r>
@@ -1366,7 +1444,7 @@
             <w:rStyle w:val="Lienhypertexte"/>
             <w:noProof/>
           </w:rPr>
-          <w:t>Description des tests effectués</w:t>
+          <w:t>Nombre de vies</w:t>
         </w:r>
         <w:r>
           <w:rPr>
@@ -1387,7 +1465,7 @@
             <w:noProof/>
             <w:webHidden/>
           </w:rPr>
-          <w:instrText xml:space="preserve"> PAGEREF _Toc499021844 \h </w:instrText>
+          <w:instrText xml:space="preserve"> PAGEREF _Toc181006539 \h </w:instrText>
         </w:r>
         <w:r>
           <w:rPr>
@@ -1407,7 +1485,7 @@
             <w:noProof/>
             <w:webHidden/>
           </w:rPr>
-          <w:t>6</w:t>
+          <w:t>5</w:t>
         </w:r>
         <w:r>
           <w:rPr>
@@ -1420,34 +1498,38 @@
     </w:p>
     <w:p>
       <w:pPr>
-        <w:pStyle w:val="TM2"/>
-        <w:tabs>
-          <w:tab w:val="left" w:pos="800"/>
+        <w:pStyle w:val="TM3"/>
+        <w:tabs>
+          <w:tab w:val="left" w:pos="1200"/>
           <w:tab w:val="right" w:leader="dot" w:pos="9060"/>
         </w:tabs>
         <w:rPr>
           <w:rFonts w:asciiTheme="minorHAnsi" w:eastAsiaTheme="minorEastAsia" w:hAnsiTheme="minorHAnsi" w:cstheme="minorBidi"/>
           <w:noProof/>
+          <w:kern w:val="2"/>
           <w:sz w:val="22"/>
           <w:szCs w:val="22"/>
           <w:lang w:val="fr-CH" w:eastAsia="fr-CH"/>
-        </w:rPr>
-      </w:pPr>
-      <w:hyperlink w:anchor="_Toc499021845" w:history="1">
+          <w14:ligatures w14:val="standardContextual"/>
+        </w:rPr>
+      </w:pPr>
+      <w:hyperlink w:anchor="_Toc181006540" w:history="1">
         <w:r>
           <w:rPr>
             <w:rStyle w:val="Lienhypertexte"/>
             <w:noProof/>
           </w:rPr>
-          <w:t>3.3</w:t>
+          <w:t>2.4.5</w:t>
         </w:r>
         <w:r>
           <w:rPr>
             <w:rFonts w:asciiTheme="minorHAnsi" w:eastAsiaTheme="minorEastAsia" w:hAnsiTheme="minorHAnsi" w:cstheme="minorBidi"/>
             <w:noProof/>
+            <w:kern w:val="2"/>
             <w:sz w:val="22"/>
             <w:szCs w:val="22"/>
             <w:lang w:val="fr-CH" w:eastAsia="fr-CH"/>
+            <w14:ligatures w14:val="standardContextual"/>
           </w:rPr>
           <w:tab/>
         </w:r>
@@ -1456,7 +1538,7 @@
             <w:rStyle w:val="Lienhypertexte"/>
             <w:noProof/>
           </w:rPr>
-          <w:t>Erreurs restantes</w:t>
+          <w:t>Tir</w:t>
         </w:r>
         <w:r>
           <w:rPr>
@@ -1477,7 +1559,7 @@
             <w:noProof/>
             <w:webHidden/>
           </w:rPr>
-          <w:instrText xml:space="preserve"> PAGEREF _Toc499021845 \h </w:instrText>
+          <w:instrText xml:space="preserve"> PAGEREF _Toc181006540 \h </w:instrText>
         </w:r>
         <w:r>
           <w:rPr>
@@ -1497,7 +1579,7 @@
             <w:noProof/>
             <w:webHidden/>
           </w:rPr>
-          <w:t>6</w:t>
+          <w:t>5</w:t>
         </w:r>
         <w:r>
           <w:rPr>
@@ -1510,34 +1592,38 @@
     </w:p>
     <w:p>
       <w:pPr>
-        <w:pStyle w:val="TM2"/>
-        <w:tabs>
-          <w:tab w:val="left" w:pos="800"/>
+        <w:pStyle w:val="TM3"/>
+        <w:tabs>
+          <w:tab w:val="left" w:pos="1200"/>
           <w:tab w:val="right" w:leader="dot" w:pos="9060"/>
         </w:tabs>
         <w:rPr>
           <w:rFonts w:asciiTheme="minorHAnsi" w:eastAsiaTheme="minorEastAsia" w:hAnsiTheme="minorHAnsi" w:cstheme="minorBidi"/>
           <w:noProof/>
+          <w:kern w:val="2"/>
           <w:sz w:val="22"/>
           <w:szCs w:val="22"/>
           <w:lang w:val="fr-CH" w:eastAsia="fr-CH"/>
-        </w:rPr>
-      </w:pPr>
-      <w:hyperlink w:anchor="_Toc499021846" w:history="1">
+          <w14:ligatures w14:val="standardContextual"/>
+        </w:rPr>
+      </w:pPr>
+      <w:hyperlink w:anchor="_Toc181006541" w:history="1">
         <w:r>
           <w:rPr>
             <w:rStyle w:val="Lienhypertexte"/>
             <w:noProof/>
           </w:rPr>
-          <w:t>3.4</w:t>
+          <w:t>2.4.6</w:t>
         </w:r>
         <w:r>
           <w:rPr>
             <w:rFonts w:asciiTheme="minorHAnsi" w:eastAsiaTheme="minorEastAsia" w:hAnsiTheme="minorHAnsi" w:cstheme="minorBidi"/>
             <w:noProof/>
+            <w:kern w:val="2"/>
             <w:sz w:val="22"/>
             <w:szCs w:val="22"/>
             <w:lang w:val="fr-CH" w:eastAsia="fr-CH"/>
+            <w14:ligatures w14:val="standardContextual"/>
           </w:rPr>
           <w:tab/>
         </w:r>
@@ -1546,7 +1632,7 @@
             <w:rStyle w:val="Lienhypertexte"/>
             <w:noProof/>
           </w:rPr>
-          <w:t>Liste des documents fournis</w:t>
+          <w:t>déplacement des ennemis</w:t>
         </w:r>
         <w:r>
           <w:rPr>
@@ -1567,7 +1653,7 @@
             <w:noProof/>
             <w:webHidden/>
           </w:rPr>
-          <w:instrText xml:space="preserve"> PAGEREF _Toc499021846 \h </w:instrText>
+          <w:instrText xml:space="preserve"> PAGEREF _Toc181006541 \h </w:instrText>
         </w:r>
         <w:r>
           <w:rPr>
@@ -1587,7 +1673,7 @@
             <w:noProof/>
             <w:webHidden/>
           </w:rPr>
-          <w:t>6</w:t>
+          <w:t>5</w:t>
         </w:r>
         <w:r>
           <w:rPr>
@@ -1600,73 +1686,92 @@
     </w:p>
     <w:p>
       <w:pPr>
-        <w:pStyle w:val="TM1"/>
+        <w:pStyle w:val="TM3"/>
+        <w:tabs>
+          <w:tab w:val="left" w:pos="1200"/>
+          <w:tab w:val="right" w:leader="dot" w:pos="9060"/>
+        </w:tabs>
         <w:rPr>
           <w:rFonts w:asciiTheme="minorHAnsi" w:eastAsiaTheme="minorEastAsia" w:hAnsiTheme="minorHAnsi" w:cstheme="minorBidi"/>
+          <w:noProof/>
+          <w:kern w:val="2"/>
           <w:sz w:val="22"/>
           <w:szCs w:val="22"/>
           <w:lang w:val="fr-CH" w:eastAsia="fr-CH"/>
-        </w:rPr>
-      </w:pPr>
-      <w:hyperlink w:anchor="_Toc499021847" w:history="1">
+          <w14:ligatures w14:val="standardContextual"/>
+        </w:rPr>
+      </w:pPr>
+      <w:hyperlink w:anchor="_Toc181006542" w:history="1">
         <w:r>
           <w:rPr>
             <w:rStyle w:val="Lienhypertexte"/>
-          </w:rPr>
-          <w:t>4</w:t>
+            <w:noProof/>
+          </w:rPr>
+          <w:t>2.4.7</w:t>
         </w:r>
         <w:r>
           <w:rPr>
             <w:rFonts w:asciiTheme="minorHAnsi" w:eastAsiaTheme="minorEastAsia" w:hAnsiTheme="minorHAnsi" w:cstheme="minorBidi"/>
+            <w:noProof/>
+            <w:kern w:val="2"/>
             <w:sz w:val="22"/>
             <w:szCs w:val="22"/>
             <w:lang w:val="fr-CH" w:eastAsia="fr-CH"/>
+            <w14:ligatures w14:val="standardContextual"/>
           </w:rPr>
           <w:tab/>
         </w:r>
         <w:r>
           <w:rPr>
             <w:rStyle w:val="Lienhypertexte"/>
-          </w:rPr>
-          <w:t>Conclusions</w:t>
-        </w:r>
-        <w:r>
-          <w:rPr>
+            <w:noProof/>
+          </w:rPr>
+          <w:t>Nombre de vies des ennemies</w:t>
+        </w:r>
+        <w:r>
+          <w:rPr>
+            <w:noProof/>
             <w:webHidden/>
           </w:rPr>
           <w:tab/>
         </w:r>
         <w:r>
           <w:rPr>
+            <w:noProof/>
             <w:webHidden/>
           </w:rPr>
           <w:fldChar w:fldCharType="begin"/>
         </w:r>
         <w:r>
           <w:rPr>
-            <w:webHidden/>
-          </w:rPr>
-          <w:instrText xml:space="preserve"> PAGEREF _Toc499021847 \h </w:instrText>
-        </w:r>
-        <w:r>
-          <w:rPr>
-            <w:webHidden/>
-          </w:rPr>
-        </w:r>
-        <w:r>
-          <w:rPr>
+            <w:noProof/>
+            <w:webHidden/>
+          </w:rPr>
+          <w:instrText xml:space="preserve"> PAGEREF _Toc181006542 \h </w:instrText>
+        </w:r>
+        <w:r>
+          <w:rPr>
+            <w:noProof/>
+            <w:webHidden/>
+          </w:rPr>
+        </w:r>
+        <w:r>
+          <w:rPr>
+            <w:noProof/>
             <w:webHidden/>
           </w:rPr>
           <w:fldChar w:fldCharType="separate"/>
         </w:r>
         <w:r>
           <w:rPr>
+            <w:noProof/>
             <w:webHidden/>
           </w:rPr>
           <w:t>6</w:t>
         </w:r>
         <w:r>
           <w:rPr>
+            <w:noProof/>
             <w:webHidden/>
           </w:rPr>
           <w:fldChar w:fldCharType="end"/>
@@ -1675,73 +1780,92 @@
     </w:p>
     <w:p>
       <w:pPr>
-        <w:pStyle w:val="TM1"/>
+        <w:pStyle w:val="TM3"/>
+        <w:tabs>
+          <w:tab w:val="left" w:pos="1200"/>
+          <w:tab w:val="right" w:leader="dot" w:pos="9060"/>
+        </w:tabs>
         <w:rPr>
           <w:rFonts w:asciiTheme="minorHAnsi" w:eastAsiaTheme="minorEastAsia" w:hAnsiTheme="minorHAnsi" w:cstheme="minorBidi"/>
+          <w:noProof/>
+          <w:kern w:val="2"/>
           <w:sz w:val="22"/>
           <w:szCs w:val="22"/>
           <w:lang w:val="fr-CH" w:eastAsia="fr-CH"/>
-        </w:rPr>
-      </w:pPr>
-      <w:hyperlink w:anchor="_Toc499021848" w:history="1">
+          <w14:ligatures w14:val="standardContextual"/>
+        </w:rPr>
+      </w:pPr>
+      <w:hyperlink w:anchor="_Toc181006543" w:history="1">
         <w:r>
           <w:rPr>
             <w:rStyle w:val="Lienhypertexte"/>
-          </w:rPr>
-          <w:t>5</w:t>
+            <w:noProof/>
+          </w:rPr>
+          <w:t>2.4.8</w:t>
         </w:r>
         <w:r>
           <w:rPr>
             <w:rFonts w:asciiTheme="minorHAnsi" w:eastAsiaTheme="minorEastAsia" w:hAnsiTheme="minorHAnsi" w:cstheme="minorBidi"/>
+            <w:noProof/>
+            <w:kern w:val="2"/>
             <w:sz w:val="22"/>
             <w:szCs w:val="22"/>
             <w:lang w:val="fr-CH" w:eastAsia="fr-CH"/>
+            <w14:ligatures w14:val="standardContextual"/>
           </w:rPr>
           <w:tab/>
         </w:r>
         <w:r>
           <w:rPr>
             <w:rStyle w:val="Lienhypertexte"/>
-          </w:rPr>
-          <w:t>Annexes</w:t>
-        </w:r>
-        <w:r>
-          <w:rPr>
+            <w:noProof/>
+          </w:rPr>
+          <w:t>Lancement du fichier exécutable</w:t>
+        </w:r>
+        <w:r>
+          <w:rPr>
+            <w:noProof/>
             <w:webHidden/>
           </w:rPr>
           <w:tab/>
         </w:r>
         <w:r>
           <w:rPr>
+            <w:noProof/>
             <w:webHidden/>
           </w:rPr>
           <w:fldChar w:fldCharType="begin"/>
         </w:r>
         <w:r>
           <w:rPr>
-            <w:webHidden/>
-          </w:rPr>
-          <w:instrText xml:space="preserve"> PAGEREF _Toc499021848 \h </w:instrText>
-        </w:r>
-        <w:r>
-          <w:rPr>
-            <w:webHidden/>
-          </w:rPr>
-        </w:r>
-        <w:r>
-          <w:rPr>
+            <w:noProof/>
+            <w:webHidden/>
+          </w:rPr>
+          <w:instrText xml:space="preserve"> PAGEREF _Toc181006543 \h </w:instrText>
+        </w:r>
+        <w:r>
+          <w:rPr>
+            <w:noProof/>
+            <w:webHidden/>
+          </w:rPr>
+        </w:r>
+        <w:r>
+          <w:rPr>
+            <w:noProof/>
             <w:webHidden/>
           </w:rPr>
           <w:fldChar w:fldCharType="separate"/>
         </w:r>
         <w:r>
           <w:rPr>
-            <w:webHidden/>
-          </w:rPr>
-          <w:t>7</w:t>
-        </w:r>
-        <w:r>
-          <w:rPr>
+            <w:noProof/>
+            <w:webHidden/>
+          </w:rPr>
+          <w:t>6</w:t>
+        </w:r>
+        <w:r>
+          <w:rPr>
+            <w:noProof/>
             <w:webHidden/>
           </w:rPr>
           <w:fldChar w:fldCharType="end"/>
@@ -1750,34 +1874,38 @@
     </w:p>
     <w:p>
       <w:pPr>
-        <w:pStyle w:val="TM2"/>
-        <w:tabs>
-          <w:tab w:val="left" w:pos="800"/>
+        <w:pStyle w:val="TM3"/>
+        <w:tabs>
+          <w:tab w:val="left" w:pos="1200"/>
           <w:tab w:val="right" w:leader="dot" w:pos="9060"/>
         </w:tabs>
         <w:rPr>
           <w:rFonts w:asciiTheme="minorHAnsi" w:eastAsiaTheme="minorEastAsia" w:hAnsiTheme="minorHAnsi" w:cstheme="minorBidi"/>
           <w:noProof/>
+          <w:kern w:val="2"/>
           <w:sz w:val="22"/>
           <w:szCs w:val="22"/>
           <w:lang w:val="fr-CH" w:eastAsia="fr-CH"/>
-        </w:rPr>
-      </w:pPr>
-      <w:hyperlink w:anchor="_Toc499021849" w:history="1">
+          <w14:ligatures w14:val="standardContextual"/>
+        </w:rPr>
+      </w:pPr>
+      <w:hyperlink w:anchor="_Toc181006544" w:history="1">
         <w:r>
           <w:rPr>
             <w:rStyle w:val="Lienhypertexte"/>
             <w:noProof/>
           </w:rPr>
-          <w:t>5.1</w:t>
+          <w:t>2.4.9</w:t>
         </w:r>
         <w:r>
           <w:rPr>
             <w:rFonts w:asciiTheme="minorHAnsi" w:eastAsiaTheme="minorEastAsia" w:hAnsiTheme="minorHAnsi" w:cstheme="minorBidi"/>
             <w:noProof/>
+            <w:kern w:val="2"/>
             <w:sz w:val="22"/>
             <w:szCs w:val="22"/>
             <w:lang w:val="fr-CH" w:eastAsia="fr-CH"/>
+            <w14:ligatures w14:val="standardContextual"/>
           </w:rPr>
           <w:tab/>
         </w:r>
@@ -1786,7 +1914,7 @@
             <w:rStyle w:val="Lienhypertexte"/>
             <w:noProof/>
           </w:rPr>
-          <w:t>Résumé du rapport du TPI / version succincte de la documentation</w:t>
+          <w:t>Déplacement de l'obstacle</w:t>
         </w:r>
         <w:r>
           <w:rPr>
@@ -1807,7 +1935,7 @@
             <w:noProof/>
             <w:webHidden/>
           </w:rPr>
-          <w:instrText xml:space="preserve"> PAGEREF _Toc499021849 \h </w:instrText>
+          <w:instrText xml:space="preserve"> PAGEREF _Toc181006544 \h </w:instrText>
         </w:r>
         <w:r>
           <w:rPr>
@@ -1827,7 +1955,7 @@
             <w:noProof/>
             <w:webHidden/>
           </w:rPr>
-          <w:t>7</w:t>
+          <w:t>6</w:t>
         </w:r>
         <w:r>
           <w:rPr>
@@ -1840,34 +1968,38 @@
     </w:p>
     <w:p>
       <w:pPr>
-        <w:pStyle w:val="TM2"/>
-        <w:tabs>
-          <w:tab w:val="left" w:pos="800"/>
+        <w:pStyle w:val="TM3"/>
+        <w:tabs>
+          <w:tab w:val="left" w:pos="1400"/>
           <w:tab w:val="right" w:leader="dot" w:pos="9060"/>
         </w:tabs>
         <w:rPr>
           <w:rFonts w:asciiTheme="minorHAnsi" w:eastAsiaTheme="minorEastAsia" w:hAnsiTheme="minorHAnsi" w:cstheme="minorBidi"/>
           <w:noProof/>
+          <w:kern w:val="2"/>
           <w:sz w:val="22"/>
           <w:szCs w:val="22"/>
           <w:lang w:val="fr-CH" w:eastAsia="fr-CH"/>
-        </w:rPr>
-      </w:pPr>
-      <w:hyperlink w:anchor="_Toc499021850" w:history="1">
+          <w14:ligatures w14:val="standardContextual"/>
+        </w:rPr>
+      </w:pPr>
+      <w:hyperlink w:anchor="_Toc181006545" w:history="1">
         <w:r>
           <w:rPr>
             <w:rStyle w:val="Lienhypertexte"/>
             <w:noProof/>
           </w:rPr>
-          <w:t>5.2</w:t>
+          <w:t>2.4.10</w:t>
         </w:r>
         <w:r>
           <w:rPr>
             <w:rFonts w:asciiTheme="minorHAnsi" w:eastAsiaTheme="minorEastAsia" w:hAnsiTheme="minorHAnsi" w:cstheme="minorBidi"/>
             <w:noProof/>
+            <w:kern w:val="2"/>
             <w:sz w:val="22"/>
             <w:szCs w:val="22"/>
             <w:lang w:val="fr-CH" w:eastAsia="fr-CH"/>
+            <w14:ligatures w14:val="standardContextual"/>
           </w:rPr>
           <w:tab/>
         </w:r>
@@ -1876,7 +2008,7 @@
             <w:rStyle w:val="Lienhypertexte"/>
             <w:noProof/>
           </w:rPr>
-          <w:t>Sources – Bibliographie</w:t>
+          <w:t>Durée de vie de l'obstacle</w:t>
         </w:r>
         <w:r>
           <w:rPr>
@@ -1897,7 +2029,7 @@
             <w:noProof/>
             <w:webHidden/>
           </w:rPr>
-          <w:instrText xml:space="preserve"> PAGEREF _Toc499021850 \h </w:instrText>
+          <w:instrText xml:space="preserve"> PAGEREF _Toc181006545 \h </w:instrText>
         </w:r>
         <w:r>
           <w:rPr>
@@ -1917,7 +2049,7 @@
             <w:noProof/>
             <w:webHidden/>
           </w:rPr>
-          <w:t>7</w:t>
+          <w:t>6</w:t>
         </w:r>
         <w:r>
           <w:rPr>
@@ -1930,34 +2062,38 @@
     </w:p>
     <w:p>
       <w:pPr>
-        <w:pStyle w:val="TM2"/>
-        <w:tabs>
-          <w:tab w:val="left" w:pos="800"/>
+        <w:pStyle w:val="TM3"/>
+        <w:tabs>
+          <w:tab w:val="left" w:pos="1400"/>
           <w:tab w:val="right" w:leader="dot" w:pos="9060"/>
         </w:tabs>
         <w:rPr>
           <w:rFonts w:asciiTheme="minorHAnsi" w:eastAsiaTheme="minorEastAsia" w:hAnsiTheme="minorHAnsi" w:cstheme="minorBidi"/>
           <w:noProof/>
+          <w:kern w:val="2"/>
           <w:sz w:val="22"/>
           <w:szCs w:val="22"/>
           <w:lang w:val="fr-CH" w:eastAsia="fr-CH"/>
-        </w:rPr>
-      </w:pPr>
-      <w:hyperlink w:anchor="_Toc499021851" w:history="1">
+          <w14:ligatures w14:val="standardContextual"/>
+        </w:rPr>
+      </w:pPr>
+      <w:hyperlink w:anchor="_Toc181006546" w:history="1">
         <w:r>
           <w:rPr>
             <w:rStyle w:val="Lienhypertexte"/>
             <w:noProof/>
           </w:rPr>
-          <w:t>5.3</w:t>
+          <w:t>2.4.11</w:t>
         </w:r>
         <w:r>
           <w:rPr>
             <w:rFonts w:asciiTheme="minorHAnsi" w:eastAsiaTheme="minorEastAsia" w:hAnsiTheme="minorHAnsi" w:cstheme="minorBidi"/>
             <w:noProof/>
+            <w:kern w:val="2"/>
             <w:sz w:val="22"/>
             <w:szCs w:val="22"/>
             <w:lang w:val="fr-CH" w:eastAsia="fr-CH"/>
+            <w14:ligatures w14:val="standardContextual"/>
           </w:rPr>
           <w:tab/>
         </w:r>
@@ -1966,7 +2102,7 @@
             <w:rStyle w:val="Lienhypertexte"/>
             <w:noProof/>
           </w:rPr>
-          <w:t>Journal de travail</w:t>
+          <w:t>Ajouts d'un 2ème obstacle</w:t>
         </w:r>
         <w:r>
           <w:rPr>
@@ -1987,7 +2123,7 @@
             <w:noProof/>
             <w:webHidden/>
           </w:rPr>
-          <w:instrText xml:space="preserve"> PAGEREF _Toc499021851 \h </w:instrText>
+          <w:instrText xml:space="preserve"> PAGEREF _Toc181006546 \h </w:instrText>
         </w:r>
         <w:r>
           <w:rPr>
@@ -2007,7 +2143,7 @@
             <w:noProof/>
             <w:webHidden/>
           </w:rPr>
-          <w:t>7</w:t>
+          <w:t>6</w:t>
         </w:r>
         <w:r>
           <w:rPr>
@@ -2028,35 +2164,41 @@
         <w:rPr>
           <w:rFonts w:asciiTheme="minorHAnsi" w:eastAsiaTheme="minorEastAsia" w:hAnsiTheme="minorHAnsi" w:cstheme="minorBidi"/>
           <w:noProof/>
+          <w:kern w:val="2"/>
           <w:sz w:val="22"/>
           <w:szCs w:val="22"/>
           <w:lang w:val="fr-CH" w:eastAsia="fr-CH"/>
-        </w:rPr>
-      </w:pPr>
-      <w:hyperlink w:anchor="_Toc499021852" w:history="1">
+          <w14:ligatures w14:val="standardContextual"/>
+        </w:rPr>
+      </w:pPr>
+      <w:hyperlink w:anchor="_Toc181006547" w:history="1">
         <w:r>
           <w:rPr>
             <w:rStyle w:val="Lienhypertexte"/>
-            <w:noProof/>
-          </w:rPr>
-          <w:t>5.4</w:t>
+            <w:iCs/>
+            <w:noProof/>
+          </w:rPr>
+          <w:t>2.5</w:t>
         </w:r>
         <w:r>
           <w:rPr>
             <w:rFonts w:asciiTheme="minorHAnsi" w:eastAsiaTheme="minorEastAsia" w:hAnsiTheme="minorHAnsi" w:cstheme="minorBidi"/>
             <w:noProof/>
+            <w:kern w:val="2"/>
             <w:sz w:val="22"/>
             <w:szCs w:val="22"/>
             <w:lang w:val="fr-CH" w:eastAsia="fr-CH"/>
+            <w14:ligatures w14:val="standardContextual"/>
           </w:rPr>
           <w:tab/>
         </w:r>
         <w:r>
           <w:rPr>
             <w:rStyle w:val="Lienhypertexte"/>
-            <w:noProof/>
-          </w:rPr>
-          <w:t>Manuel d'Installation</w:t>
+            <w:iCs/>
+            <w:noProof/>
+          </w:rPr>
+          <w:t>Stratégie de test</w:t>
         </w:r>
         <w:r>
           <w:rPr>
@@ -2077,7 +2219,7 @@
             <w:noProof/>
             <w:webHidden/>
           </w:rPr>
-          <w:instrText xml:space="preserve"> PAGEREF _Toc499021852 \h </w:instrText>
+          <w:instrText xml:space="preserve"> PAGEREF _Toc181006547 \h </w:instrText>
         </w:r>
         <w:r>
           <w:rPr>
@@ -2110,88 +2252,77 @@
     </w:p>
     <w:p>
       <w:pPr>
-        <w:pStyle w:val="TM2"/>
-        <w:tabs>
-          <w:tab w:val="left" w:pos="800"/>
-          <w:tab w:val="right" w:leader="dot" w:pos="9060"/>
-        </w:tabs>
+        <w:pStyle w:val="TM1"/>
         <w:rPr>
           <w:rFonts w:asciiTheme="minorHAnsi" w:eastAsiaTheme="minorEastAsia" w:hAnsiTheme="minorHAnsi" w:cstheme="minorBidi"/>
-          <w:noProof/>
+          <w:kern w:val="2"/>
           <w:sz w:val="22"/>
           <w:szCs w:val="22"/>
           <w:lang w:val="fr-CH" w:eastAsia="fr-CH"/>
-        </w:rPr>
-      </w:pPr>
-      <w:hyperlink w:anchor="_Toc499021853" w:history="1">
+          <w14:ligatures w14:val="standardContextual"/>
+        </w:rPr>
+      </w:pPr>
+      <w:hyperlink w:anchor="_Toc181006548" w:history="1">
         <w:r>
           <w:rPr>
             <w:rStyle w:val="Lienhypertexte"/>
-            <w:noProof/>
-          </w:rPr>
-          <w:t>5.5</w:t>
+          </w:rPr>
+          <w:t>3</w:t>
         </w:r>
         <w:r>
           <w:rPr>
             <w:rFonts w:asciiTheme="minorHAnsi" w:eastAsiaTheme="minorEastAsia" w:hAnsiTheme="minorHAnsi" w:cstheme="minorBidi"/>
-            <w:noProof/>
+            <w:kern w:val="2"/>
             <w:sz w:val="22"/>
             <w:szCs w:val="22"/>
             <w:lang w:val="fr-CH" w:eastAsia="fr-CH"/>
+            <w14:ligatures w14:val="standardContextual"/>
           </w:rPr>
           <w:tab/>
         </w:r>
         <w:r>
           <w:rPr>
             <w:rStyle w:val="Lienhypertexte"/>
-            <w:noProof/>
-          </w:rPr>
-          <w:t>Manuel d'Utilisation</w:t>
-        </w:r>
-        <w:r>
-          <w:rPr>
-            <w:noProof/>
+          </w:rPr>
+          <w:t>Réalisation</w:t>
+        </w:r>
+        <w:r>
+          <w:rPr>
             <w:webHidden/>
           </w:rPr>
           <w:tab/>
         </w:r>
         <w:r>
           <w:rPr>
-            <w:noProof/>
             <w:webHidden/>
           </w:rPr>
           <w:fldChar w:fldCharType="begin"/>
         </w:r>
         <w:r>
           <w:rPr>
-            <w:noProof/>
-            <w:webHidden/>
-          </w:rPr>
-          <w:instrText xml:space="preserve"> PAGEREF _Toc499021853 \h </w:instrText>
-        </w:r>
-        <w:r>
-          <w:rPr>
-            <w:noProof/>
-            <w:webHidden/>
-          </w:rPr>
-        </w:r>
-        <w:r>
-          <w:rPr>
-            <w:noProof/>
+            <w:webHidden/>
+          </w:rPr>
+          <w:instrText xml:space="preserve"> PAGEREF _Toc181006548 \h </w:instrText>
+        </w:r>
+        <w:r>
+          <w:rPr>
+            <w:webHidden/>
+          </w:rPr>
+        </w:r>
+        <w:r>
+          <w:rPr>
             <w:webHidden/>
           </w:rPr>
           <w:fldChar w:fldCharType="separate"/>
         </w:r>
         <w:r>
           <w:rPr>
-            <w:noProof/>
             <w:webHidden/>
           </w:rPr>
           <w:t>7</w:t>
         </w:r>
         <w:r>
           <w:rPr>
-            <w:noProof/>
             <w:webHidden/>
           </w:rPr>
           <w:fldChar w:fldCharType="end"/>
@@ -2208,26 +2339,30 @@
         <w:rPr>
           <w:rFonts w:asciiTheme="minorHAnsi" w:eastAsiaTheme="minorEastAsia" w:hAnsiTheme="minorHAnsi" w:cstheme="minorBidi"/>
           <w:noProof/>
+          <w:kern w:val="2"/>
           <w:sz w:val="22"/>
           <w:szCs w:val="22"/>
           <w:lang w:val="fr-CH" w:eastAsia="fr-CH"/>
-        </w:rPr>
-      </w:pPr>
-      <w:hyperlink w:anchor="_Toc499021854" w:history="1">
+          <w14:ligatures w14:val="standardContextual"/>
+        </w:rPr>
+      </w:pPr>
+      <w:hyperlink w:anchor="_Toc181006549" w:history="1">
         <w:r>
           <w:rPr>
             <w:rStyle w:val="Lienhypertexte"/>
             <w:noProof/>
           </w:rPr>
-          <w:t>5.6</w:t>
+          <w:t>3.1</w:t>
         </w:r>
         <w:r>
           <w:rPr>
             <w:rFonts w:asciiTheme="minorHAnsi" w:eastAsiaTheme="minorEastAsia" w:hAnsiTheme="minorHAnsi" w:cstheme="minorBidi"/>
             <w:noProof/>
+            <w:kern w:val="2"/>
             <w:sz w:val="22"/>
             <w:szCs w:val="22"/>
             <w:lang w:val="fr-CH" w:eastAsia="fr-CH"/>
+            <w14:ligatures w14:val="standardContextual"/>
           </w:rPr>
           <w:tab/>
         </w:r>
@@ -2236,7 +2371,7 @@
             <w:rStyle w:val="Lienhypertexte"/>
             <w:noProof/>
           </w:rPr>
-          <w:t>Archives du projet</w:t>
+          <w:t>Points de design spécifiques</w:t>
         </w:r>
         <w:r>
           <w:rPr>
@@ -2257,7 +2392,7 @@
             <w:noProof/>
             <w:webHidden/>
           </w:rPr>
-          <w:instrText xml:space="preserve"> PAGEREF _Toc499021854 \h </w:instrText>
+          <w:instrText xml:space="preserve"> PAGEREF _Toc181006549 \h </w:instrText>
         </w:r>
         <w:r>
           <w:rPr>
@@ -2278,6 +2413,1034 @@
             <w:webHidden/>
           </w:rPr>
           <w:t>7</w:t>
+        </w:r>
+        <w:r>
+          <w:rPr>
+            <w:noProof/>
+            <w:webHidden/>
+          </w:rPr>
+          <w:fldChar w:fldCharType="end"/>
+        </w:r>
+      </w:hyperlink>
+    </w:p>
+    <w:p>
+      <w:pPr>
+        <w:pStyle w:val="TM3"/>
+        <w:tabs>
+          <w:tab w:val="left" w:pos="1200"/>
+          <w:tab w:val="right" w:leader="dot" w:pos="9060"/>
+        </w:tabs>
+        <w:rPr>
+          <w:rFonts w:asciiTheme="minorHAnsi" w:eastAsiaTheme="minorEastAsia" w:hAnsiTheme="minorHAnsi" w:cstheme="minorBidi"/>
+          <w:noProof/>
+          <w:kern w:val="2"/>
+          <w:sz w:val="22"/>
+          <w:szCs w:val="22"/>
+          <w:lang w:val="fr-CH" w:eastAsia="fr-CH"/>
+          <w14:ligatures w14:val="standardContextual"/>
+        </w:rPr>
+      </w:pPr>
+      <w:hyperlink w:anchor="_Toc181006550" w:history="1">
+        <w:r>
+          <w:rPr>
+            <w:rStyle w:val="Lienhypertexte"/>
+            <w:i/>
+            <w:iCs/>
+            <w:noProof/>
+          </w:rPr>
+          <w:t>3.1.1</w:t>
+        </w:r>
+        <w:r>
+          <w:rPr>
+            <w:rFonts w:asciiTheme="minorHAnsi" w:eastAsiaTheme="minorEastAsia" w:hAnsiTheme="minorHAnsi" w:cstheme="minorBidi"/>
+            <w:noProof/>
+            <w:kern w:val="2"/>
+            <w:sz w:val="22"/>
+            <w:szCs w:val="22"/>
+            <w:lang w:val="fr-CH" w:eastAsia="fr-CH"/>
+            <w14:ligatures w14:val="standardContextual"/>
+          </w:rPr>
+          <w:tab/>
+        </w:r>
+        <w:r>
+          <w:rPr>
+            <w:rStyle w:val="Lienhypertexte"/>
+            <w:i/>
+            <w:iCs/>
+            <w:noProof/>
+          </w:rPr>
+          <w:t>…</w:t>
+        </w:r>
+        <w:r>
+          <w:rPr>
+            <w:noProof/>
+            <w:webHidden/>
+          </w:rPr>
+          <w:tab/>
+        </w:r>
+        <w:r>
+          <w:rPr>
+            <w:noProof/>
+            <w:webHidden/>
+          </w:rPr>
+          <w:fldChar w:fldCharType="begin"/>
+        </w:r>
+        <w:r>
+          <w:rPr>
+            <w:noProof/>
+            <w:webHidden/>
+          </w:rPr>
+          <w:instrText xml:space="preserve"> PAGEREF _Toc181006550 \h </w:instrText>
+        </w:r>
+        <w:r>
+          <w:rPr>
+            <w:noProof/>
+            <w:webHidden/>
+          </w:rPr>
+        </w:r>
+        <w:r>
+          <w:rPr>
+            <w:noProof/>
+            <w:webHidden/>
+          </w:rPr>
+          <w:fldChar w:fldCharType="separate"/>
+        </w:r>
+        <w:r>
+          <w:rPr>
+            <w:noProof/>
+            <w:webHidden/>
+          </w:rPr>
+          <w:t>8</w:t>
+        </w:r>
+        <w:r>
+          <w:rPr>
+            <w:noProof/>
+            <w:webHidden/>
+          </w:rPr>
+          <w:fldChar w:fldCharType="end"/>
+        </w:r>
+      </w:hyperlink>
+    </w:p>
+    <w:p>
+      <w:pPr>
+        <w:pStyle w:val="TM3"/>
+        <w:tabs>
+          <w:tab w:val="left" w:pos="1200"/>
+          <w:tab w:val="right" w:leader="dot" w:pos="9060"/>
+        </w:tabs>
+        <w:rPr>
+          <w:rFonts w:asciiTheme="minorHAnsi" w:eastAsiaTheme="minorEastAsia" w:hAnsiTheme="minorHAnsi" w:cstheme="minorBidi"/>
+          <w:noProof/>
+          <w:kern w:val="2"/>
+          <w:sz w:val="22"/>
+          <w:szCs w:val="22"/>
+          <w:lang w:val="fr-CH" w:eastAsia="fr-CH"/>
+          <w14:ligatures w14:val="standardContextual"/>
+        </w:rPr>
+      </w:pPr>
+      <w:hyperlink w:anchor="_Toc181006551" w:history="1">
+        <w:r>
+          <w:rPr>
+            <w:rStyle w:val="Lienhypertexte"/>
+            <w:i/>
+            <w:iCs/>
+            <w:noProof/>
+          </w:rPr>
+          <w:t>3.1.2</w:t>
+        </w:r>
+        <w:r>
+          <w:rPr>
+            <w:rFonts w:asciiTheme="minorHAnsi" w:eastAsiaTheme="minorEastAsia" w:hAnsiTheme="minorHAnsi" w:cstheme="minorBidi"/>
+            <w:noProof/>
+            <w:kern w:val="2"/>
+            <w:sz w:val="22"/>
+            <w:szCs w:val="22"/>
+            <w:lang w:val="fr-CH" w:eastAsia="fr-CH"/>
+            <w14:ligatures w14:val="standardContextual"/>
+          </w:rPr>
+          <w:tab/>
+        </w:r>
+        <w:r>
+          <w:rPr>
+            <w:rStyle w:val="Lienhypertexte"/>
+            <w:i/>
+            <w:iCs/>
+            <w:noProof/>
+          </w:rPr>
+          <w:t>…</w:t>
+        </w:r>
+        <w:r>
+          <w:rPr>
+            <w:noProof/>
+            <w:webHidden/>
+          </w:rPr>
+          <w:tab/>
+        </w:r>
+        <w:r>
+          <w:rPr>
+            <w:noProof/>
+            <w:webHidden/>
+          </w:rPr>
+          <w:fldChar w:fldCharType="begin"/>
+        </w:r>
+        <w:r>
+          <w:rPr>
+            <w:noProof/>
+            <w:webHidden/>
+          </w:rPr>
+          <w:instrText xml:space="preserve"> PAGEREF _Toc181006551 \h </w:instrText>
+        </w:r>
+        <w:r>
+          <w:rPr>
+            <w:noProof/>
+            <w:webHidden/>
+          </w:rPr>
+        </w:r>
+        <w:r>
+          <w:rPr>
+            <w:noProof/>
+            <w:webHidden/>
+          </w:rPr>
+          <w:fldChar w:fldCharType="separate"/>
+        </w:r>
+        <w:r>
+          <w:rPr>
+            <w:noProof/>
+            <w:webHidden/>
+          </w:rPr>
+          <w:t>8</w:t>
+        </w:r>
+        <w:r>
+          <w:rPr>
+            <w:noProof/>
+            <w:webHidden/>
+          </w:rPr>
+          <w:fldChar w:fldCharType="end"/>
+        </w:r>
+      </w:hyperlink>
+    </w:p>
+    <w:p>
+      <w:pPr>
+        <w:pStyle w:val="TM3"/>
+        <w:tabs>
+          <w:tab w:val="left" w:pos="1200"/>
+          <w:tab w:val="right" w:leader="dot" w:pos="9060"/>
+        </w:tabs>
+        <w:rPr>
+          <w:rFonts w:asciiTheme="minorHAnsi" w:eastAsiaTheme="minorEastAsia" w:hAnsiTheme="minorHAnsi" w:cstheme="minorBidi"/>
+          <w:noProof/>
+          <w:kern w:val="2"/>
+          <w:sz w:val="22"/>
+          <w:szCs w:val="22"/>
+          <w:lang w:val="fr-CH" w:eastAsia="fr-CH"/>
+          <w14:ligatures w14:val="standardContextual"/>
+        </w:rPr>
+      </w:pPr>
+      <w:hyperlink w:anchor="_Toc181006552" w:history="1">
+        <w:r>
+          <w:rPr>
+            <w:rStyle w:val="Lienhypertexte"/>
+            <w:i/>
+            <w:iCs/>
+            <w:noProof/>
+          </w:rPr>
+          <w:t>3.1.3</w:t>
+        </w:r>
+        <w:r>
+          <w:rPr>
+            <w:rFonts w:asciiTheme="minorHAnsi" w:eastAsiaTheme="minorEastAsia" w:hAnsiTheme="minorHAnsi" w:cstheme="minorBidi"/>
+            <w:noProof/>
+            <w:kern w:val="2"/>
+            <w:sz w:val="22"/>
+            <w:szCs w:val="22"/>
+            <w:lang w:val="fr-CH" w:eastAsia="fr-CH"/>
+            <w14:ligatures w14:val="standardContextual"/>
+          </w:rPr>
+          <w:tab/>
+        </w:r>
+        <w:r>
+          <w:rPr>
+            <w:rStyle w:val="Lienhypertexte"/>
+            <w:i/>
+            <w:iCs/>
+            <w:noProof/>
+          </w:rPr>
+          <w:t>…</w:t>
+        </w:r>
+        <w:r>
+          <w:rPr>
+            <w:noProof/>
+            <w:webHidden/>
+          </w:rPr>
+          <w:tab/>
+        </w:r>
+        <w:r>
+          <w:rPr>
+            <w:noProof/>
+            <w:webHidden/>
+          </w:rPr>
+          <w:fldChar w:fldCharType="begin"/>
+        </w:r>
+        <w:r>
+          <w:rPr>
+            <w:noProof/>
+            <w:webHidden/>
+          </w:rPr>
+          <w:instrText xml:space="preserve"> PAGEREF _Toc181006552 \h </w:instrText>
+        </w:r>
+        <w:r>
+          <w:rPr>
+            <w:noProof/>
+            <w:webHidden/>
+          </w:rPr>
+        </w:r>
+        <w:r>
+          <w:rPr>
+            <w:noProof/>
+            <w:webHidden/>
+          </w:rPr>
+          <w:fldChar w:fldCharType="separate"/>
+        </w:r>
+        <w:r>
+          <w:rPr>
+            <w:noProof/>
+            <w:webHidden/>
+          </w:rPr>
+          <w:t>8</w:t>
+        </w:r>
+        <w:r>
+          <w:rPr>
+            <w:noProof/>
+            <w:webHidden/>
+          </w:rPr>
+          <w:fldChar w:fldCharType="end"/>
+        </w:r>
+      </w:hyperlink>
+    </w:p>
+    <w:p>
+      <w:pPr>
+        <w:pStyle w:val="TM2"/>
+        <w:tabs>
+          <w:tab w:val="left" w:pos="800"/>
+          <w:tab w:val="right" w:leader="dot" w:pos="9060"/>
+        </w:tabs>
+        <w:rPr>
+          <w:rFonts w:asciiTheme="minorHAnsi" w:eastAsiaTheme="minorEastAsia" w:hAnsiTheme="minorHAnsi" w:cstheme="minorBidi"/>
+          <w:noProof/>
+          <w:kern w:val="2"/>
+          <w:sz w:val="22"/>
+          <w:szCs w:val="22"/>
+          <w:lang w:val="fr-CH" w:eastAsia="fr-CH"/>
+          <w14:ligatures w14:val="standardContextual"/>
+        </w:rPr>
+      </w:pPr>
+      <w:hyperlink w:anchor="_Toc181006553" w:history="1">
+        <w:r>
+          <w:rPr>
+            <w:rStyle w:val="Lienhypertexte"/>
+            <w:iCs/>
+            <w:noProof/>
+          </w:rPr>
+          <w:t>3.2</w:t>
+        </w:r>
+        <w:r>
+          <w:rPr>
+            <w:rFonts w:asciiTheme="minorHAnsi" w:eastAsiaTheme="minorEastAsia" w:hAnsiTheme="minorHAnsi" w:cstheme="minorBidi"/>
+            <w:noProof/>
+            <w:kern w:val="2"/>
+            <w:sz w:val="22"/>
+            <w:szCs w:val="22"/>
+            <w:lang w:val="fr-CH" w:eastAsia="fr-CH"/>
+            <w14:ligatures w14:val="standardContextual"/>
+          </w:rPr>
+          <w:tab/>
+        </w:r>
+        <w:r>
+          <w:rPr>
+            <w:rStyle w:val="Lienhypertexte"/>
+            <w:iCs/>
+            <w:noProof/>
+          </w:rPr>
+          <w:t>Déroulement</w:t>
+        </w:r>
+        <w:r>
+          <w:rPr>
+            <w:noProof/>
+            <w:webHidden/>
+          </w:rPr>
+          <w:tab/>
+        </w:r>
+        <w:r>
+          <w:rPr>
+            <w:noProof/>
+            <w:webHidden/>
+          </w:rPr>
+          <w:fldChar w:fldCharType="begin"/>
+        </w:r>
+        <w:r>
+          <w:rPr>
+            <w:noProof/>
+            <w:webHidden/>
+          </w:rPr>
+          <w:instrText xml:space="preserve"> PAGEREF _Toc181006553 \h </w:instrText>
+        </w:r>
+        <w:r>
+          <w:rPr>
+            <w:noProof/>
+            <w:webHidden/>
+          </w:rPr>
+        </w:r>
+        <w:r>
+          <w:rPr>
+            <w:noProof/>
+            <w:webHidden/>
+          </w:rPr>
+          <w:fldChar w:fldCharType="separate"/>
+        </w:r>
+        <w:r>
+          <w:rPr>
+            <w:noProof/>
+            <w:webHidden/>
+          </w:rPr>
+          <w:t>8</w:t>
+        </w:r>
+        <w:r>
+          <w:rPr>
+            <w:noProof/>
+            <w:webHidden/>
+          </w:rPr>
+          <w:fldChar w:fldCharType="end"/>
+        </w:r>
+      </w:hyperlink>
+    </w:p>
+    <w:p>
+      <w:pPr>
+        <w:pStyle w:val="TM2"/>
+        <w:tabs>
+          <w:tab w:val="left" w:pos="800"/>
+          <w:tab w:val="right" w:leader="dot" w:pos="9060"/>
+        </w:tabs>
+        <w:rPr>
+          <w:rFonts w:asciiTheme="minorHAnsi" w:eastAsiaTheme="minorEastAsia" w:hAnsiTheme="minorHAnsi" w:cstheme="minorBidi"/>
+          <w:noProof/>
+          <w:kern w:val="2"/>
+          <w:sz w:val="22"/>
+          <w:szCs w:val="22"/>
+          <w:lang w:val="fr-CH" w:eastAsia="fr-CH"/>
+          <w14:ligatures w14:val="standardContextual"/>
+        </w:rPr>
+      </w:pPr>
+      <w:hyperlink w:anchor="_Toc181006554" w:history="1">
+        <w:r>
+          <w:rPr>
+            <w:rStyle w:val="Lienhypertexte"/>
+            <w:iCs/>
+            <w:noProof/>
+          </w:rPr>
+          <w:t>3.3</w:t>
+        </w:r>
+        <w:r>
+          <w:rPr>
+            <w:rFonts w:asciiTheme="minorHAnsi" w:eastAsiaTheme="minorEastAsia" w:hAnsiTheme="minorHAnsi" w:cstheme="minorBidi"/>
+            <w:noProof/>
+            <w:kern w:val="2"/>
+            <w:sz w:val="22"/>
+            <w:szCs w:val="22"/>
+            <w:lang w:val="fr-CH" w:eastAsia="fr-CH"/>
+            <w14:ligatures w14:val="standardContextual"/>
+          </w:rPr>
+          <w:tab/>
+        </w:r>
+        <w:r>
+          <w:rPr>
+            <w:rStyle w:val="Lienhypertexte"/>
+            <w:iCs/>
+            <w:noProof/>
+          </w:rPr>
+          <w:t>Mise en place de l’environnement de travail</w:t>
+        </w:r>
+        <w:r>
+          <w:rPr>
+            <w:noProof/>
+            <w:webHidden/>
+          </w:rPr>
+          <w:tab/>
+        </w:r>
+        <w:r>
+          <w:rPr>
+            <w:noProof/>
+            <w:webHidden/>
+          </w:rPr>
+          <w:fldChar w:fldCharType="begin"/>
+        </w:r>
+        <w:r>
+          <w:rPr>
+            <w:noProof/>
+            <w:webHidden/>
+          </w:rPr>
+          <w:instrText xml:space="preserve"> PAGEREF _Toc181006554 \h </w:instrText>
+        </w:r>
+        <w:r>
+          <w:rPr>
+            <w:noProof/>
+            <w:webHidden/>
+          </w:rPr>
+        </w:r>
+        <w:r>
+          <w:rPr>
+            <w:noProof/>
+            <w:webHidden/>
+          </w:rPr>
+          <w:fldChar w:fldCharType="separate"/>
+        </w:r>
+        <w:r>
+          <w:rPr>
+            <w:noProof/>
+            <w:webHidden/>
+          </w:rPr>
+          <w:t>8</w:t>
+        </w:r>
+        <w:r>
+          <w:rPr>
+            <w:noProof/>
+            <w:webHidden/>
+          </w:rPr>
+          <w:fldChar w:fldCharType="end"/>
+        </w:r>
+      </w:hyperlink>
+    </w:p>
+    <w:p>
+      <w:pPr>
+        <w:pStyle w:val="TM2"/>
+        <w:tabs>
+          <w:tab w:val="left" w:pos="800"/>
+          <w:tab w:val="right" w:leader="dot" w:pos="9060"/>
+        </w:tabs>
+        <w:rPr>
+          <w:rFonts w:asciiTheme="minorHAnsi" w:eastAsiaTheme="minorEastAsia" w:hAnsiTheme="minorHAnsi" w:cstheme="minorBidi"/>
+          <w:noProof/>
+          <w:kern w:val="2"/>
+          <w:sz w:val="22"/>
+          <w:szCs w:val="22"/>
+          <w:lang w:val="fr-CH" w:eastAsia="fr-CH"/>
+          <w14:ligatures w14:val="standardContextual"/>
+        </w:rPr>
+      </w:pPr>
+      <w:hyperlink w:anchor="_Toc181006555" w:history="1">
+        <w:r>
+          <w:rPr>
+            <w:rStyle w:val="Lienhypertexte"/>
+            <w:iCs/>
+            <w:noProof/>
+          </w:rPr>
+          <w:t>3.4</w:t>
+        </w:r>
+        <w:r>
+          <w:rPr>
+            <w:rFonts w:asciiTheme="minorHAnsi" w:eastAsiaTheme="minorEastAsia" w:hAnsiTheme="minorHAnsi" w:cstheme="minorBidi"/>
+            <w:noProof/>
+            <w:kern w:val="2"/>
+            <w:sz w:val="22"/>
+            <w:szCs w:val="22"/>
+            <w:lang w:val="fr-CH" w:eastAsia="fr-CH"/>
+            <w14:ligatures w14:val="standardContextual"/>
+          </w:rPr>
+          <w:tab/>
+        </w:r>
+        <w:r>
+          <w:rPr>
+            <w:rStyle w:val="Lienhypertexte"/>
+            <w:iCs/>
+            <w:noProof/>
+          </w:rPr>
+          <w:t>Description des tests effectués</w:t>
+        </w:r>
+        <w:r>
+          <w:rPr>
+            <w:noProof/>
+            <w:webHidden/>
+          </w:rPr>
+          <w:tab/>
+        </w:r>
+        <w:r>
+          <w:rPr>
+            <w:noProof/>
+            <w:webHidden/>
+          </w:rPr>
+          <w:fldChar w:fldCharType="begin"/>
+        </w:r>
+        <w:r>
+          <w:rPr>
+            <w:noProof/>
+            <w:webHidden/>
+          </w:rPr>
+          <w:instrText xml:space="preserve"> PAGEREF _Toc181006555 \h </w:instrText>
+        </w:r>
+        <w:r>
+          <w:rPr>
+            <w:noProof/>
+            <w:webHidden/>
+          </w:rPr>
+        </w:r>
+        <w:r>
+          <w:rPr>
+            <w:noProof/>
+            <w:webHidden/>
+          </w:rPr>
+          <w:fldChar w:fldCharType="separate"/>
+        </w:r>
+        <w:r>
+          <w:rPr>
+            <w:noProof/>
+            <w:webHidden/>
+          </w:rPr>
+          <w:t>8</w:t>
+        </w:r>
+        <w:r>
+          <w:rPr>
+            <w:noProof/>
+            <w:webHidden/>
+          </w:rPr>
+          <w:fldChar w:fldCharType="end"/>
+        </w:r>
+      </w:hyperlink>
+    </w:p>
+    <w:p>
+      <w:pPr>
+        <w:pStyle w:val="TM2"/>
+        <w:tabs>
+          <w:tab w:val="left" w:pos="800"/>
+          <w:tab w:val="right" w:leader="dot" w:pos="9060"/>
+        </w:tabs>
+        <w:rPr>
+          <w:rFonts w:asciiTheme="minorHAnsi" w:eastAsiaTheme="minorEastAsia" w:hAnsiTheme="minorHAnsi" w:cstheme="minorBidi"/>
+          <w:noProof/>
+          <w:kern w:val="2"/>
+          <w:sz w:val="22"/>
+          <w:szCs w:val="22"/>
+          <w:lang w:val="fr-CH" w:eastAsia="fr-CH"/>
+          <w14:ligatures w14:val="standardContextual"/>
+        </w:rPr>
+      </w:pPr>
+      <w:hyperlink w:anchor="_Toc181006556" w:history="1">
+        <w:r>
+          <w:rPr>
+            <w:rStyle w:val="Lienhypertexte"/>
+            <w:iCs/>
+            <w:noProof/>
+          </w:rPr>
+          <w:t>3.5</w:t>
+        </w:r>
+        <w:r>
+          <w:rPr>
+            <w:rFonts w:asciiTheme="minorHAnsi" w:eastAsiaTheme="minorEastAsia" w:hAnsiTheme="minorHAnsi" w:cstheme="minorBidi"/>
+            <w:noProof/>
+            <w:kern w:val="2"/>
+            <w:sz w:val="22"/>
+            <w:szCs w:val="22"/>
+            <w:lang w:val="fr-CH" w:eastAsia="fr-CH"/>
+            <w14:ligatures w14:val="standardContextual"/>
+          </w:rPr>
+          <w:tab/>
+        </w:r>
+        <w:r>
+          <w:rPr>
+            <w:rStyle w:val="Lienhypertexte"/>
+            <w:iCs/>
+            <w:noProof/>
+          </w:rPr>
+          <w:t>Erreurs restantes</w:t>
+        </w:r>
+        <w:r>
+          <w:rPr>
+            <w:noProof/>
+            <w:webHidden/>
+          </w:rPr>
+          <w:tab/>
+        </w:r>
+        <w:r>
+          <w:rPr>
+            <w:noProof/>
+            <w:webHidden/>
+          </w:rPr>
+          <w:fldChar w:fldCharType="begin"/>
+        </w:r>
+        <w:r>
+          <w:rPr>
+            <w:noProof/>
+            <w:webHidden/>
+          </w:rPr>
+          <w:instrText xml:space="preserve"> PAGEREF _Toc181006556 \h </w:instrText>
+        </w:r>
+        <w:r>
+          <w:rPr>
+            <w:noProof/>
+            <w:webHidden/>
+          </w:rPr>
+        </w:r>
+        <w:r>
+          <w:rPr>
+            <w:noProof/>
+            <w:webHidden/>
+          </w:rPr>
+          <w:fldChar w:fldCharType="separate"/>
+        </w:r>
+        <w:r>
+          <w:rPr>
+            <w:noProof/>
+            <w:webHidden/>
+          </w:rPr>
+          <w:t>8</w:t>
+        </w:r>
+        <w:r>
+          <w:rPr>
+            <w:noProof/>
+            <w:webHidden/>
+          </w:rPr>
+          <w:fldChar w:fldCharType="end"/>
+        </w:r>
+      </w:hyperlink>
+    </w:p>
+    <w:p>
+      <w:pPr>
+        <w:pStyle w:val="TM1"/>
+        <w:rPr>
+          <w:rFonts w:asciiTheme="minorHAnsi" w:eastAsiaTheme="minorEastAsia" w:hAnsiTheme="minorHAnsi" w:cstheme="minorBidi"/>
+          <w:kern w:val="2"/>
+          <w:sz w:val="22"/>
+          <w:szCs w:val="22"/>
+          <w:lang w:val="fr-CH" w:eastAsia="fr-CH"/>
+          <w14:ligatures w14:val="standardContextual"/>
+        </w:rPr>
+      </w:pPr>
+      <w:hyperlink w:anchor="_Toc181006557" w:history="1">
+        <w:r>
+          <w:rPr>
+            <w:rStyle w:val="Lienhypertexte"/>
+          </w:rPr>
+          <w:t>4</w:t>
+        </w:r>
+        <w:r>
+          <w:rPr>
+            <w:rFonts w:asciiTheme="minorHAnsi" w:eastAsiaTheme="minorEastAsia" w:hAnsiTheme="minorHAnsi" w:cstheme="minorBidi"/>
+            <w:kern w:val="2"/>
+            <w:sz w:val="22"/>
+            <w:szCs w:val="22"/>
+            <w:lang w:val="fr-CH" w:eastAsia="fr-CH"/>
+            <w14:ligatures w14:val="standardContextual"/>
+          </w:rPr>
+          <w:tab/>
+        </w:r>
+        <w:r>
+          <w:rPr>
+            <w:rStyle w:val="Lienhypertexte"/>
+          </w:rPr>
+          <w:t>Conclusions</w:t>
+        </w:r>
+        <w:r>
+          <w:rPr>
+            <w:webHidden/>
+          </w:rPr>
+          <w:tab/>
+        </w:r>
+        <w:r>
+          <w:rPr>
+            <w:webHidden/>
+          </w:rPr>
+          <w:fldChar w:fldCharType="begin"/>
+        </w:r>
+        <w:r>
+          <w:rPr>
+            <w:webHidden/>
+          </w:rPr>
+          <w:instrText xml:space="preserve"> PAGEREF _Toc181006557 \h </w:instrText>
+        </w:r>
+        <w:r>
+          <w:rPr>
+            <w:webHidden/>
+          </w:rPr>
+        </w:r>
+        <w:r>
+          <w:rPr>
+            <w:webHidden/>
+          </w:rPr>
+          <w:fldChar w:fldCharType="separate"/>
+        </w:r>
+        <w:r>
+          <w:rPr>
+            <w:webHidden/>
+          </w:rPr>
+          <w:t>9</w:t>
+        </w:r>
+        <w:r>
+          <w:rPr>
+            <w:webHidden/>
+          </w:rPr>
+          <w:fldChar w:fldCharType="end"/>
+        </w:r>
+      </w:hyperlink>
+    </w:p>
+    <w:p>
+      <w:pPr>
+        <w:pStyle w:val="TM1"/>
+        <w:rPr>
+          <w:rFonts w:asciiTheme="minorHAnsi" w:eastAsiaTheme="minorEastAsia" w:hAnsiTheme="minorHAnsi" w:cstheme="minorBidi"/>
+          <w:kern w:val="2"/>
+          <w:sz w:val="22"/>
+          <w:szCs w:val="22"/>
+          <w:lang w:val="fr-CH" w:eastAsia="fr-CH"/>
+          <w14:ligatures w14:val="standardContextual"/>
+        </w:rPr>
+      </w:pPr>
+      <w:hyperlink w:anchor="_Toc181006558" w:history="1">
+        <w:r>
+          <w:rPr>
+            <w:rStyle w:val="Lienhypertexte"/>
+          </w:rPr>
+          <w:t>5</w:t>
+        </w:r>
+        <w:r>
+          <w:rPr>
+            <w:rFonts w:asciiTheme="minorHAnsi" w:eastAsiaTheme="minorEastAsia" w:hAnsiTheme="minorHAnsi" w:cstheme="minorBidi"/>
+            <w:kern w:val="2"/>
+            <w:sz w:val="22"/>
+            <w:szCs w:val="22"/>
+            <w:lang w:val="fr-CH" w:eastAsia="fr-CH"/>
+            <w14:ligatures w14:val="standardContextual"/>
+          </w:rPr>
+          <w:tab/>
+        </w:r>
+        <w:r>
+          <w:rPr>
+            <w:rStyle w:val="Lienhypertexte"/>
+          </w:rPr>
+          <w:t>Annexes</w:t>
+        </w:r>
+        <w:r>
+          <w:rPr>
+            <w:webHidden/>
+          </w:rPr>
+          <w:tab/>
+        </w:r>
+        <w:r>
+          <w:rPr>
+            <w:webHidden/>
+          </w:rPr>
+          <w:fldChar w:fldCharType="begin"/>
+        </w:r>
+        <w:r>
+          <w:rPr>
+            <w:webHidden/>
+          </w:rPr>
+          <w:instrText xml:space="preserve"> PAGEREF _Toc181006558 \h </w:instrText>
+        </w:r>
+        <w:r>
+          <w:rPr>
+            <w:webHidden/>
+          </w:rPr>
+        </w:r>
+        <w:r>
+          <w:rPr>
+            <w:webHidden/>
+          </w:rPr>
+          <w:fldChar w:fldCharType="separate"/>
+        </w:r>
+        <w:r>
+          <w:rPr>
+            <w:webHidden/>
+          </w:rPr>
+          <w:t>10</w:t>
+        </w:r>
+        <w:r>
+          <w:rPr>
+            <w:webHidden/>
+          </w:rPr>
+          <w:fldChar w:fldCharType="end"/>
+        </w:r>
+      </w:hyperlink>
+    </w:p>
+    <w:p>
+      <w:pPr>
+        <w:pStyle w:val="TM2"/>
+        <w:tabs>
+          <w:tab w:val="left" w:pos="800"/>
+          <w:tab w:val="right" w:leader="dot" w:pos="9060"/>
+        </w:tabs>
+        <w:rPr>
+          <w:rFonts w:asciiTheme="minorHAnsi" w:eastAsiaTheme="minorEastAsia" w:hAnsiTheme="minorHAnsi" w:cstheme="minorBidi"/>
+          <w:noProof/>
+          <w:kern w:val="2"/>
+          <w:sz w:val="22"/>
+          <w:szCs w:val="22"/>
+          <w:lang w:val="fr-CH" w:eastAsia="fr-CH"/>
+          <w14:ligatures w14:val="standardContextual"/>
+        </w:rPr>
+      </w:pPr>
+      <w:hyperlink w:anchor="_Toc181006559" w:history="1">
+        <w:r>
+          <w:rPr>
+            <w:rStyle w:val="Lienhypertexte"/>
+            <w:iCs/>
+            <w:noProof/>
+          </w:rPr>
+          <w:t>5.1</w:t>
+        </w:r>
+        <w:r>
+          <w:rPr>
+            <w:rFonts w:asciiTheme="minorHAnsi" w:eastAsiaTheme="minorEastAsia" w:hAnsiTheme="minorHAnsi" w:cstheme="minorBidi"/>
+            <w:noProof/>
+            <w:kern w:val="2"/>
+            <w:sz w:val="22"/>
+            <w:szCs w:val="22"/>
+            <w:lang w:val="fr-CH" w:eastAsia="fr-CH"/>
+            <w14:ligatures w14:val="standardContextual"/>
+          </w:rPr>
+          <w:tab/>
+        </w:r>
+        <w:r>
+          <w:rPr>
+            <w:rStyle w:val="Lienhypertexte"/>
+            <w:iCs/>
+            <w:noProof/>
+          </w:rPr>
+          <w:t>Manuel de référence</w:t>
+        </w:r>
+        <w:r>
+          <w:rPr>
+            <w:noProof/>
+            <w:webHidden/>
+          </w:rPr>
+          <w:tab/>
+        </w:r>
+        <w:r>
+          <w:rPr>
+            <w:noProof/>
+            <w:webHidden/>
+          </w:rPr>
+          <w:fldChar w:fldCharType="begin"/>
+        </w:r>
+        <w:r>
+          <w:rPr>
+            <w:noProof/>
+            <w:webHidden/>
+          </w:rPr>
+          <w:instrText xml:space="preserve"> PAGEREF _Toc181006559 \h </w:instrText>
+        </w:r>
+        <w:r>
+          <w:rPr>
+            <w:noProof/>
+            <w:webHidden/>
+          </w:rPr>
+        </w:r>
+        <w:r>
+          <w:rPr>
+            <w:noProof/>
+            <w:webHidden/>
+          </w:rPr>
+          <w:fldChar w:fldCharType="separate"/>
+        </w:r>
+        <w:r>
+          <w:rPr>
+            <w:noProof/>
+            <w:webHidden/>
+          </w:rPr>
+          <w:t>10</w:t>
+        </w:r>
+        <w:r>
+          <w:rPr>
+            <w:noProof/>
+            <w:webHidden/>
+          </w:rPr>
+          <w:fldChar w:fldCharType="end"/>
+        </w:r>
+      </w:hyperlink>
+    </w:p>
+    <w:p>
+      <w:pPr>
+        <w:pStyle w:val="TM2"/>
+        <w:tabs>
+          <w:tab w:val="left" w:pos="800"/>
+          <w:tab w:val="right" w:leader="dot" w:pos="9060"/>
+        </w:tabs>
+        <w:rPr>
+          <w:rFonts w:asciiTheme="minorHAnsi" w:eastAsiaTheme="minorEastAsia" w:hAnsiTheme="minorHAnsi" w:cstheme="minorBidi"/>
+          <w:noProof/>
+          <w:kern w:val="2"/>
+          <w:sz w:val="22"/>
+          <w:szCs w:val="22"/>
+          <w:lang w:val="fr-CH" w:eastAsia="fr-CH"/>
+          <w14:ligatures w14:val="standardContextual"/>
+        </w:rPr>
+      </w:pPr>
+      <w:hyperlink w:anchor="_Toc181006560" w:history="1">
+        <w:r>
+          <w:rPr>
+            <w:rStyle w:val="Lienhypertexte"/>
+            <w:iCs/>
+            <w:noProof/>
+          </w:rPr>
+          <w:t>5.2</w:t>
+        </w:r>
+        <w:r>
+          <w:rPr>
+            <w:rFonts w:asciiTheme="minorHAnsi" w:eastAsiaTheme="minorEastAsia" w:hAnsiTheme="minorHAnsi" w:cstheme="minorBidi"/>
+            <w:noProof/>
+            <w:kern w:val="2"/>
+            <w:sz w:val="22"/>
+            <w:szCs w:val="22"/>
+            <w:lang w:val="fr-CH" w:eastAsia="fr-CH"/>
+            <w14:ligatures w14:val="standardContextual"/>
+          </w:rPr>
+          <w:tab/>
+        </w:r>
+        <w:r>
+          <w:rPr>
+            <w:rStyle w:val="Lienhypertexte"/>
+            <w:iCs/>
+            <w:noProof/>
+          </w:rPr>
+          <w:t>Journal de travail</w:t>
+        </w:r>
+        <w:r>
+          <w:rPr>
+            <w:noProof/>
+            <w:webHidden/>
+          </w:rPr>
+          <w:tab/>
+        </w:r>
+        <w:r>
+          <w:rPr>
+            <w:noProof/>
+            <w:webHidden/>
+          </w:rPr>
+          <w:fldChar w:fldCharType="begin"/>
+        </w:r>
+        <w:r>
+          <w:rPr>
+            <w:noProof/>
+            <w:webHidden/>
+          </w:rPr>
+          <w:instrText xml:space="preserve"> PAGEREF _Toc181006560 \h </w:instrText>
+        </w:r>
+        <w:r>
+          <w:rPr>
+            <w:noProof/>
+            <w:webHidden/>
+          </w:rPr>
+        </w:r>
+        <w:r>
+          <w:rPr>
+            <w:noProof/>
+            <w:webHidden/>
+          </w:rPr>
+          <w:fldChar w:fldCharType="separate"/>
+        </w:r>
+        <w:r>
+          <w:rPr>
+            <w:noProof/>
+            <w:webHidden/>
+          </w:rPr>
+          <w:t>10</w:t>
         </w:r>
         <w:r>
           <w:rPr>
@@ -2367,7 +3530,7 @@
       <w:pPr>
         <w:pStyle w:val="Titre1"/>
       </w:pPr>
-      <w:bookmarkStart w:id="0" w:name="_Toc499021832"/>
+      <w:bookmarkStart w:id="0" w:name="_Toc181006527"/>
       <w:r>
         <w:lastRenderedPageBreak/>
         <w:t>Analyse prél</w:t>
@@ -2388,7 +3551,7 @@
           <w:iCs/>
         </w:rPr>
       </w:pPr>
-      <w:bookmarkStart w:id="1" w:name="_Toc499021833"/>
+      <w:bookmarkStart w:id="1" w:name="_Toc181006528"/>
       <w:r>
         <w:rPr>
           <w:i w:val="0"/>
@@ -2599,7 +3762,7 @@
           <w:iCs/>
         </w:rPr>
       </w:pPr>
-      <w:bookmarkStart w:id="2" w:name="_Toc499021834"/>
+      <w:bookmarkStart w:id="2" w:name="_Toc181006529"/>
       <w:r>
         <w:rPr>
           <w:i w:val="0"/>
@@ -2762,6 +3925,7 @@
       <w:r>
         <w:br w:type="page"/>
       </w:r>
+      <w:bookmarkStart w:id="3" w:name="_Toc181006530"/>
       <w:r>
         <w:rPr>
           <w:bCs/>
@@ -2771,6 +3935,7 @@
         <w:lastRenderedPageBreak/>
         <w:t>Gestion de projet</w:t>
       </w:r>
+      <w:bookmarkEnd w:id="3"/>
     </w:p>
     <w:p/>
     <w:p>
@@ -2823,14 +3988,14 @@
       <w:pPr>
         <w:pStyle w:val="Titre1"/>
       </w:pPr>
-      <w:bookmarkStart w:id="3" w:name="_Toc499021836"/>
+      <w:bookmarkStart w:id="4" w:name="_Toc181006531"/>
       <w:r>
         <w:t>Analyse</w:t>
       </w:r>
       <w:r>
         <w:t xml:space="preserve"> / Conception</w:t>
       </w:r>
-      <w:bookmarkEnd w:id="3"/>
+      <w:bookmarkEnd w:id="4"/>
     </w:p>
     <w:p>
       <w:pPr>
@@ -2840,7 +4005,7 @@
           <w:iCs/>
         </w:rPr>
       </w:pPr>
-      <w:bookmarkStart w:id="4" w:name="_Toc499021837"/>
+      <w:bookmarkStart w:id="5" w:name="_Toc181006532"/>
       <w:r>
         <w:rPr>
           <w:i w:val="0"/>
@@ -2848,6 +4013,7 @@
         </w:rPr>
         <w:t>Gameplay</w:t>
       </w:r>
+      <w:bookmarkEnd w:id="5"/>
     </w:p>
     <w:p/>
     <w:p>
@@ -2999,13 +4165,7 @@
         <w:t>et de l’ennemi</w:t>
       </w:r>
       <w:r>
-        <w:t xml:space="preserve">, mais quand le vaisseau ne tire pas l’obstacle se transforme pour pouvoir tirer en continu </w:t>
-      </w:r>
-      <w:r>
-        <w:t>(pour aider le joueur)</w:t>
-      </w:r>
-      <w:r>
-        <w:t xml:space="preserve"> afin de toucher des ennemis</w:t>
+        <w:t>, mais quand le vaisseau ne tire pas l’obstacle se transforme pour pouvoir tirer en continu (pour aider le joueur) afin de toucher des ennemis</w:t>
       </w:r>
       <w:r>
         <w:t xml:space="preserve">. </w:t>
@@ -3303,8 +4463,9 @@
         <w:pStyle w:val="Retraitnormal1"/>
         <w:numPr>
           <w:ilvl w:val="0"/>
-          <w:numId w:val="15"/>
+          <w:numId w:val="0"/>
         </w:numPr>
+        <w:ind w:left="360" w:hanging="360"/>
         <w:rPr>
           <w:rFonts w:ascii="Arial" w:hAnsi="Arial"/>
           <w:i/>
@@ -3318,12 +4479,931 @@
     </w:p>
     <w:p>
       <w:pPr>
+        <w:pStyle w:val="Retraitnormal1"/>
+        <w:numPr>
+          <w:ilvl w:val="0"/>
+          <w:numId w:val="0"/>
+        </w:numPr>
+        <w:ind w:left="360" w:hanging="360"/>
+        <w:rPr>
+          <w:rFonts w:ascii="Arial" w:hAnsi="Arial"/>
+          <w:i/>
+          <w:iCs/>
+          <w:color w:val="FF0000"/>
+          <w:sz w:val="24"/>
+          <w:szCs w:val="14"/>
+          <w:lang w:eastAsia="fr-FR"/>
+        </w:rPr>
+      </w:pPr>
+    </w:p>
+    <w:p>
+      <w:pPr>
         <w:pStyle w:val="Titre2"/>
+      </w:pPr>
+      <w:bookmarkStart w:id="6" w:name="_Toc181006533"/>
+      <w:r>
+        <w:t>UX</w:t>
+      </w:r>
+      <w:bookmarkEnd w:id="6"/>
+    </w:p>
+    <w:p/>
+    <w:p>
+      <w:pPr>
+        <w:ind w:left="576"/>
+      </w:pPr>
+      <w:r>
+        <w:t>Conception centrée utilisateur :</w:t>
+      </w:r>
+    </w:p>
+    <w:p>
+      <w:pPr>
+        <w:ind w:left="576"/>
+      </w:pPr>
+    </w:p>
+    <w:p>
+      <w:pPr>
+        <w:ind w:left="576"/>
+      </w:pPr>
+      <w:r>
+        <w:t xml:space="preserve">Création de 2 persona, âgés de 18 et 12 ans pour diverses raisons de jouer au jeu. </w:t>
+      </w:r>
+    </w:p>
+    <w:p>
+      <w:pPr>
+        <w:ind w:left="576"/>
+      </w:pPr>
+    </w:p>
+    <w:p>
+      <w:pPr>
+        <w:ind w:left="576"/>
+      </w:pPr>
+      <w:r>
+        <w:t>Persona 1 : Lisa, âgée de 18 ans</w:t>
+      </w:r>
+      <w:r>
+        <w:t>, voulant réussir à jouer pour le fun dans un jeu pas très compliqué.</w:t>
+      </w:r>
+    </w:p>
+    <w:p>
+      <w:pPr>
+        <w:ind w:left="576"/>
+      </w:pPr>
+    </w:p>
+    <w:p>
+      <w:pPr>
+        <w:ind w:left="576"/>
+      </w:pPr>
+      <w:r>
+        <w:t>Persona 2 : Marius est un jeune homme de 12 ans, qui a pour but de persévéré dans les jeux, et de devenir le meilleur.</w:t>
+      </w:r>
+    </w:p>
+    <w:p>
+      <w:pPr>
+        <w:ind w:left="576"/>
+      </w:pPr>
+    </w:p>
+    <w:p>
+      <w:pPr>
+        <w:ind w:left="576"/>
+      </w:pPr>
+    </w:p>
+    <w:p>
+      <w:pPr>
+        <w:ind w:left="576"/>
+      </w:pPr>
+    </w:p>
+    <w:p>
+      <w:pPr>
+        <w:ind w:left="576"/>
+      </w:pPr>
+      <w:r>
+        <w:t>Choix de la palette graphique :</w:t>
+      </w:r>
+    </w:p>
+    <w:p>
+      <w:pPr>
+        <w:ind w:left="576"/>
+      </w:pPr>
+    </w:p>
+    <w:p>
+      <w:pPr>
+        <w:ind w:left="576"/>
+      </w:pPr>
+      <w:r>
+        <w:rPr>
+          <w:noProof/>
+          <w:color w:val="FF0000"/>
+        </w:rPr>
+        <mc:AlternateContent>
+          <mc:Choice Requires="wps">
+            <w:drawing>
+              <wp:anchor distT="0" distB="0" distL="114300" distR="114300" simplePos="0" relativeHeight="251661312" behindDoc="1" locked="0" layoutInCell="1" allowOverlap="1" wp14:anchorId="4F3E7AF2" wp14:editId="3FDDF535">
+                <wp:simplePos x="0" y="0"/>
+                <wp:positionH relativeFrom="column">
+                  <wp:posOffset>3347720</wp:posOffset>
+                </wp:positionH>
+                <wp:positionV relativeFrom="paragraph">
+                  <wp:posOffset>6350</wp:posOffset>
+                </wp:positionV>
+                <wp:extent cx="914400" cy="914400"/>
+                <wp:effectExtent l="0" t="0" r="19050" b="19050"/>
+                <wp:wrapTight wrapText="bothSides">
+                  <wp:wrapPolygon edited="0">
+                    <wp:start x="0" y="0"/>
+                    <wp:lineTo x="0" y="21600"/>
+                    <wp:lineTo x="21600" y="21600"/>
+                    <wp:lineTo x="21600" y="0"/>
+                    <wp:lineTo x="0" y="0"/>
+                  </wp:wrapPolygon>
+                </wp:wrapTight>
+                <wp:docPr id="2" name="Rectangle 2"/>
+                <wp:cNvGraphicFramePr/>
+                <a:graphic xmlns:a="http://schemas.openxmlformats.org/drawingml/2006/main">
+                  <a:graphicData uri="http://schemas.microsoft.com/office/word/2010/wordprocessingShape">
+                    <wps:wsp>
+                      <wps:cNvSpPr/>
+                      <wps:spPr>
+                        <a:xfrm>
+                          <a:off x="0" y="0"/>
+                          <a:ext cx="914400" cy="914400"/>
+                        </a:xfrm>
+                        <a:prstGeom prst="rect">
+                          <a:avLst/>
+                        </a:prstGeom>
+                        <a:solidFill>
+                          <a:srgbClr val="A01A1A"/>
+                        </a:solidFill>
+                      </wps:spPr>
+                      <wps:style>
+                        <a:lnRef idx="2">
+                          <a:schemeClr val="accent1">
+                            <a:shade val="15000"/>
+                          </a:schemeClr>
+                        </a:lnRef>
+                        <a:fillRef idx="1">
+                          <a:schemeClr val="accent1"/>
+                        </a:fillRef>
+                        <a:effectRef idx="0">
+                          <a:schemeClr val="accent1"/>
+                        </a:effectRef>
+                        <a:fontRef idx="minor">
+                          <a:schemeClr val="lt1"/>
+                        </a:fontRef>
+                      </wps:style>
+                      <wps:bodyPr rot="0" spcFirstLastPara="0" vertOverflow="overflow" horzOverflow="overflow" vert="horz" wrap="square" lIns="91440" tIns="45720" rIns="91440" bIns="45720" numCol="1" spcCol="0" rtlCol="0" fromWordArt="0" anchor="ctr" anchorCtr="0" forceAA="0" compatLnSpc="1">
+                        <a:prstTxWarp prst="textNoShape">
+                          <a:avLst/>
+                        </a:prstTxWarp>
+                        <a:noAutofit/>
+                      </wps:bodyPr>
+                    </wps:wsp>
+                  </a:graphicData>
+                </a:graphic>
+              </wp:anchor>
+            </w:drawing>
+          </mc:Choice>
+          <mc:Fallback>
+            <w:pict>
+              <v:rect w14:anchorId="68AB6AC0" id="Rectangle 2" o:spid="_x0000_s1026" style="position:absolute;margin-left:263.6pt;margin-top:.5pt;width:1in;height:1in;z-index:-251655168;visibility:visible;mso-wrap-style:square;mso-wrap-distance-left:9pt;mso-wrap-distance-top:0;mso-wrap-distance-right:9pt;mso-wrap-distance-bottom:0;mso-position-horizontal:absolute;mso-position-horizontal-relative:text;mso-position-vertical:absolute;mso-position-vertical-relative:text;v-text-anchor:middle" o:gfxdata="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" fillcolor="#a01a1a" strokecolor="#09101d [484]" strokeweight="1pt">
+                <w10:wrap type="tight"/>
+              </v:rect>
+            </w:pict>
+          </mc:Fallback>
+        </mc:AlternateContent>
+      </w:r>
+      <w:r>
+        <w:rPr>
+          <w:noProof/>
+          <w:color w:val="FF0000"/>
+        </w:rPr>
+        <mc:AlternateContent>
+          <mc:Choice Requires="wps">
+            <w:drawing>
+              <wp:anchor distT="0" distB="0" distL="114300" distR="114300" simplePos="0" relativeHeight="251659264" behindDoc="1" locked="0" layoutInCell="1" allowOverlap="1" wp14:anchorId="5C7674AE" wp14:editId="26209919">
+                <wp:simplePos x="0" y="0"/>
+                <wp:positionH relativeFrom="column">
+                  <wp:posOffset>356870</wp:posOffset>
+                </wp:positionH>
+                <wp:positionV relativeFrom="paragraph">
+                  <wp:posOffset>6350</wp:posOffset>
+                </wp:positionV>
+                <wp:extent cx="914400" cy="914400"/>
+                <wp:effectExtent l="0" t="0" r="19050" b="19050"/>
+                <wp:wrapTight wrapText="bothSides">
+                  <wp:wrapPolygon edited="0">
+                    <wp:start x="0" y="0"/>
+                    <wp:lineTo x="0" y="21600"/>
+                    <wp:lineTo x="21600" y="21600"/>
+                    <wp:lineTo x="21600" y="0"/>
+                    <wp:lineTo x="0" y="0"/>
+                  </wp:wrapPolygon>
+                </wp:wrapTight>
+                <wp:docPr id="1" name="Rectangle 1"/>
+                <wp:cNvGraphicFramePr/>
+                <a:graphic xmlns:a="http://schemas.openxmlformats.org/drawingml/2006/main">
+                  <a:graphicData uri="http://schemas.microsoft.com/office/word/2010/wordprocessingShape">
+                    <wps:wsp>
+                      <wps:cNvSpPr/>
+                      <wps:spPr>
+                        <a:xfrm>
+                          <a:off x="0" y="0"/>
+                          <a:ext cx="914400" cy="914400"/>
+                        </a:xfrm>
+                        <a:prstGeom prst="rect">
+                          <a:avLst/>
+                        </a:prstGeom>
+                        <a:solidFill>
+                          <a:srgbClr val="FF1E1E"/>
+                        </a:solidFill>
+                      </wps:spPr>
+                      <wps:style>
+                        <a:lnRef idx="2">
+                          <a:schemeClr val="accent1">
+                            <a:shade val="15000"/>
+                          </a:schemeClr>
+                        </a:lnRef>
+                        <a:fillRef idx="1">
+                          <a:schemeClr val="accent1"/>
+                        </a:fillRef>
+                        <a:effectRef idx="0">
+                          <a:schemeClr val="accent1"/>
+                        </a:effectRef>
+                        <a:fontRef idx="minor">
+                          <a:schemeClr val="lt1"/>
+                        </a:fontRef>
+                      </wps:style>
+                      <wps:bodyPr rot="0" spcFirstLastPara="0" vertOverflow="overflow" horzOverflow="overflow" vert="horz" wrap="square" lIns="91440" tIns="45720" rIns="91440" bIns="45720" numCol="1" spcCol="0" rtlCol="0" fromWordArt="0" anchor="ctr" anchorCtr="0" forceAA="0" compatLnSpc="1">
+                        <a:prstTxWarp prst="textNoShape">
+                          <a:avLst/>
+                        </a:prstTxWarp>
+                        <a:noAutofit/>
+                      </wps:bodyPr>
+                    </wps:wsp>
+                  </a:graphicData>
+                </a:graphic>
+              </wp:anchor>
+            </w:drawing>
+          </mc:Choice>
+          <mc:Fallback>
+            <w:pict>
+              <v:rect w14:anchorId="7001523D" id="Rectangle 1" o:spid="_x0000_s1026" style="position:absolute;margin-left:28.1pt;margin-top:.5pt;width:1in;height:1in;z-index:-251657216;visibility:visible;mso-wrap-style:square;mso-wrap-distance-left:9pt;mso-wrap-distance-top:0;mso-wrap-distance-right:9pt;mso-wrap-distance-bottom:0;mso-position-horizontal:absolute;mso-position-horizontal-relative:text;mso-position-vertical:absolute;mso-position-vertical-relative:text;v-text-anchor:middle" o:gfxdata="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" fillcolor="#ff1e1e" strokecolor="#09101d [484]" strokeweight="1pt">
+                <w10:wrap type="tight"/>
+              </v:rect>
+            </w:pict>
+          </mc:Fallback>
+        </mc:AlternateContent>
+      </w:r>
+    </w:p>
+    <w:p>
+      <w:pPr>
+        <w:ind w:left="576"/>
+      </w:pPr>
+    </w:p>
+    <w:p>
+      <w:pPr>
+        <w:ind w:left="576"/>
+      </w:pPr>
+    </w:p>
+    <w:p>
+      <w:pPr>
+        <w:ind w:left="576"/>
+      </w:pPr>
+      <w:r>
+        <w:t>FF1E1E</w:t>
+      </w:r>
+      <w:r>
+        <w:tab/>
+      </w:r>
+      <w:r>
+        <w:tab/>
+      </w:r>
+      <w:r>
+        <w:tab/>
+      </w:r>
+      <w:r>
+        <w:tab/>
+        <w:t>A01A1A</w:t>
+      </w:r>
+      <w:r>
+        <w:tab/>
+      </w:r>
+      <w:r>
+        <w:tab/>
+      </w:r>
+      <w:r>
+        <w:tab/>
+      </w:r>
+      <w:r>
+        <w:tab/>
+      </w:r>
+      <w:r>
+        <w:tab/>
+      </w:r>
+    </w:p>
+    <w:p/>
+    <w:p>
+      <w:pPr>
+        <w:ind w:left="705"/>
+      </w:pPr>
+      <w:r>
+        <w:t>Ces couleurs rouges sont utilisées pour le</w:t>
+      </w:r>
+      <w:r>
+        <w:t>s titres</w:t>
+      </w:r>
+      <w:r>
+        <w:t>,</w:t>
+      </w:r>
+      <w:r>
+        <w:t xml:space="preserve"> les grands textes</w:t>
+      </w:r>
+      <w:r>
+        <w:t xml:space="preserve"> et pour la sélection</w:t>
+      </w:r>
+      <w:r>
+        <w:t xml:space="preserve">, pour que </w:t>
+      </w:r>
+      <w:r>
+        <w:t>ce</w:t>
+      </w:r>
+      <w:r>
+        <w:t xml:space="preserve"> soit bien lisible</w:t>
+      </w:r>
+      <w:r>
+        <w:t>.</w:t>
+      </w:r>
+    </w:p>
+    <w:p>
+      <w:pPr>
+        <w:ind w:left="576"/>
+      </w:pPr>
+    </w:p>
+    <w:p>
+      <w:pPr>
+        <w:ind w:left="576"/>
+      </w:pPr>
+    </w:p>
+    <w:p>
+      <w:pPr>
+        <w:ind w:left="576"/>
+      </w:pPr>
+    </w:p>
+    <w:p>
+      <w:pPr>
+        <w:ind w:left="576"/>
+      </w:pPr>
+      <w:r>
+        <w:rPr>
+          <w:noProof/>
+          <w:color w:val="FF0000"/>
+        </w:rPr>
+        <mc:AlternateContent>
+          <mc:Choice Requires="wps">
+            <w:drawing>
+              <wp:anchor distT="0" distB="0" distL="114300" distR="114300" simplePos="0" relativeHeight="251665408" behindDoc="1" locked="0" layoutInCell="1" allowOverlap="1" wp14:anchorId="6665CBFF" wp14:editId="0EB0C473">
+                <wp:simplePos x="0" y="0"/>
+                <wp:positionH relativeFrom="column">
+                  <wp:posOffset>3414395</wp:posOffset>
+                </wp:positionH>
+                <wp:positionV relativeFrom="paragraph">
+                  <wp:posOffset>10160</wp:posOffset>
+                </wp:positionV>
+                <wp:extent cx="914400" cy="914400"/>
+                <wp:effectExtent l="0" t="0" r="19050" b="19050"/>
+                <wp:wrapTight wrapText="bothSides">
+                  <wp:wrapPolygon edited="0">
+                    <wp:start x="0" y="0"/>
+                    <wp:lineTo x="0" y="21600"/>
+                    <wp:lineTo x="21600" y="21600"/>
+                    <wp:lineTo x="21600" y="0"/>
+                    <wp:lineTo x="0" y="0"/>
+                  </wp:wrapPolygon>
+                </wp:wrapTight>
+                <wp:docPr id="4" name="Rectangle 4"/>
+                <wp:cNvGraphicFramePr/>
+                <a:graphic xmlns:a="http://schemas.openxmlformats.org/drawingml/2006/main">
+                  <a:graphicData uri="http://schemas.microsoft.com/office/word/2010/wordprocessingShape">
+                    <wps:wsp>
+                      <wps:cNvSpPr/>
+                      <wps:spPr>
+                        <a:xfrm>
+                          <a:off x="0" y="0"/>
+                          <a:ext cx="914400" cy="914400"/>
+                        </a:xfrm>
+                        <a:prstGeom prst="rect">
+                          <a:avLst/>
+                        </a:prstGeom>
+                        <a:solidFill>
+                          <a:srgbClr val="DEC222"/>
+                        </a:solidFill>
+                      </wps:spPr>
+                      <wps:style>
+                        <a:lnRef idx="2">
+                          <a:schemeClr val="accent1">
+                            <a:shade val="15000"/>
+                          </a:schemeClr>
+                        </a:lnRef>
+                        <a:fillRef idx="1">
+                          <a:schemeClr val="accent1"/>
+                        </a:fillRef>
+                        <a:effectRef idx="0">
+                          <a:schemeClr val="accent1"/>
+                        </a:effectRef>
+                        <a:fontRef idx="minor">
+                          <a:schemeClr val="lt1"/>
+                        </a:fontRef>
+                      </wps:style>
+                      <wps:bodyPr rot="0" spcFirstLastPara="0" vertOverflow="overflow" horzOverflow="overflow" vert="horz" wrap="square" lIns="91440" tIns="45720" rIns="91440" bIns="45720" numCol="1" spcCol="0" rtlCol="0" fromWordArt="0" anchor="ctr" anchorCtr="0" forceAA="0" compatLnSpc="1">
+                        <a:prstTxWarp prst="textNoShape">
+                          <a:avLst/>
+                        </a:prstTxWarp>
+                        <a:noAutofit/>
+                      </wps:bodyPr>
+                    </wps:wsp>
+                  </a:graphicData>
+                </a:graphic>
+              </wp:anchor>
+            </w:drawing>
+          </mc:Choice>
+          <mc:Fallback>
+            <w:pict>
+              <v:rect w14:anchorId="4195BDA7" id="Rectangle 4" o:spid="_x0000_s1026" style="position:absolute;margin-left:268.85pt;margin-top:.8pt;width:1in;height:1in;z-index:-251651072;visibility:visible;mso-wrap-style:square;mso-wrap-distance-left:9pt;mso-wrap-distance-top:0;mso-wrap-distance-right:9pt;mso-wrap-distance-bottom:0;mso-position-horizontal:absolute;mso-position-horizontal-relative:text;mso-position-vertical:absolute;mso-position-vertical-relative:text;v-text-anchor:middle" o:gfxdata="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" fillcolor="#dec222" strokecolor="#09101d [484]" strokeweight="1pt">
+                <w10:wrap type="tight"/>
+              </v:rect>
+            </w:pict>
+          </mc:Fallback>
+        </mc:AlternateContent>
+      </w:r>
+      <w:r>
+        <w:rPr>
+          <w:noProof/>
+          <w:color w:val="FF0000"/>
+        </w:rPr>
+        <mc:AlternateContent>
+          <mc:Choice Requires="wps">
+            <w:drawing>
+              <wp:anchor distT="0" distB="0" distL="114300" distR="114300" simplePos="0" relativeHeight="251663360" behindDoc="1" locked="0" layoutInCell="1" allowOverlap="1" wp14:anchorId="361A501D" wp14:editId="7960A42B">
+                <wp:simplePos x="0" y="0"/>
+                <wp:positionH relativeFrom="column">
+                  <wp:posOffset>356870</wp:posOffset>
+                </wp:positionH>
+                <wp:positionV relativeFrom="paragraph">
+                  <wp:posOffset>19685</wp:posOffset>
+                </wp:positionV>
+                <wp:extent cx="914400" cy="914400"/>
+                <wp:effectExtent l="0" t="0" r="19050" b="19050"/>
+                <wp:wrapTight wrapText="bothSides">
+                  <wp:wrapPolygon edited="0">
+                    <wp:start x="0" y="0"/>
+                    <wp:lineTo x="0" y="21600"/>
+                    <wp:lineTo x="21600" y="21600"/>
+                    <wp:lineTo x="21600" y="0"/>
+                    <wp:lineTo x="0" y="0"/>
+                  </wp:wrapPolygon>
+                </wp:wrapTight>
+                <wp:docPr id="3" name="Rectangle 3"/>
+                <wp:cNvGraphicFramePr/>
+                <a:graphic xmlns:a="http://schemas.openxmlformats.org/drawingml/2006/main">
+                  <a:graphicData uri="http://schemas.microsoft.com/office/word/2010/wordprocessingShape">
+                    <wps:wsp>
+                      <wps:cNvSpPr/>
+                      <wps:spPr>
+                        <a:xfrm>
+                          <a:off x="0" y="0"/>
+                          <a:ext cx="914400" cy="914400"/>
+                        </a:xfrm>
+                        <a:prstGeom prst="rect">
+                          <a:avLst/>
+                        </a:prstGeom>
+                        <a:solidFill>
+                          <a:srgbClr val="E6EED6"/>
+                        </a:solidFill>
+                      </wps:spPr>
+                      <wps:style>
+                        <a:lnRef idx="2">
+                          <a:schemeClr val="accent1">
+                            <a:shade val="15000"/>
+                          </a:schemeClr>
+                        </a:lnRef>
+                        <a:fillRef idx="1">
+                          <a:schemeClr val="accent1"/>
+                        </a:fillRef>
+                        <a:effectRef idx="0">
+                          <a:schemeClr val="accent1"/>
+                        </a:effectRef>
+                        <a:fontRef idx="minor">
+                          <a:schemeClr val="lt1"/>
+                        </a:fontRef>
+                      </wps:style>
+                      <wps:bodyPr rot="0" spcFirstLastPara="0" vertOverflow="overflow" horzOverflow="overflow" vert="horz" wrap="square" lIns="91440" tIns="45720" rIns="91440" bIns="45720" numCol="1" spcCol="0" rtlCol="0" fromWordArt="0" anchor="ctr" anchorCtr="0" forceAA="0" compatLnSpc="1">
+                        <a:prstTxWarp prst="textNoShape">
+                          <a:avLst/>
+                        </a:prstTxWarp>
+                        <a:noAutofit/>
+                      </wps:bodyPr>
+                    </wps:wsp>
+                  </a:graphicData>
+                </a:graphic>
+              </wp:anchor>
+            </w:drawing>
+          </mc:Choice>
+          <mc:Fallback>
+            <w:pict>
+              <v:rect w14:anchorId="1E2326BE" id="Rectangle 3" o:spid="_x0000_s1026" style="position:absolute;margin-left:28.1pt;margin-top:1.55pt;width:1in;height:1in;z-index:-251653120;visibility:visible;mso-wrap-style:square;mso-wrap-distance-left:9pt;mso-wrap-distance-top:0;mso-wrap-distance-right:9pt;mso-wrap-distance-bottom:0;mso-position-horizontal:absolute;mso-position-horizontal-relative:text;mso-position-vertical:absolute;mso-position-vertical-relative:text;v-text-anchor:middle" o:gfxdata="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" fillcolor="#e6eed6" strokecolor="#09101d [484]" strokeweight="1pt">
+                <w10:wrap type="tight"/>
+              </v:rect>
+            </w:pict>
+          </mc:Fallback>
+        </mc:AlternateContent>
+      </w:r>
+    </w:p>
+    <w:p>
+      <w:pPr>
+        <w:ind w:left="576"/>
+      </w:pPr>
+    </w:p>
+    <w:p>
+      <w:pPr>
+        <w:ind w:left="576"/>
+      </w:pPr>
+      <w:r>
+        <w:t>E6EED6</w:t>
+      </w:r>
+      <w:r>
+        <w:tab/>
+      </w:r>
+      <w:r>
+        <w:tab/>
+      </w:r>
+      <w:r>
+        <w:tab/>
+      </w:r>
+      <w:r>
+        <w:tab/>
+        <w:t>DEC222</w:t>
+      </w:r>
+    </w:p>
+    <w:p>
+      <w:pPr>
+        <w:ind w:left="576"/>
+      </w:pPr>
+    </w:p>
+    <w:p>
+      <w:pPr>
+        <w:ind w:left="576"/>
+      </w:pPr>
+    </w:p>
+    <w:p>
+      <w:pPr>
+        <w:ind w:left="576"/>
+      </w:pPr>
+    </w:p>
+    <w:p>
+      <w:pPr>
+        <w:ind w:left="576"/>
+      </w:pPr>
+      <w:r>
+        <w:t>Ces couleurs sont utilisées pour le texte se trouvant dans la partie high score</w:t>
+      </w:r>
+      <w:r>
+        <w:t>.</w:t>
+      </w:r>
+    </w:p>
+    <w:p>
+      <w:pPr>
+        <w:ind w:left="576"/>
+      </w:pPr>
+    </w:p>
+    <w:p>
+      <w:pPr>
+        <w:ind w:left="576"/>
+      </w:pPr>
+    </w:p>
+    <w:p>
+      <w:pPr>
+        <w:ind w:left="576"/>
+      </w:pPr>
+      <w:r>
+        <w:rPr>
+          <w:noProof/>
+          <w:color w:val="FF0000"/>
+        </w:rPr>
+        <w:lastRenderedPageBreak/>
+        <mc:AlternateContent>
+          <mc:Choice Requires="wps">
+            <w:drawing>
+              <wp:anchor distT="0" distB="0" distL="114300" distR="114300" simplePos="0" relativeHeight="251667456" behindDoc="1" locked="0" layoutInCell="1" allowOverlap="1" wp14:anchorId="4F9B0C89" wp14:editId="78967EA6">
+                <wp:simplePos x="0" y="0"/>
+                <wp:positionH relativeFrom="column">
+                  <wp:posOffset>404495</wp:posOffset>
+                </wp:positionH>
+                <wp:positionV relativeFrom="paragraph">
+                  <wp:posOffset>111760</wp:posOffset>
+                </wp:positionV>
+                <wp:extent cx="914400" cy="914400"/>
+                <wp:effectExtent l="0" t="0" r="19050" b="19050"/>
+                <wp:wrapTight wrapText="bothSides">
+                  <wp:wrapPolygon edited="0">
+                    <wp:start x="0" y="0"/>
+                    <wp:lineTo x="0" y="21600"/>
+                    <wp:lineTo x="21600" y="21600"/>
+                    <wp:lineTo x="21600" y="0"/>
+                    <wp:lineTo x="0" y="0"/>
+                  </wp:wrapPolygon>
+                </wp:wrapTight>
+                <wp:docPr id="5" name="Rectangle 5"/>
+                <wp:cNvGraphicFramePr/>
+                <a:graphic xmlns:a="http://schemas.openxmlformats.org/drawingml/2006/main">
+                  <a:graphicData uri="http://schemas.microsoft.com/office/word/2010/wordprocessingShape">
+                    <wps:wsp>
+                      <wps:cNvSpPr/>
+                      <wps:spPr>
+                        <a:xfrm>
+                          <a:off x="0" y="0"/>
+                          <a:ext cx="914400" cy="914400"/>
+                        </a:xfrm>
+                        <a:prstGeom prst="rect">
+                          <a:avLst/>
+                        </a:prstGeom>
+                        <a:solidFill>
+                          <a:srgbClr val="0D0C0C"/>
+                        </a:solidFill>
+                      </wps:spPr>
+                      <wps:style>
+                        <a:lnRef idx="2">
+                          <a:schemeClr val="accent1">
+                            <a:shade val="15000"/>
+                          </a:schemeClr>
+                        </a:lnRef>
+                        <a:fillRef idx="1">
+                          <a:schemeClr val="accent1"/>
+                        </a:fillRef>
+                        <a:effectRef idx="0">
+                          <a:schemeClr val="accent1"/>
+                        </a:effectRef>
+                        <a:fontRef idx="minor">
+                          <a:schemeClr val="lt1"/>
+                        </a:fontRef>
+                      </wps:style>
+                      <wps:bodyPr rot="0" spcFirstLastPara="0" vertOverflow="overflow" horzOverflow="overflow" vert="horz" wrap="square" lIns="91440" tIns="45720" rIns="91440" bIns="45720" numCol="1" spcCol="0" rtlCol="0" fromWordArt="0" anchor="ctr" anchorCtr="0" forceAA="0" compatLnSpc="1">
+                        <a:prstTxWarp prst="textNoShape">
+                          <a:avLst/>
+                        </a:prstTxWarp>
+                        <a:noAutofit/>
+                      </wps:bodyPr>
+                    </wps:wsp>
+                  </a:graphicData>
+                </a:graphic>
+              </wp:anchor>
+            </w:drawing>
+          </mc:Choice>
+          <mc:Fallback>
+            <w:pict>
+              <v:rect w14:anchorId="55C3FE02" id="Rectangle 5" o:spid="_x0000_s1026" style="position:absolute;margin-left:31.85pt;margin-top:8.8pt;width:1in;height:1in;z-index:-251649024;visibility:visible;mso-wrap-style:square;mso-wrap-distance-left:9pt;mso-wrap-distance-top:0;mso-wrap-distance-right:9pt;mso-wrap-distance-bottom:0;mso-position-horizontal:absolute;mso-position-horizontal-relative:text;mso-position-vertical:absolute;mso-position-vertical-relative:text;v-text-anchor:middle" o:gfxdata="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" fillcolor="#0d0c0c" strokecolor="#09101d [484]" strokeweight="1pt">
+                <w10:wrap type="tight"/>
+              </v:rect>
+            </w:pict>
+          </mc:Fallback>
+        </mc:AlternateContent>
+      </w:r>
+    </w:p>
+    <w:p>
+      <w:pPr>
+        <w:ind w:left="576"/>
+      </w:pPr>
+      <w:r>
+        <w:rPr>
+          <w:noProof/>
+          <w:color w:val="FF0000"/>
+        </w:rPr>
+        <mc:AlternateContent>
+          <mc:Choice Requires="wps">
+            <w:drawing>
+              <wp:anchor distT="0" distB="0" distL="114300" distR="114300" simplePos="0" relativeHeight="251669504" behindDoc="1" locked="0" layoutInCell="1" allowOverlap="1" wp14:anchorId="0B7658F2" wp14:editId="72ED8397">
+                <wp:simplePos x="0" y="0"/>
+                <wp:positionH relativeFrom="column">
+                  <wp:posOffset>3414395</wp:posOffset>
+                </wp:positionH>
+                <wp:positionV relativeFrom="paragraph">
+                  <wp:posOffset>12700</wp:posOffset>
+                </wp:positionV>
+                <wp:extent cx="914400" cy="914400"/>
+                <wp:effectExtent l="0" t="0" r="19050" b="19050"/>
+                <wp:wrapTight wrapText="bothSides">
+                  <wp:wrapPolygon edited="0">
+                    <wp:start x="0" y="0"/>
+                    <wp:lineTo x="0" y="21600"/>
+                    <wp:lineTo x="21600" y="21600"/>
+                    <wp:lineTo x="21600" y="0"/>
+                    <wp:lineTo x="0" y="0"/>
+                  </wp:wrapPolygon>
+                </wp:wrapTight>
+                <wp:docPr id="6" name="Rectangle 6"/>
+                <wp:cNvGraphicFramePr/>
+                <a:graphic xmlns:a="http://schemas.openxmlformats.org/drawingml/2006/main">
+                  <a:graphicData uri="http://schemas.microsoft.com/office/word/2010/wordprocessingShape">
+                    <wps:wsp>
+                      <wps:cNvSpPr/>
+                      <wps:spPr>
+                        <a:xfrm>
+                          <a:off x="0" y="0"/>
+                          <a:ext cx="914400" cy="914400"/>
+                        </a:xfrm>
+                        <a:prstGeom prst="rect">
+                          <a:avLst/>
+                        </a:prstGeom>
+                        <a:solidFill>
+                          <a:srgbClr val="FFFFFF"/>
+                        </a:solidFill>
+                      </wps:spPr>
+                      <wps:style>
+                        <a:lnRef idx="2">
+                          <a:schemeClr val="accent1">
+                            <a:shade val="15000"/>
+                          </a:schemeClr>
+                        </a:lnRef>
+                        <a:fillRef idx="1">
+                          <a:schemeClr val="accent1"/>
+                        </a:fillRef>
+                        <a:effectRef idx="0">
+                          <a:schemeClr val="accent1"/>
+                        </a:effectRef>
+                        <a:fontRef idx="minor">
+                          <a:schemeClr val="lt1"/>
+                        </a:fontRef>
+                      </wps:style>
+                      <wps:bodyPr rot="0" spcFirstLastPara="0" vertOverflow="overflow" horzOverflow="overflow" vert="horz" wrap="square" lIns="91440" tIns="45720" rIns="91440" bIns="45720" numCol="1" spcCol="0" rtlCol="0" fromWordArt="0" anchor="ctr" anchorCtr="0" forceAA="0" compatLnSpc="1">
+                        <a:prstTxWarp prst="textNoShape">
+                          <a:avLst/>
+                        </a:prstTxWarp>
+                        <a:noAutofit/>
+                      </wps:bodyPr>
+                    </wps:wsp>
+                  </a:graphicData>
+                </a:graphic>
+              </wp:anchor>
+            </w:drawing>
+          </mc:Choice>
+          <mc:Fallback>
+            <w:pict>
+              <v:rect w14:anchorId="6630D7B9" id="Rectangle 6" o:spid="_x0000_s1026" style="position:absolute;margin-left:268.85pt;margin-top:1pt;width:1in;height:1in;z-index:-251646976;visibility:visible;mso-wrap-style:square;mso-wrap-distance-left:9pt;mso-wrap-distance-top:0;mso-wrap-distance-right:9pt;mso-wrap-distance-bottom:0;mso-position-horizontal:absolute;mso-position-horizontal-relative:text;mso-position-vertical:absolute;mso-position-vertical-relative:text;v-text-anchor:middle" o:gfxdata="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" strokecolor="#09101d [484]" strokeweight="1pt">
+                <w10:wrap type="tight"/>
+              </v:rect>
+            </w:pict>
+          </mc:Fallback>
+        </mc:AlternateContent>
+      </w:r>
+    </w:p>
+    <w:p>
+      <w:pPr>
+        <w:ind w:left="576"/>
+      </w:pPr>
+    </w:p>
+    <w:p>
+      <w:pPr>
+        <w:ind w:left="576"/>
+      </w:pPr>
+      <w:r>
+        <w:t>0D0C0C</w:t>
+      </w:r>
+      <w:r>
+        <w:tab/>
+      </w:r>
+      <w:r>
+        <w:tab/>
+      </w:r>
+      <w:r>
+        <w:tab/>
+      </w:r>
+      <w:r>
+        <w:tab/>
+        <w:t>FFFFFF</w:t>
+      </w:r>
+    </w:p>
+    <w:p>
+      <w:pPr>
+        <w:ind w:left="576"/>
+      </w:pPr>
+    </w:p>
+    <w:p>
+      <w:pPr>
+        <w:ind w:left="576"/>
+      </w:pPr>
+    </w:p>
+    <w:p>
+      <w:pPr>
+        <w:ind w:left="576"/>
+      </w:pPr>
+    </w:p>
+    <w:p>
+      <w:pPr>
+        <w:ind w:left="576"/>
+      </w:pPr>
+      <w:r>
+        <w:t xml:space="preserve">Le noir est </w:t>
+      </w:r>
+      <w:r>
+        <w:t>utilisé</w:t>
+      </w:r>
+      <w:r>
+        <w:t xml:space="preserve"> pour le background, le blanc est utilisé sur le texte pour les choix de sélection.</w:t>
+      </w:r>
+    </w:p>
+    <w:p>
+      <w:pPr>
+        <w:ind w:left="576"/>
+      </w:pPr>
+    </w:p>
+    <w:p/>
+    <w:p>
+      <w:pPr>
+        <w:ind w:left="576"/>
+      </w:pPr>
+    </w:p>
+    <w:p>
+      <w:pPr>
+        <w:ind w:left="576"/>
+      </w:pPr>
+    </w:p>
+    <w:p>
+      <w:pPr>
+        <w:ind w:left="576"/>
+      </w:pPr>
+    </w:p>
+    <w:p>
+      <w:pPr>
+        <w:ind w:left="576"/>
+      </w:pPr>
+      <w:r>
+        <w:t>Accessibilité :</w:t>
+      </w:r>
+    </w:p>
+    <w:p>
+      <w:pPr>
+        <w:jc w:val="both"/>
+      </w:pPr>
+    </w:p>
+    <w:p>
+      <w:pPr>
+        <w:ind w:left="540"/>
+        <w:jc w:val="both"/>
+      </w:pPr>
+      <w:r>
+        <w:t>Le jeu peut être utilisé seulement avec les touches de clavier</w:t>
+      </w:r>
+      <w:r>
+        <w:t xml:space="preserve"> et à une seule main</w:t>
+      </w:r>
+      <w:r>
+        <w:t xml:space="preserve">. Pour les personnes qui sont malvoyant, il faudrait qu’on ajoute un bouton hautparleur pour qu’il puisse </w:t>
+      </w:r>
+      <w:r>
+        <w:t>lire à haute voix le texte.</w:t>
+      </w:r>
+    </w:p>
+    <w:p>
+      <w:pPr>
+        <w:ind w:left="576"/>
+      </w:pPr>
+    </w:p>
+    <w:p>
+      <w:pPr>
+        <w:ind w:left="576"/>
+      </w:pPr>
+    </w:p>
+    <w:p>
+      <w:pPr>
+        <w:ind w:left="576"/>
+      </w:pPr>
+      <w:r>
+        <w:t>Choix effectués :</w:t>
+      </w:r>
+    </w:p>
+    <w:p>
+      <w:pPr>
+        <w:ind w:left="576"/>
+      </w:pPr>
+    </w:p>
+    <w:p>
+      <w:pPr>
+        <w:ind w:left="576"/>
+      </w:pPr>
+    </w:p>
+    <w:p>
+      <w:pPr>
+        <w:ind w:left="576"/>
+      </w:pPr>
+    </w:p>
+    <w:p/>
+    <w:p>
+      <w:pPr>
+        <w:pStyle w:val="Titre2"/>
         <w:rPr>
           <w:i w:val="0"/>
           <w:iCs/>
         </w:rPr>
       </w:pPr>
+      <w:bookmarkStart w:id="7" w:name="_Toc181006534"/>
       <w:r>
         <w:rPr>
           <w:i w:val="0"/>
@@ -3331,7 +5411,7 @@
         </w:rPr>
         <w:t>Concept</w:t>
       </w:r>
-      <w:bookmarkEnd w:id="4"/>
+      <w:bookmarkEnd w:id="7"/>
     </w:p>
     <w:p>
       <w:pPr>
@@ -3436,8 +5516,8 @@
           <w:iCs/>
         </w:rPr>
       </w:pPr>
-      <w:bookmarkStart w:id="5" w:name="_Toc71691012"/>
-      <w:bookmarkStart w:id="6" w:name="_Toc499021838"/>
+      <w:bookmarkStart w:id="8" w:name="_Toc181006535"/>
+      <w:bookmarkStart w:id="9" w:name="_Toc71691012"/>
       <w:r>
         <w:rPr>
           <w:i w:val="0"/>
@@ -3445,15 +5525,18 @@
         </w:rPr>
         <w:t>Analyse fonctionnelle</w:t>
       </w:r>
+      <w:bookmarkEnd w:id="8"/>
     </w:p>
     <w:p/>
     <w:p>
       <w:pPr>
         <w:pStyle w:val="Titre3"/>
       </w:pPr>
+      <w:bookmarkStart w:id="10" w:name="_Toc181006536"/>
       <w:r>
         <w:t>Création du Menu principal</w:t>
       </w:r>
+      <w:bookmarkEnd w:id="10"/>
     </w:p>
     <w:p/>
     <w:tbl>
@@ -3568,9 +5651,11 @@
       <w:pPr>
         <w:pStyle w:val="Titre3"/>
       </w:pPr>
+      <w:bookmarkStart w:id="11" w:name="_Toc181006537"/>
       <w:r>
         <w:t>Déplacement gauche ou droite</w:t>
       </w:r>
+      <w:bookmarkEnd w:id="11"/>
     </w:p>
     <w:p/>
     <w:tbl>
@@ -3600,6 +5685,7 @@
           </w:tcPr>
           <w:p>
             <w:r>
+              <w:lastRenderedPageBreak/>
               <w:t>En tant qu'utilisateur,  je souhaiterais pouvoir bouger mon vaisseau de gauche à droite.</w:t>
             </w:r>
           </w:p>
@@ -3729,9 +5815,11 @@
       <w:pPr>
         <w:pStyle w:val="Titre3"/>
       </w:pPr>
+      <w:bookmarkStart w:id="12" w:name="_Toc181006538"/>
       <w:r>
         <w:t>Capacité de tir</w:t>
       </w:r>
+      <w:bookmarkEnd w:id="12"/>
     </w:p>
     <w:p/>
     <w:tbl>
@@ -3776,7 +5864,6 @@
               <w:jc w:val="center"/>
             </w:pPr>
             <w:r>
-              <w:lastRenderedPageBreak/>
               <w:t xml:space="preserve">Tests d'acceptance: </w:t>
             </w:r>
           </w:p>
@@ -3854,9 +5941,11 @@
       <w:pPr>
         <w:pStyle w:val="Titre3"/>
       </w:pPr>
+      <w:bookmarkStart w:id="13" w:name="_Toc181006539"/>
       <w:r>
         <w:t>Nombre de vies</w:t>
       </w:r>
+      <w:bookmarkEnd w:id="13"/>
     </w:p>
     <w:p/>
     <w:tbl>
@@ -3949,9 +6038,11 @@
       <w:pPr>
         <w:pStyle w:val="Titre3"/>
       </w:pPr>
+      <w:bookmarkStart w:id="14" w:name="_Toc181006540"/>
       <w:r>
         <w:t>Tir</w:t>
       </w:r>
+      <w:bookmarkEnd w:id="14"/>
     </w:p>
     <w:p/>
     <w:tbl>
@@ -4088,9 +6179,11 @@
       <w:pPr>
         <w:pStyle w:val="Titre3"/>
       </w:pPr>
+      <w:bookmarkStart w:id="15" w:name="_Toc181006541"/>
       <w:r>
         <w:t>déplacement des ennemis</w:t>
       </w:r>
+      <w:bookmarkEnd w:id="15"/>
     </w:p>
     <w:p/>
     <w:tbl>
@@ -4158,6 +6251,7 @@
                 </w:tcPr>
                 <w:p>
                   <w:r>
+                    <w:lastRenderedPageBreak/>
                     <w:t>Déplacement vertical</w:t>
                   </w:r>
                 </w:p>
@@ -4205,9 +6299,11 @@
       <w:pPr>
         <w:pStyle w:val="Titre3"/>
       </w:pPr>
+      <w:bookmarkStart w:id="16" w:name="_Toc181006542"/>
       <w:r>
         <w:t>Nombre de vies des ennemies</w:t>
       </w:r>
+      <w:bookmarkEnd w:id="16"/>
     </w:p>
     <w:p/>
     <w:tbl>
@@ -4330,9 +6426,11 @@
       <w:pPr>
         <w:pStyle w:val="Titre3"/>
       </w:pPr>
+      <w:bookmarkStart w:id="17" w:name="_Toc181006543"/>
       <w:r>
         <w:t>Lancement du fichier exécutable</w:t>
       </w:r>
+      <w:bookmarkEnd w:id="17"/>
     </w:p>
     <w:p/>
     <w:tbl>
@@ -4377,7 +6475,6 @@
               <w:jc w:val="center"/>
             </w:pPr>
             <w:r>
-              <w:lastRenderedPageBreak/>
               <w:t xml:space="preserve">Tests d'acceptance: </w:t>
             </w:r>
           </w:p>
@@ -4426,9 +6523,11 @@
       <w:pPr>
         <w:pStyle w:val="Titre3"/>
       </w:pPr>
+      <w:bookmarkStart w:id="18" w:name="_Toc181006544"/>
       <w:r>
         <w:t>Déplacement de l'obstacle</w:t>
       </w:r>
+      <w:bookmarkEnd w:id="18"/>
     </w:p>
     <w:p/>
     <w:tbl>
@@ -4543,9 +6642,11 @@
       <w:pPr>
         <w:pStyle w:val="Titre3"/>
       </w:pPr>
+      <w:bookmarkStart w:id="19" w:name="_Toc181006545"/>
       <w:r>
         <w:t>Durée de vie de l'obstacle</w:t>
       </w:r>
+      <w:bookmarkEnd w:id="19"/>
     </w:p>
     <w:p/>
     <w:tbl>
@@ -4660,9 +6761,11 @@
       <w:pPr>
         <w:pStyle w:val="Titre3"/>
       </w:pPr>
+      <w:bookmarkStart w:id="20" w:name="_Toc181006546"/>
       <w:r>
         <w:t>Ajouts d'un 2ème obstacle</w:t>
       </w:r>
+      <w:bookmarkEnd w:id="20"/>
     </w:p>
     <w:p/>
     <w:tbl>
@@ -4730,6 +6833,7 @@
                 </w:tcPr>
                 <w:p>
                   <w:r>
+                    <w:lastRenderedPageBreak/>
                     <w:t>Pas de collision avec l'obstacle 1</w:t>
                   </w:r>
                 </w:p>
@@ -4876,6 +6980,7 @@
           <w:iCs/>
         </w:rPr>
       </w:pPr>
+      <w:bookmarkStart w:id="21" w:name="_Toc181006547"/>
       <w:r>
         <w:rPr>
           <w:i w:val="0"/>
@@ -4883,8 +6988,8 @@
         </w:rPr>
         <w:t>Stratégie de test</w:t>
       </w:r>
-      <w:bookmarkEnd w:id="5"/>
-      <w:bookmarkEnd w:id="6"/>
+      <w:bookmarkEnd w:id="9"/>
+      <w:bookmarkEnd w:id="21"/>
     </w:p>
     <w:p/>
     <w:p>
@@ -5093,7 +7198,6 @@
           <w:iCs/>
           <w:szCs w:val="14"/>
         </w:rPr>
-        <w:lastRenderedPageBreak/>
         <w:t>t</w:t>
       </w:r>
       <w:r>
@@ -5283,16 +7387,16 @@
           <w:tab w:val="num" w:pos="360"/>
         </w:tabs>
       </w:pPr>
-      <w:bookmarkStart w:id="7" w:name="_Toc71703259"/>
-      <w:bookmarkStart w:id="8" w:name="_Toc499021842"/>
+      <w:bookmarkStart w:id="22" w:name="_Toc71703259"/>
+      <w:bookmarkStart w:id="23" w:name="_Toc181006548"/>
       <w:r>
         <w:t>R</w:t>
       </w:r>
-      <w:bookmarkEnd w:id="7"/>
+      <w:bookmarkEnd w:id="22"/>
       <w:r>
         <w:t>éalisation</w:t>
       </w:r>
-      <w:bookmarkEnd w:id="8"/>
+      <w:bookmarkEnd w:id="23"/>
     </w:p>
     <w:p>
       <w:pPr>
@@ -5301,9 +7405,9 @@
           <w:color w:val="FF0000"/>
         </w:rPr>
       </w:pPr>
-      <w:bookmarkStart w:id="9" w:name="_Toc25553317"/>
-      <w:bookmarkStart w:id="10" w:name="_Toc71691022"/>
-      <w:bookmarkStart w:id="11" w:name="_Toc499021843"/>
+      <w:bookmarkStart w:id="24" w:name="_Toc181006549"/>
+      <w:bookmarkStart w:id="25" w:name="_Toc25553317"/>
+      <w:bookmarkStart w:id="26" w:name="_Toc71691022"/>
       <w:r>
         <w:rPr>
           <w:color w:val="FF0000"/>
@@ -5316,6 +7420,7 @@
         </w:rPr>
         <w:t>s</w:t>
       </w:r>
+      <w:bookmarkEnd w:id="24"/>
     </w:p>
     <w:p/>
     <w:p>
@@ -5582,6 +7687,7 @@
           <w:iCs/>
           <w:color w:val="FF0000"/>
         </w:rPr>
+        <w:lastRenderedPageBreak/>
         <w:t xml:space="preserve">Au moment de générer le formulaire, le script </w:t>
       </w:r>
       <w:proofErr w:type="spellStart"/>
@@ -5834,6 +7940,7 @@
           <w:color w:val="FF0000"/>
         </w:rPr>
       </w:pPr>
+      <w:bookmarkStart w:id="27" w:name="_Toc181006550"/>
       <w:r>
         <w:rPr>
           <w:i/>
@@ -5842,6 +7949,7 @@
         </w:rPr>
         <w:t>…</w:t>
       </w:r>
+      <w:bookmarkEnd w:id="27"/>
     </w:p>
     <w:p/>
     <w:p>
@@ -5853,6 +7961,7 @@
           <w:color w:val="FF0000"/>
         </w:rPr>
       </w:pPr>
+      <w:bookmarkStart w:id="28" w:name="_Toc181006551"/>
       <w:r>
         <w:rPr>
           <w:i/>
@@ -5861,6 +7970,7 @@
         </w:rPr>
         <w:t>…</w:t>
       </w:r>
+      <w:bookmarkEnd w:id="28"/>
     </w:p>
     <w:p/>
     <w:p>
@@ -5872,6 +7982,7 @@
           <w:color w:val="FF0000"/>
         </w:rPr>
       </w:pPr>
+      <w:bookmarkStart w:id="29" w:name="_Toc181006552"/>
       <w:r>
         <w:rPr>
           <w:i/>
@@ -5880,6 +7991,7 @@
         </w:rPr>
         <w:t>…</w:t>
       </w:r>
+      <w:bookmarkEnd w:id="29"/>
     </w:p>
     <w:p>
       <w:pPr>
@@ -5889,6 +8001,7 @@
           <w:iCs/>
         </w:rPr>
       </w:pPr>
+      <w:bookmarkStart w:id="30" w:name="_Toc181006553"/>
       <w:r>
         <w:rPr>
           <w:i w:val="0"/>
@@ -5896,6 +8009,7 @@
         </w:rPr>
         <w:t>Déroulement</w:t>
       </w:r>
+      <w:bookmarkEnd w:id="30"/>
     </w:p>
     <w:p/>
     <w:p>
@@ -5948,20 +8062,19 @@
           <w:iCs/>
         </w:rPr>
       </w:pPr>
-      <w:bookmarkStart w:id="12" w:name="_Toc25553321"/>
-      <w:bookmarkStart w:id="13" w:name="_Toc71691025"/>
-      <w:bookmarkStart w:id="14" w:name="_Toc499021844"/>
-      <w:bookmarkEnd w:id="9"/>
-      <w:bookmarkEnd w:id="10"/>
-      <w:bookmarkEnd w:id="11"/>
+      <w:bookmarkStart w:id="31" w:name="_Toc181006554"/>
+      <w:bookmarkStart w:id="32" w:name="_Toc25553321"/>
+      <w:bookmarkStart w:id="33" w:name="_Toc71691025"/>
+      <w:bookmarkEnd w:id="25"/>
+      <w:bookmarkEnd w:id="26"/>
       <w:r>
         <w:rPr>
           <w:i w:val="0"/>
           <w:iCs/>
         </w:rPr>
-        <w:lastRenderedPageBreak/>
         <w:t>Mise en place de l’environnement de travail</w:t>
       </w:r>
+      <w:bookmarkEnd w:id="31"/>
     </w:p>
     <w:p/>
     <w:p>
@@ -6098,6 +8211,7 @@
           <w:iCs/>
         </w:rPr>
       </w:pPr>
+      <w:bookmarkStart w:id="34" w:name="_Toc181006555"/>
       <w:r>
         <w:rPr>
           <w:i w:val="0"/>
@@ -6105,7 +8219,7 @@
         </w:rPr>
         <w:t>Description des test</w:t>
       </w:r>
-      <w:bookmarkEnd w:id="12"/>
+      <w:bookmarkEnd w:id="32"/>
       <w:r>
         <w:rPr>
           <w:i w:val="0"/>
@@ -6113,8 +8227,8 @@
         </w:rPr>
         <w:t>s effectués</w:t>
       </w:r>
-      <w:bookmarkEnd w:id="13"/>
-      <w:bookmarkEnd w:id="14"/>
+      <w:bookmarkEnd w:id="33"/>
+      <w:bookmarkEnd w:id="34"/>
     </w:p>
     <w:p>
       <w:pPr>
@@ -6189,9 +8303,9 @@
           <w:iCs/>
         </w:rPr>
       </w:pPr>
-      <w:bookmarkStart w:id="15" w:name="_Toc25553322"/>
-      <w:bookmarkStart w:id="16" w:name="_Toc71691026"/>
-      <w:bookmarkStart w:id="17" w:name="_Toc499021845"/>
+      <w:bookmarkStart w:id="35" w:name="_Toc25553322"/>
+      <w:bookmarkStart w:id="36" w:name="_Toc71691026"/>
+      <w:bookmarkStart w:id="37" w:name="_Toc181006556"/>
       <w:r>
         <w:rPr>
           <w:i w:val="0"/>
@@ -6199,7 +8313,7 @@
         </w:rPr>
         <w:t xml:space="preserve">Erreurs </w:t>
       </w:r>
-      <w:bookmarkEnd w:id="15"/>
+      <w:bookmarkEnd w:id="35"/>
       <w:r>
         <w:rPr>
           <w:i w:val="0"/>
@@ -6207,8 +8321,8 @@
         </w:rPr>
         <w:t>restantes</w:t>
       </w:r>
-      <w:bookmarkEnd w:id="16"/>
-      <w:bookmarkEnd w:id="17"/>
+      <w:bookmarkEnd w:id="36"/>
+      <w:bookmarkEnd w:id="37"/>
       <w:r>
         <w:rPr>
           <w:i w:val="0"/>
@@ -6224,7 +8338,7 @@
           <w:i/>
         </w:rPr>
       </w:pPr>
-      <w:bookmarkStart w:id="18" w:name="_Toc25553323"/>
+      <w:bookmarkStart w:id="38" w:name="_Toc25553323"/>
     </w:p>
     <w:p>
       <w:pPr>
@@ -6297,7 +8411,7 @@
         </w:rPr>
         <w:t>Conséquences sur l'utilisation du produit</w:t>
       </w:r>
-      <w:bookmarkEnd w:id="18"/>
+      <w:bookmarkEnd w:id="38"/>
     </w:p>
     <w:p>
       <w:pPr>
@@ -6382,18 +8496,19 @@
           <w:tab w:val="num" w:pos="360"/>
         </w:tabs>
       </w:pPr>
-      <w:bookmarkStart w:id="19" w:name="_Toc25553328"/>
-      <w:bookmarkStart w:id="20" w:name="_Toc71703263"/>
-      <w:bookmarkStart w:id="21" w:name="_Toc499021847"/>
-      <w:r>
+      <w:bookmarkStart w:id="39" w:name="_Toc25553328"/>
+      <w:bookmarkStart w:id="40" w:name="_Toc71703263"/>
+      <w:bookmarkStart w:id="41" w:name="_Toc181006557"/>
+      <w:r>
+        <w:lastRenderedPageBreak/>
         <w:t>C</w:t>
       </w:r>
-      <w:bookmarkEnd w:id="19"/>
-      <w:bookmarkEnd w:id="20"/>
+      <w:bookmarkEnd w:id="39"/>
+      <w:bookmarkEnd w:id="40"/>
       <w:r>
         <w:t>onclusions</w:t>
       </w:r>
-      <w:bookmarkEnd w:id="21"/>
+      <w:bookmarkEnd w:id="41"/>
     </w:p>
     <w:p>
       <w:pPr>
@@ -6556,17 +8671,17 @@
           <w:tab w:val="num" w:pos="360"/>
         </w:tabs>
       </w:pPr>
-      <w:bookmarkStart w:id="22" w:name="_Toc71703264"/>
-      <w:bookmarkStart w:id="23" w:name="_Toc499021848"/>
+      <w:bookmarkStart w:id="42" w:name="_Toc71703264"/>
+      <w:bookmarkStart w:id="43" w:name="_Toc181006558"/>
       <w:r>
         <w:lastRenderedPageBreak/>
         <w:t>A</w:t>
       </w:r>
-      <w:bookmarkEnd w:id="22"/>
+      <w:bookmarkEnd w:id="42"/>
       <w:r>
         <w:t>nnexes</w:t>
       </w:r>
-      <w:bookmarkEnd w:id="23"/>
+      <w:bookmarkEnd w:id="43"/>
     </w:p>
     <w:p>
       <w:pPr>
@@ -6576,6 +8691,7 @@
           <w:iCs/>
         </w:rPr>
       </w:pPr>
+      <w:bookmarkStart w:id="44" w:name="_Toc181006559"/>
       <w:r>
         <w:rPr>
           <w:i w:val="0"/>
@@ -6583,6 +8699,7 @@
         </w:rPr>
         <w:t>Manuel de référence</w:t>
       </w:r>
+      <w:bookmarkEnd w:id="44"/>
     </w:p>
     <w:p>
       <w:pPr>
@@ -6623,9 +8740,9 @@
           <w:iCs/>
         </w:rPr>
       </w:pPr>
-      <w:bookmarkStart w:id="24" w:name="_Toc25553330"/>
-      <w:bookmarkStart w:id="25" w:name="_Toc71703266"/>
-      <w:bookmarkStart w:id="26" w:name="_Toc499021851"/>
+      <w:bookmarkStart w:id="45" w:name="_Toc25553330"/>
+      <w:bookmarkStart w:id="46" w:name="_Toc71703266"/>
+      <w:bookmarkStart w:id="47" w:name="_Toc181006560"/>
       <w:r>
         <w:rPr>
           <w:i w:val="0"/>
@@ -6633,8 +8750,8 @@
         </w:rPr>
         <w:t xml:space="preserve">Journal de </w:t>
       </w:r>
-      <w:bookmarkEnd w:id="24"/>
-      <w:bookmarkEnd w:id="25"/>
+      <w:bookmarkEnd w:id="45"/>
+      <w:bookmarkEnd w:id="46"/>
       <w:r>
         <w:rPr>
           <w:i w:val="0"/>
@@ -6642,7 +8759,7 @@
         </w:rPr>
         <w:t>travail</w:t>
       </w:r>
-      <w:bookmarkEnd w:id="26"/>
+      <w:bookmarkEnd w:id="47"/>
     </w:p>
     <w:p/>
     <w:sectPr>
@@ -10091,10 +12208,15 @@
     <w:rsidRoot w:val="00892381"/>
     <w:rsid w:val="0005523B"/>
     <w:rsid w:val="002B0006"/>
+    <w:rsid w:val="00397C05"/>
+    <w:rsid w:val="003B0125"/>
     <w:rsid w:val="006A0AD7"/>
     <w:rsid w:val="00892381"/>
     <w:rsid w:val="00B72F49"/>
+    <w:rsid w:val="00D45F0C"/>
+    <w:rsid w:val="00D76D51"/>
     <w:rsid w:val="00EA5613"/>
+    <w:rsid w:val="00EC0303"/>
     <w:rsid w:val="00FB694E"/>
     <w:rsid w:val="00FC5408"/>
   </w:rsids>
@@ -10876,26 +12998,6 @@
 </file>
 
 <file path=customXml/item2.xml><?xml version="1.0" encoding="utf-8"?>
-<?mso-contentType ?>
-<FormTemplates xmlns="http://schemas.microsoft.com/sharepoint/v3/contenttype/forms">
-  <Display>DocumentLibraryForm</Display>
-  <Edit>DocumentLibraryForm</Edit>
-  <New>DocumentLibraryForm</New>
-</FormTemplates>
-</file>
-
-<file path=customXml/item3.xml><?xml version="1.0" encoding="utf-8"?>
-<p:properties xmlns:p="http://schemas.microsoft.com/office/2006/metadata/properties" xmlns:xsi="http://www.w3.org/2001/XMLSchema-instance" xmlns:pc="http://schemas.microsoft.com/office/infopath/2007/PartnerControls">
-  <documentManagement>
-    <TaxCatchAll xmlns="eefa3612-053e-497a-ae76-8a76877f5e22" xsi:nil="true"/>
-    <lcf76f155ced4ddcb4097134ff3c332f xmlns="b5cf4370-ac38-4b9e-9836-ef6f5df64f24">
-      <Terms xmlns="http://schemas.microsoft.com/office/infopath/2007/PartnerControls"/>
-    </lcf76f155ced4ddcb4097134ff3c332f>
-  </documentManagement>
-</p:properties>
-</file>
-
-<file path=customXml/item4.xml><?xml version="1.0" encoding="utf-8"?>
 <ct:contentTypeSchema xmlns:ct="http://schemas.microsoft.com/office/2006/metadata/contentType" xmlns:ma="http://schemas.microsoft.com/office/2006/metadata/properties/metaAttributes" ct:_="" ma:_="" ma:contentTypeName="Document" ma:contentTypeID="0x01010080C9F2488912074FB587B9AD9ADAE5BB" ma:contentTypeVersion="11" ma:contentTypeDescription="Crée un document." ma:contentTypeScope="" ma:versionID="0de33a34aa8934241a92d815be952b03">
   <xsd:schema xmlns:xsd="http://www.w3.org/2001/XMLSchema" xmlns:xs="http://www.w3.org/2001/XMLSchema" xmlns:p="http://schemas.microsoft.com/office/2006/metadata/properties" xmlns:ns2="b5cf4370-ac38-4b9e-9836-ef6f5df64f24" xmlns:ns3="eefa3612-053e-497a-ae76-8a76877f5e22" targetNamespace="http://schemas.microsoft.com/office/2006/metadata/properties" ma:root="true" ma:fieldsID="8468e718e17ddb77568e1238d457d43f" ns2:_="" ns3:_="">
     <xsd:import namespace="b5cf4370-ac38-4b9e-9836-ef6f5df64f24"/>
@@ -11090,6 +13192,26 @@
 </ct:contentTypeSchema>
 </file>
 
+<file path=customXml/item3.xml><?xml version="1.0" encoding="utf-8"?>
+<p:properties xmlns:p="http://schemas.microsoft.com/office/2006/metadata/properties" xmlns:xsi="http://www.w3.org/2001/XMLSchema-instance" xmlns:pc="http://schemas.microsoft.com/office/infopath/2007/PartnerControls">
+  <documentManagement>
+    <TaxCatchAll xmlns="eefa3612-053e-497a-ae76-8a76877f5e22" xsi:nil="true"/>
+    <lcf76f155ced4ddcb4097134ff3c332f xmlns="b5cf4370-ac38-4b9e-9836-ef6f5df64f24">
+      <Terms xmlns="http://schemas.microsoft.com/office/infopath/2007/PartnerControls"/>
+    </lcf76f155ced4ddcb4097134ff3c332f>
+  </documentManagement>
+</p:properties>
+</file>
+
+<file path=customXml/item4.xml><?xml version="1.0" encoding="utf-8"?>
+<?mso-contentType ?>
+<FormTemplates xmlns="http://schemas.microsoft.com/sharepoint/v3/contenttype/forms">
+  <Display>DocumentLibraryForm</Display>
+  <Edit>DocumentLibraryForm</Edit>
+  <New>DocumentLibraryForm</New>
+</FormTemplates>
+</file>
+
 <file path=customXml/item5.xml><?xml version="1.0" encoding="utf-8"?>
 <b:Sources xmlns:b="http://schemas.openxmlformats.org/officeDocument/2006/bibliography" xmlns="http://schemas.openxmlformats.org/officeDocument/2006/bibliography" SelectedStyle="\APASixthEditionOfficeOnline.xsl" StyleName="APA" Version="6"/>
 </file>
@@ -11103,25 +13225,6 @@
 </file>
 
 <file path=customXml/itemProps2.xml><?xml version="1.0" encoding="utf-8"?>
-<ds:datastoreItem xmlns:ds="http://schemas.openxmlformats.org/officeDocument/2006/customXml" ds:itemID="{1DADA05A-DA17-4CB0-90B5-C889667DD54A}">
-  <ds:schemaRefs>
-    <ds:schemaRef ds:uri="http://schemas.microsoft.com/sharepoint/v3/contenttype/forms"/>
-  </ds:schemaRefs>
-</ds:datastoreItem>
-</file>
-
-<file path=customXml/itemProps3.xml><?xml version="1.0" encoding="utf-8"?>
-<ds:datastoreItem xmlns:ds="http://schemas.openxmlformats.org/officeDocument/2006/customXml" ds:itemID="{67CD1812-8B57-456C-9CBC-7D2297210787}">
-  <ds:schemaRefs>
-    <ds:schemaRef ds:uri="http://schemas.microsoft.com/office/2006/metadata/properties"/>
-    <ds:schemaRef ds:uri="http://schemas.microsoft.com/office/infopath/2007/PartnerControls"/>
-    <ds:schemaRef ds:uri="eefa3612-053e-497a-ae76-8a76877f5e22"/>
-    <ds:schemaRef ds:uri="b5cf4370-ac38-4b9e-9836-ef6f5df64f24"/>
-  </ds:schemaRefs>
-</ds:datastoreItem>
-</file>
-
-<file path=customXml/itemProps4.xml><?xml version="1.0" encoding="utf-8"?>
 <ds:datastoreItem xmlns:ds="http://schemas.openxmlformats.org/officeDocument/2006/customXml" ds:itemID="{452F434D-1870-4DF3-AED5-C505CC9FD5A8}">
   <ds:schemaRefs>
     <ds:schemaRef ds:uri="http://schemas.microsoft.com/office/2006/metadata/contentType"/>
@@ -11140,6 +13243,25 @@
 </ds:datastoreItem>
 </file>
 
+<file path=customXml/itemProps3.xml><?xml version="1.0" encoding="utf-8"?>
+<ds:datastoreItem xmlns:ds="http://schemas.openxmlformats.org/officeDocument/2006/customXml" ds:itemID="{67CD1812-8B57-456C-9CBC-7D2297210787}">
+  <ds:schemaRefs>
+    <ds:schemaRef ds:uri="http://schemas.microsoft.com/office/2006/metadata/properties"/>
+    <ds:schemaRef ds:uri="http://schemas.microsoft.com/office/infopath/2007/PartnerControls"/>
+    <ds:schemaRef ds:uri="eefa3612-053e-497a-ae76-8a76877f5e22"/>
+    <ds:schemaRef ds:uri="b5cf4370-ac38-4b9e-9836-ef6f5df64f24"/>
+  </ds:schemaRefs>
+</ds:datastoreItem>
+</file>
+
+<file path=customXml/itemProps4.xml><?xml version="1.0" encoding="utf-8"?>
+<ds:datastoreItem xmlns:ds="http://schemas.openxmlformats.org/officeDocument/2006/customXml" ds:itemID="{1DADA05A-DA17-4CB0-90B5-C889667DD54A}">
+  <ds:schemaRefs>
+    <ds:schemaRef ds:uri="http://schemas.microsoft.com/sharepoint/v3/contenttype/forms"/>
+  </ds:schemaRefs>
+</ds:datastoreItem>
+</file>
+
 <file path=customXml/itemProps5.xml><?xml version="1.0" encoding="utf-8"?>
 <ds:datastoreItem xmlns:ds="http://schemas.openxmlformats.org/officeDocument/2006/customXml" ds:itemID="{ACF8D31E-AD32-4CEA-95D2-26DC27822285}">
   <ds:schemaRefs>

</xml_diff>